<commit_message>
put some order in the repository, finished the modelling and prepared the other chapthers both in the report and the notebook
</commit_message>
<xml_diff>
--- a/Prediction of car accident severity.docx
+++ b/Prediction of car accident severity.docx
@@ -2395,7 +2395,16 @@
         <w:pStyle w:val="Heading2"/>
       </w:pPr>
       <w:r>
-        <w:t>3. Exploratory Data Analysis</w:t>
+        <w:t>3.</w:t>
+      </w:r>
+      <w:r>
+        <w:t xml:space="preserve"> </w:t>
+      </w:r>
+      <w:r>
+        <w:t>Exploratory Data Analysis</w:t>
+      </w:r>
+      <w:r>
+        <w:t xml:space="preserve"> (Methodology – part 1)</w:t>
       </w:r>
     </w:p>
     <w:p>
@@ -16701,6 +16710,36 @@
         </w:rPr>
         <w:t xml:space="preserve"> </w:t>
       </w:r>
+      <w:r>
+        <w:rPr>
+          <w:b/>
+          <w:bCs/>
+          <w:sz w:val="28"/>
+          <w:szCs w:val="28"/>
+          <w:lang w:val="en-GB"/>
+        </w:rPr>
+        <w:t xml:space="preserve">(Methodology – part </w:t>
+      </w:r>
+      <w:r>
+        <w:rPr>
+          <w:b/>
+          <w:bCs/>
+          <w:sz w:val="28"/>
+          <w:szCs w:val="28"/>
+          <w:lang w:val="en-GB"/>
+        </w:rPr>
+        <w:t>2</w:t>
+      </w:r>
+      <w:r>
+        <w:rPr>
+          <w:b/>
+          <w:bCs/>
+          <w:sz w:val="28"/>
+          <w:szCs w:val="28"/>
+          <w:lang w:val="en-GB"/>
+        </w:rPr>
+        <w:t>)</w:t>
+      </w:r>
     </w:p>
     <w:p>
       <w:pPr>
@@ -16716,7 +16755,7 @@
           <w:rFonts w:ascii="TimesNewRomanPSMT" w:hAnsi="TimesNewRomanPSMT"/>
           <w:lang w:val="en-GB"/>
         </w:rPr>
-        <w:t>KNN (try 3, 4, 5, …)</w:t>
+        <w:t>As the target (i.e. dependent variable) is a categorical data, the logical model to is classification as to predict the severity of an accident.</w:t>
       </w:r>
     </w:p>
     <w:p>
@@ -16733,7 +16772,7 @@
           <w:rFonts w:ascii="TimesNewRomanPSMT" w:hAnsi="TimesNewRomanPSMT"/>
           <w:lang w:val="en-GB"/>
         </w:rPr>
-        <w:t>Use of classification</w:t>
+        <w:t>The application of classification models follows a specific path. I divided the samples into two classes (80% training data, 20% test data, giving a random state of 4).</w:t>
       </w:r>
     </w:p>
     <w:p>
@@ -16750,11 +16789,16 @@
           <w:rFonts w:ascii="TimesNewRomanPSMT" w:hAnsi="TimesNewRomanPSMT"/>
           <w:lang w:val="en-GB"/>
         </w:rPr>
-        <w:t>Decision Tree</w:t>
+        <w:t xml:space="preserve">I then used three techniques to create three different predictive models: </w:t>
       </w:r>
     </w:p>
     <w:p>
       <w:pPr>
+        <w:pStyle w:val="ListParagraph"/>
+        <w:numPr>
+          <w:ilvl w:val="0"/>
+          <w:numId w:val="13"/>
+        </w:numPr>
         <w:shd w:val="clear" w:color="auto" w:fill="FFFFFF"/>
         <w:spacing w:before="100" w:beforeAutospacing="1" w:after="100" w:afterAutospacing="1"/>
         <w:rPr>
@@ -16767,27 +16811,80 @@
           <w:rFonts w:ascii="TimesNewRomanPSMT" w:hAnsi="TimesNewRomanPSMT"/>
           <w:lang w:val="en-GB"/>
         </w:rPr>
-        <w:t xml:space="preserve">SVM </w:t>
+        <w:t>D</w:t>
+      </w:r>
+      <w:r>
+        <w:rPr>
+          <w:rFonts w:ascii="TimesNewRomanPSMT" w:hAnsi="TimesNewRomanPSMT"/>
+          <w:lang w:val="en-GB"/>
+        </w:rPr>
+        <w:t xml:space="preserve">ecision </w:t>
+      </w:r>
+      <w:r>
+        <w:rPr>
+          <w:rFonts w:ascii="TimesNewRomanPSMT" w:hAnsi="TimesNewRomanPSMT"/>
+          <w:lang w:val="en-GB"/>
+        </w:rPr>
+        <w:t>T</w:t>
+      </w:r>
+      <w:r>
+        <w:rPr>
+          <w:rFonts w:ascii="TimesNewRomanPSMT" w:hAnsi="TimesNewRomanPSMT"/>
+          <w:lang w:val="en-GB"/>
+        </w:rPr>
+        <w:t>ree</w:t>
       </w:r>
     </w:p>
     <w:p>
       <w:pPr>
+        <w:pStyle w:val="ListParagraph"/>
+        <w:numPr>
+          <w:ilvl w:val="0"/>
+          <w:numId w:val="13"/>
+        </w:numPr>
         <w:shd w:val="clear" w:color="auto" w:fill="FFFFFF"/>
         <w:spacing w:before="100" w:beforeAutospacing="1" w:after="100" w:afterAutospacing="1"/>
         <w:rPr>
-          <w:lang w:val="en-GB"/>
-        </w:rPr>
-      </w:pPr>
-      <w:r>
-        <w:rPr>
           <w:rFonts w:ascii="TimesNewRomanPSMT" w:hAnsi="TimesNewRomanPSMT"/>
           <w:lang w:val="en-GB"/>
         </w:rPr>
-        <w:t>Logistic regression</w:t>
+      </w:pPr>
+      <w:r>
+        <w:rPr>
+          <w:rFonts w:ascii="TimesNewRomanPSMT" w:hAnsi="TimesNewRomanPSMT"/>
+          <w:lang w:val="en-GB"/>
+        </w:rPr>
+        <w:t>Support Vector Machine</w:t>
+      </w:r>
+      <w:r>
+        <w:rPr>
+          <w:rFonts w:ascii="TimesNewRomanPSMT" w:hAnsi="TimesNewRomanPSMT"/>
+          <w:lang w:val="en-GB"/>
+        </w:rPr>
+        <w:t xml:space="preserve"> (</w:t>
+      </w:r>
+      <w:r>
+        <w:rPr>
+          <w:rFonts w:ascii="TimesNewRomanPSMT" w:hAnsi="TimesNewRomanPSMT"/>
+          <w:lang w:val="en-GB"/>
+        </w:rPr>
+        <w:t>SVM</w:t>
+      </w:r>
+      <w:r>
+        <w:rPr>
+          <w:rFonts w:ascii="TimesNewRomanPSMT" w:hAnsi="TimesNewRomanPSMT"/>
+          <w:lang w:val="en-GB"/>
+        </w:rPr>
+        <w:t>)</w:t>
       </w:r>
     </w:p>
     <w:p>
       <w:pPr>
+        <w:pStyle w:val="ListParagraph"/>
+        <w:numPr>
+          <w:ilvl w:val="0"/>
+          <w:numId w:val="13"/>
+        </w:numPr>
         <w:shd w:val="clear" w:color="auto" w:fill="FFFFFF"/>
         <w:spacing w:before="100" w:beforeAutospacing="1" w:after="100" w:afterAutospacing="1"/>
         <w:rPr>
@@ -16800,191 +16897,2408 @@
           <w:rFonts w:ascii="TimesNewRomanPSMT" w:hAnsi="TimesNewRomanPSMT"/>
           <w:lang w:val="en-GB"/>
         </w:rPr>
-        <w:t>ROC curves</w:t>
+        <w:t>Logistic Regression</w:t>
       </w:r>
       <w:r>
         <w:rPr>
           <w:rFonts w:ascii="TimesNewRomanPSMT" w:hAnsi="TimesNewRomanPSMT"/>
           <w:lang w:val="en-GB"/>
         </w:rPr>
-        <w:t xml:space="preserve"> (to understand </w:t>
-      </w:r>
-      <w:r>
-        <w:rPr>
-          <w:rFonts w:ascii="TimesNewRomanPSMT" w:hAnsi="TimesNewRomanPSMT"/>
-          <w:lang w:val="en-GB"/>
-        </w:rPr>
-        <w:t>how to make it</w:t>
-      </w:r>
-      <w:r>
-        <w:rPr>
-          <w:rFonts w:ascii="TimesNewRomanPSMT" w:hAnsi="TimesNewRomanPSMT"/>
-          <w:lang w:val="en-GB"/>
-        </w:rPr>
-        <w:t>)</w:t>
-      </w:r>
-      <w:r>
-        <w:rPr>
-          <w:rFonts w:ascii="TimesNewRomanPSMT" w:hAnsi="TimesNewRomanPSMT"/>
-          <w:lang w:val="en-GB"/>
-        </w:rPr>
-        <w:t xml:space="preserve"> </w:t>
-      </w:r>
-      <w:hyperlink r:id="rId16" w:history="1">
-        <w:r>
-          <w:rPr>
-            <w:rStyle w:val="Hyperlink"/>
-            <w:rFonts w:ascii="TimesNewRomanPSMT" w:hAnsi="TimesNewRomanPSMT"/>
-            <w:lang w:val="en-GB"/>
-          </w:rPr>
-          <w:t>https://scikit-learn.org/stable/modules/generated/sklearn.metrics.roc_curve.html</w:t>
-        </w:r>
-      </w:hyperlink>
-      <w:r>
-        <w:rPr>
-          <w:rFonts w:ascii="TimesNewRomanPSMT" w:hAnsi="TimesNewRomanPSMT"/>
-          <w:lang w:val="en-GB"/>
-        </w:rPr>
-        <w:t xml:space="preserve"> </w:t>
+        <w:t xml:space="preserve">. </w:t>
       </w:r>
     </w:p>
     <w:p>
       <w:pPr>
-        <w:rPr>
-          <w:lang w:val="nl-NL"/>
-        </w:rPr>
-      </w:pPr>
-      <w:r>
-        <w:rPr>
-          <w:rFonts w:ascii="Segoe UI" w:hAnsi="Segoe UI" w:cs="Segoe UI"/>
-          <w:color w:val="212529"/>
-          <w:shd w:val="clear" w:color="auto" w:fill="FFFFFF"/>
-        </w:rPr>
-        <w:t>Gradient Boosting</w:t>
-      </w:r>
-      <w:r>
-        <w:rPr>
-          <w:lang w:val="nl-NL"/>
+        <w:shd w:val="clear" w:color="auto" w:fill="FFFFFF"/>
+        <w:spacing w:before="100" w:beforeAutospacing="1" w:after="100" w:afterAutospacing="1"/>
+        <w:rPr>
+          <w:rFonts w:ascii="TimesNewRomanPSMT" w:hAnsi="TimesNewRomanPSMT"/>
+          <w:lang w:val="en-GB"/>
+        </w:rPr>
+      </w:pPr>
+      <w:r>
+        <w:rPr>
+          <w:rFonts w:ascii="TimesNewRomanPSMT" w:hAnsi="TimesNewRomanPSMT"/>
+          <w:lang w:val="en-GB"/>
+        </w:rPr>
+        <w:t>A</w:t>
+      </w:r>
+      <w:r>
+        <w:rPr>
+          <w:rFonts w:ascii="TimesNewRomanPSMT" w:hAnsi="TimesNewRomanPSMT"/>
+          <w:lang w:val="en-GB"/>
+        </w:rPr>
+        <w:t>mong the three models</w:t>
+      </w:r>
+      <w:r>
+        <w:rPr>
+          <w:rFonts w:ascii="TimesNewRomanPSMT" w:hAnsi="TimesNewRomanPSMT"/>
+          <w:lang w:val="en-GB"/>
+        </w:rPr>
+        <w:t>,</w:t>
+      </w:r>
+      <w:r>
+        <w:rPr>
+          <w:rFonts w:ascii="TimesNewRomanPSMT" w:hAnsi="TimesNewRomanPSMT"/>
+          <w:lang w:val="en-GB"/>
+        </w:rPr>
+        <w:t xml:space="preserve"> logistic regression was the one that </w:t>
+      </w:r>
+      <w:r>
+        <w:rPr>
+          <w:rFonts w:ascii="TimesNewRomanPSMT" w:hAnsi="TimesNewRomanPSMT"/>
+          <w:lang w:val="en-GB"/>
+        </w:rPr>
+        <w:t>ha</w:t>
+      </w:r>
+      <w:r>
+        <w:rPr>
+          <w:rFonts w:ascii="TimesNewRomanPSMT" w:hAnsi="TimesNewRomanPSMT"/>
+          <w:lang w:val="en-GB"/>
+        </w:rPr>
+        <w:t>d</w:t>
+      </w:r>
+      <w:r>
+        <w:rPr>
+          <w:rFonts w:ascii="TimesNewRomanPSMT" w:hAnsi="TimesNewRomanPSMT"/>
+          <w:lang w:val="en-GB"/>
+        </w:rPr>
+        <w:t xml:space="preserve"> the lowest accuracy with all the methodolog</w:t>
+      </w:r>
+      <w:r>
+        <w:rPr>
+          <w:rFonts w:ascii="TimesNewRomanPSMT" w:hAnsi="TimesNewRomanPSMT"/>
+          <w:lang w:val="en-GB"/>
+        </w:rPr>
+        <w:t>ies</w:t>
+      </w:r>
+      <w:r>
+        <w:rPr>
+          <w:rFonts w:ascii="TimesNewRomanPSMT" w:hAnsi="TimesNewRomanPSMT"/>
+          <w:lang w:val="en-GB"/>
         </w:rPr>
         <w:t xml:space="preserve"> </w:t>
       </w:r>
-      <w:hyperlink r:id="rId17" w:history="1">
-        <w:r>
-          <w:rPr>
-            <w:rStyle w:val="Hyperlink"/>
-            <w:lang w:val="nl-NL"/>
-          </w:rPr>
-          <w:t>https://scikit-learn.org/stable/modules/generated/sklearn.ensemble.GradientBoostingClassifier.html</w:t>
-        </w:r>
-      </w:hyperlink>
-      <w:r>
-        <w:rPr>
-          <w:lang w:val="nl-NL"/>
-        </w:rPr>
+      <w:r>
+        <w:rPr>
+          <w:rFonts w:ascii="TimesNewRomanPSMT" w:hAnsi="TimesNewRomanPSMT"/>
+          <w:lang w:val="en-GB"/>
+        </w:rPr>
+        <w:t xml:space="preserve">that I </w:t>
+      </w:r>
+      <w:r>
+        <w:rPr>
+          <w:rFonts w:ascii="TimesNewRomanPSMT" w:hAnsi="TimesNewRomanPSMT"/>
+          <w:lang w:val="en-GB"/>
+        </w:rPr>
+        <w:t>used</w:t>
+      </w:r>
+      <w:r>
+        <w:rPr>
+          <w:rFonts w:ascii="TimesNewRomanPSMT" w:hAnsi="TimesNewRomanPSMT"/>
+          <w:lang w:val="en-GB"/>
+        </w:rPr>
+        <w:t>, a</w:t>
+      </w:r>
+      <w:r>
+        <w:rPr>
+          <w:rFonts w:ascii="TimesNewRomanPSMT" w:hAnsi="TimesNewRomanPSMT"/>
+          <w:lang w:val="en-GB"/>
+        </w:rPr>
+        <w:t>s it is evident from Table 4.1</w:t>
+      </w:r>
+      <w:r>
+        <w:rPr>
+          <w:rFonts w:ascii="TimesNewRomanPSMT" w:hAnsi="TimesNewRomanPSMT"/>
+          <w:lang w:val="en-GB"/>
+        </w:rPr>
+        <w:t>.</w:t>
+      </w:r>
+    </w:p>
+    <w:tbl>
+      <w:tblPr>
+        <w:tblW w:w="0" w:type="auto"/>
+        <w:jc w:val="center"/>
+        <w:tblCellMar>
+          <w:top w:w="15" w:type="dxa"/>
+          <w:left w:w="15" w:type="dxa"/>
+          <w:bottom w:w="15" w:type="dxa"/>
+          <w:right w:w="15" w:type="dxa"/>
+        </w:tblCellMar>
+        <w:tblLook w:val="04A0" w:firstRow="1" w:lastRow="0" w:firstColumn="1" w:lastColumn="0" w:noHBand="0" w:noVBand="1"/>
+      </w:tblPr>
+      <w:tblGrid>
+        <w:gridCol w:w="2154"/>
+        <w:gridCol w:w="1054"/>
+        <w:gridCol w:w="1120"/>
+        <w:gridCol w:w="1213"/>
+        <w:gridCol w:w="1107"/>
+      </w:tblGrid>
+      <w:tr>
+        <w:trPr>
+          <w:tblHeader/>
+          <w:jc w:val="center"/>
+        </w:trPr>
+        <w:tc>
+          <w:tcPr>
+            <w:tcW w:w="0" w:type="auto"/>
+            <w:tcBorders>
+              <w:top w:val="nil"/>
+              <w:left w:val="nil"/>
+              <w:bottom w:val="nil"/>
+              <w:right w:val="nil"/>
+            </w:tcBorders>
+            <w:shd w:val="clear" w:color="auto" w:fill="auto"/>
+            <w:tcMar>
+              <w:top w:w="120" w:type="dxa"/>
+              <w:left w:w="120" w:type="dxa"/>
+              <w:bottom w:w="120" w:type="dxa"/>
+              <w:right w:w="120" w:type="dxa"/>
+            </w:tcMar>
+            <w:vAlign w:val="center"/>
+            <w:hideMark/>
+          </w:tcPr>
+          <w:p>
+            <w:pPr>
+              <w:spacing w:before="240"/>
+              <w:jc w:val="right"/>
+              <w:rPr>
+                <w:b/>
+                <w:bCs/>
+                <w:color w:val="000000"/>
+                <w:lang w:val="en-GB"/>
+              </w:rPr>
+            </w:pPr>
+            <w:r>
+              <w:rPr>
+                <w:b/>
+                <w:bCs/>
+                <w:color w:val="000000"/>
+                <w:lang w:val="en-GB"/>
+              </w:rPr>
+              <w:t>Algorithm</w:t>
+            </w:r>
+          </w:p>
+        </w:tc>
+        <w:tc>
+          <w:tcPr>
+            <w:tcW w:w="0" w:type="auto"/>
+            <w:tcBorders>
+              <w:top w:val="nil"/>
+              <w:left w:val="nil"/>
+              <w:bottom w:val="nil"/>
+              <w:right w:val="nil"/>
+            </w:tcBorders>
+            <w:shd w:val="clear" w:color="auto" w:fill="auto"/>
+            <w:tcMar>
+              <w:top w:w="120" w:type="dxa"/>
+              <w:left w:w="120" w:type="dxa"/>
+              <w:bottom w:w="120" w:type="dxa"/>
+              <w:right w:w="120" w:type="dxa"/>
+            </w:tcMar>
+            <w:vAlign w:val="center"/>
+            <w:hideMark/>
+          </w:tcPr>
+          <w:p>
+            <w:pPr>
+              <w:spacing w:before="240"/>
+              <w:jc w:val="right"/>
+              <w:rPr>
+                <w:b/>
+                <w:bCs/>
+                <w:color w:val="000000"/>
+                <w:lang w:val="en-GB"/>
+              </w:rPr>
+            </w:pPr>
+            <w:r>
+              <w:rPr>
+                <w:b/>
+                <w:bCs/>
+                <w:color w:val="000000"/>
+                <w:lang w:val="en-GB"/>
+              </w:rPr>
+              <w:t>Jaccard</w:t>
+            </w:r>
+          </w:p>
+        </w:tc>
+        <w:tc>
+          <w:tcPr>
+            <w:tcW w:w="0" w:type="auto"/>
+            <w:tcBorders>
+              <w:top w:val="nil"/>
+              <w:left w:val="nil"/>
+              <w:bottom w:val="nil"/>
+              <w:right w:val="nil"/>
+            </w:tcBorders>
+            <w:shd w:val="clear" w:color="auto" w:fill="auto"/>
+            <w:tcMar>
+              <w:top w:w="120" w:type="dxa"/>
+              <w:left w:w="120" w:type="dxa"/>
+              <w:bottom w:w="120" w:type="dxa"/>
+              <w:right w:w="120" w:type="dxa"/>
+            </w:tcMar>
+            <w:vAlign w:val="center"/>
+            <w:hideMark/>
+          </w:tcPr>
+          <w:p>
+            <w:pPr>
+              <w:spacing w:before="240"/>
+              <w:jc w:val="right"/>
+              <w:rPr>
+                <w:b/>
+                <w:bCs/>
+                <w:color w:val="000000"/>
+                <w:lang w:val="en-GB"/>
+              </w:rPr>
+            </w:pPr>
+            <w:r>
+              <w:rPr>
+                <w:b/>
+                <w:bCs/>
+                <w:color w:val="000000"/>
+                <w:lang w:val="en-GB"/>
+              </w:rPr>
+              <w:t>F1-score</w:t>
+            </w:r>
+          </w:p>
+        </w:tc>
+        <w:tc>
+          <w:tcPr>
+            <w:tcW w:w="0" w:type="auto"/>
+            <w:tcBorders>
+              <w:top w:val="nil"/>
+              <w:left w:val="nil"/>
+              <w:bottom w:val="nil"/>
+              <w:right w:val="nil"/>
+            </w:tcBorders>
+            <w:shd w:val="clear" w:color="auto" w:fill="auto"/>
+            <w:tcMar>
+              <w:top w:w="120" w:type="dxa"/>
+              <w:left w:w="120" w:type="dxa"/>
+              <w:bottom w:w="120" w:type="dxa"/>
+              <w:right w:w="120" w:type="dxa"/>
+            </w:tcMar>
+            <w:vAlign w:val="center"/>
+            <w:hideMark/>
+          </w:tcPr>
+          <w:p>
+            <w:pPr>
+              <w:spacing w:before="240"/>
+              <w:jc w:val="right"/>
+              <w:rPr>
+                <w:b/>
+                <w:bCs/>
+                <w:color w:val="000000"/>
+                <w:lang w:val="en-GB"/>
+              </w:rPr>
+            </w:pPr>
+            <w:r>
+              <w:rPr>
+                <w:b/>
+                <w:bCs/>
+                <w:color w:val="000000"/>
+                <w:lang w:val="en-GB"/>
+              </w:rPr>
+              <w:t>Accuracy</w:t>
+            </w:r>
+          </w:p>
+        </w:tc>
+        <w:tc>
+          <w:tcPr>
+            <w:tcW w:w="0" w:type="auto"/>
+            <w:tcBorders>
+              <w:top w:val="nil"/>
+              <w:left w:val="nil"/>
+              <w:bottom w:val="nil"/>
+              <w:right w:val="nil"/>
+            </w:tcBorders>
+            <w:shd w:val="clear" w:color="auto" w:fill="auto"/>
+            <w:tcMar>
+              <w:top w:w="120" w:type="dxa"/>
+              <w:left w:w="120" w:type="dxa"/>
+              <w:bottom w:w="120" w:type="dxa"/>
+              <w:right w:w="120" w:type="dxa"/>
+            </w:tcMar>
+            <w:vAlign w:val="center"/>
+            <w:hideMark/>
+          </w:tcPr>
+          <w:p>
+            <w:pPr>
+              <w:spacing w:before="240"/>
+              <w:jc w:val="right"/>
+              <w:rPr>
+                <w:b/>
+                <w:bCs/>
+                <w:color w:val="000000"/>
+                <w:lang w:val="en-GB"/>
+              </w:rPr>
+            </w:pPr>
+            <w:proofErr w:type="spellStart"/>
+            <w:r>
+              <w:rPr>
+                <w:b/>
+                <w:bCs/>
+                <w:color w:val="000000"/>
+                <w:lang w:val="en-GB"/>
+              </w:rPr>
+              <w:t>LogLoss</w:t>
+            </w:r>
+            <w:proofErr w:type="spellEnd"/>
+          </w:p>
+        </w:tc>
+      </w:tr>
+      <w:tr>
+        <w:trPr>
+          <w:jc w:val="center"/>
+        </w:trPr>
+        <w:tc>
+          <w:tcPr>
+            <w:tcW w:w="0" w:type="auto"/>
+            <w:tcBorders>
+              <w:top w:val="nil"/>
+              <w:left w:val="nil"/>
+              <w:bottom w:val="nil"/>
+              <w:right w:val="nil"/>
+            </w:tcBorders>
+            <w:shd w:val="clear" w:color="auto" w:fill="F5F5F5"/>
+            <w:tcMar>
+              <w:top w:w="120" w:type="dxa"/>
+              <w:left w:w="120" w:type="dxa"/>
+              <w:bottom w:w="120" w:type="dxa"/>
+              <w:right w:w="120" w:type="dxa"/>
+            </w:tcMar>
+            <w:hideMark/>
+          </w:tcPr>
+          <w:p>
+            <w:pPr>
+              <w:jc w:val="right"/>
+              <w:rPr>
+                <w:color w:val="000000"/>
+                <w:lang w:val="en-GB"/>
+              </w:rPr>
+            </w:pPr>
+            <w:r>
+              <w:rPr>
+                <w:color w:val="000000"/>
+                <w:lang w:val="en-GB"/>
+              </w:rPr>
+              <w:t>Decision Tree</w:t>
+            </w:r>
+          </w:p>
+        </w:tc>
+        <w:tc>
+          <w:tcPr>
+            <w:tcW w:w="0" w:type="auto"/>
+            <w:tcBorders>
+              <w:top w:val="nil"/>
+              <w:left w:val="nil"/>
+              <w:bottom w:val="nil"/>
+              <w:right w:val="nil"/>
+            </w:tcBorders>
+            <w:shd w:val="clear" w:color="auto" w:fill="F5F5F5"/>
+            <w:tcMar>
+              <w:top w:w="120" w:type="dxa"/>
+              <w:left w:w="120" w:type="dxa"/>
+              <w:bottom w:w="120" w:type="dxa"/>
+              <w:right w:w="120" w:type="dxa"/>
+            </w:tcMar>
+            <w:hideMark/>
+          </w:tcPr>
+          <w:p>
+            <w:pPr>
+              <w:jc w:val="right"/>
+              <w:rPr>
+                <w:color w:val="000000"/>
+                <w:lang w:val="en-GB"/>
+              </w:rPr>
+            </w:pPr>
+            <w:r>
+              <w:rPr>
+                <w:color w:val="000000"/>
+                <w:lang w:val="en-GB"/>
+              </w:rPr>
+              <w:t>0.7171</w:t>
+            </w:r>
+          </w:p>
+        </w:tc>
+        <w:tc>
+          <w:tcPr>
+            <w:tcW w:w="0" w:type="auto"/>
+            <w:tcBorders>
+              <w:top w:val="nil"/>
+              <w:left w:val="nil"/>
+              <w:bottom w:val="nil"/>
+              <w:right w:val="nil"/>
+            </w:tcBorders>
+            <w:shd w:val="clear" w:color="auto" w:fill="F5F5F5"/>
+            <w:tcMar>
+              <w:top w:w="120" w:type="dxa"/>
+              <w:left w:w="120" w:type="dxa"/>
+              <w:bottom w:w="120" w:type="dxa"/>
+              <w:right w:w="120" w:type="dxa"/>
+            </w:tcMar>
+            <w:hideMark/>
+          </w:tcPr>
+          <w:p>
+            <w:pPr>
+              <w:jc w:val="right"/>
+              <w:rPr>
+                <w:color w:val="000000"/>
+                <w:lang w:val="en-GB"/>
+              </w:rPr>
+            </w:pPr>
+            <w:r>
+              <w:rPr>
+                <w:color w:val="FF0000"/>
+                <w:lang w:val="en-GB"/>
+              </w:rPr>
+              <w:t>0.6953</w:t>
+            </w:r>
+          </w:p>
+        </w:tc>
+        <w:tc>
+          <w:tcPr>
+            <w:tcW w:w="0" w:type="auto"/>
+            <w:tcBorders>
+              <w:top w:val="nil"/>
+              <w:left w:val="nil"/>
+              <w:bottom w:val="nil"/>
+              <w:right w:val="nil"/>
+            </w:tcBorders>
+            <w:shd w:val="clear" w:color="auto" w:fill="F5F5F5"/>
+            <w:tcMar>
+              <w:top w:w="120" w:type="dxa"/>
+              <w:left w:w="120" w:type="dxa"/>
+              <w:bottom w:w="120" w:type="dxa"/>
+              <w:right w:w="120" w:type="dxa"/>
+            </w:tcMar>
+            <w:hideMark/>
+          </w:tcPr>
+          <w:p>
+            <w:pPr>
+              <w:jc w:val="right"/>
+              <w:rPr>
+                <w:color w:val="000000"/>
+                <w:lang w:val="en-GB"/>
+              </w:rPr>
+            </w:pPr>
+            <w:r>
+              <w:rPr>
+                <w:color w:val="FF0000"/>
+                <w:lang w:val="en-GB"/>
+              </w:rPr>
+              <w:t>0.7396</w:t>
+            </w:r>
+          </w:p>
+        </w:tc>
+        <w:tc>
+          <w:tcPr>
+            <w:tcW w:w="0" w:type="auto"/>
+            <w:tcBorders>
+              <w:top w:val="nil"/>
+              <w:left w:val="nil"/>
+              <w:bottom w:val="nil"/>
+              <w:right w:val="nil"/>
+            </w:tcBorders>
+            <w:shd w:val="clear" w:color="auto" w:fill="F5F5F5"/>
+            <w:tcMar>
+              <w:top w:w="120" w:type="dxa"/>
+              <w:left w:w="120" w:type="dxa"/>
+              <w:bottom w:w="120" w:type="dxa"/>
+              <w:right w:w="120" w:type="dxa"/>
+            </w:tcMar>
+            <w:hideMark/>
+          </w:tcPr>
+          <w:p>
+            <w:pPr>
+              <w:jc w:val="right"/>
+              <w:rPr>
+                <w:color w:val="000000"/>
+                <w:lang w:val="en-GB"/>
+              </w:rPr>
+            </w:pPr>
+            <w:r>
+              <w:rPr>
+                <w:color w:val="000000"/>
+                <w:lang w:val="en-GB"/>
+              </w:rPr>
+              <w:t>NA</w:t>
+            </w:r>
+          </w:p>
+        </w:tc>
+      </w:tr>
+      <w:tr>
+        <w:trPr>
+          <w:jc w:val="center"/>
+        </w:trPr>
+        <w:tc>
+          <w:tcPr>
+            <w:tcW w:w="0" w:type="auto"/>
+            <w:tcBorders>
+              <w:top w:val="nil"/>
+              <w:left w:val="nil"/>
+              <w:bottom w:val="nil"/>
+              <w:right w:val="nil"/>
+            </w:tcBorders>
+            <w:shd w:val="clear" w:color="auto" w:fill="auto"/>
+            <w:tcMar>
+              <w:top w:w="120" w:type="dxa"/>
+              <w:left w:w="120" w:type="dxa"/>
+              <w:bottom w:w="120" w:type="dxa"/>
+              <w:right w:w="120" w:type="dxa"/>
+            </w:tcMar>
+            <w:hideMark/>
+          </w:tcPr>
+          <w:p>
+            <w:pPr>
+              <w:jc w:val="right"/>
+              <w:rPr>
+                <w:color w:val="000000"/>
+                <w:lang w:val="en-GB"/>
+              </w:rPr>
+            </w:pPr>
+            <w:r>
+              <w:rPr>
+                <w:color w:val="000000"/>
+                <w:lang w:val="en-GB"/>
+              </w:rPr>
+              <w:t>SVM</w:t>
+            </w:r>
+          </w:p>
+        </w:tc>
+        <w:tc>
+          <w:tcPr>
+            <w:tcW w:w="0" w:type="auto"/>
+            <w:tcBorders>
+              <w:top w:val="nil"/>
+              <w:left w:val="nil"/>
+              <w:bottom w:val="nil"/>
+              <w:right w:val="nil"/>
+            </w:tcBorders>
+            <w:shd w:val="clear" w:color="auto" w:fill="auto"/>
+            <w:tcMar>
+              <w:top w:w="120" w:type="dxa"/>
+              <w:left w:w="120" w:type="dxa"/>
+              <w:bottom w:w="120" w:type="dxa"/>
+              <w:right w:w="120" w:type="dxa"/>
+            </w:tcMar>
+            <w:hideMark/>
+          </w:tcPr>
+          <w:p>
+            <w:pPr>
+              <w:jc w:val="right"/>
+              <w:rPr>
+                <w:color w:val="000000"/>
+                <w:lang w:val="en-GB"/>
+              </w:rPr>
+            </w:pPr>
+            <w:r>
+              <w:rPr>
+                <w:color w:val="FF0000"/>
+                <w:lang w:val="en-GB"/>
+              </w:rPr>
+              <w:t>0.7216</w:t>
+            </w:r>
+          </w:p>
+        </w:tc>
+        <w:tc>
+          <w:tcPr>
+            <w:tcW w:w="0" w:type="auto"/>
+            <w:tcBorders>
+              <w:top w:val="nil"/>
+              <w:left w:val="nil"/>
+              <w:bottom w:val="nil"/>
+              <w:right w:val="nil"/>
+            </w:tcBorders>
+            <w:shd w:val="clear" w:color="auto" w:fill="auto"/>
+            <w:tcMar>
+              <w:top w:w="120" w:type="dxa"/>
+              <w:left w:w="120" w:type="dxa"/>
+              <w:bottom w:w="120" w:type="dxa"/>
+              <w:right w:w="120" w:type="dxa"/>
+            </w:tcMar>
+            <w:hideMark/>
+          </w:tcPr>
+          <w:p>
+            <w:pPr>
+              <w:jc w:val="right"/>
+              <w:rPr>
+                <w:color w:val="000000"/>
+                <w:lang w:val="en-GB"/>
+              </w:rPr>
+            </w:pPr>
+            <w:r>
+              <w:rPr>
+                <w:color w:val="000000"/>
+                <w:lang w:val="en-GB"/>
+              </w:rPr>
+              <w:t>0.6828</w:t>
+            </w:r>
+          </w:p>
+        </w:tc>
+        <w:tc>
+          <w:tcPr>
+            <w:tcW w:w="0" w:type="auto"/>
+            <w:tcBorders>
+              <w:top w:val="nil"/>
+              <w:left w:val="nil"/>
+              <w:bottom w:val="nil"/>
+              <w:right w:val="nil"/>
+            </w:tcBorders>
+            <w:shd w:val="clear" w:color="auto" w:fill="auto"/>
+            <w:tcMar>
+              <w:top w:w="120" w:type="dxa"/>
+              <w:left w:w="120" w:type="dxa"/>
+              <w:bottom w:w="120" w:type="dxa"/>
+              <w:right w:w="120" w:type="dxa"/>
+            </w:tcMar>
+            <w:hideMark/>
+          </w:tcPr>
+          <w:p>
+            <w:pPr>
+              <w:jc w:val="right"/>
+              <w:rPr>
+                <w:color w:val="000000"/>
+                <w:lang w:val="en-GB"/>
+              </w:rPr>
+            </w:pPr>
+            <w:r>
+              <w:rPr>
+                <w:color w:val="000000"/>
+                <w:lang w:val="en-GB"/>
+              </w:rPr>
+              <w:t>0.7395</w:t>
+            </w:r>
+          </w:p>
+        </w:tc>
+        <w:tc>
+          <w:tcPr>
+            <w:tcW w:w="0" w:type="auto"/>
+            <w:tcBorders>
+              <w:top w:val="nil"/>
+              <w:left w:val="nil"/>
+              <w:bottom w:val="nil"/>
+              <w:right w:val="nil"/>
+            </w:tcBorders>
+            <w:shd w:val="clear" w:color="auto" w:fill="auto"/>
+            <w:tcMar>
+              <w:top w:w="120" w:type="dxa"/>
+              <w:left w:w="120" w:type="dxa"/>
+              <w:bottom w:w="120" w:type="dxa"/>
+              <w:right w:w="120" w:type="dxa"/>
+            </w:tcMar>
+            <w:hideMark/>
+          </w:tcPr>
+          <w:p>
+            <w:pPr>
+              <w:jc w:val="right"/>
+              <w:rPr>
+                <w:color w:val="000000"/>
+                <w:lang w:val="en-GB"/>
+              </w:rPr>
+            </w:pPr>
+            <w:r>
+              <w:rPr>
+                <w:color w:val="000000"/>
+                <w:lang w:val="en-GB"/>
+              </w:rPr>
+              <w:t>NA</w:t>
+            </w:r>
+          </w:p>
+        </w:tc>
+      </w:tr>
+      <w:tr>
+        <w:trPr>
+          <w:jc w:val="center"/>
+        </w:trPr>
+        <w:tc>
+          <w:tcPr>
+            <w:tcW w:w="0" w:type="auto"/>
+            <w:tcBorders>
+              <w:top w:val="nil"/>
+              <w:left w:val="nil"/>
+              <w:bottom w:val="nil"/>
+              <w:right w:val="nil"/>
+            </w:tcBorders>
+            <w:shd w:val="clear" w:color="auto" w:fill="F5F5F5"/>
+            <w:tcMar>
+              <w:top w:w="120" w:type="dxa"/>
+              <w:left w:w="120" w:type="dxa"/>
+              <w:bottom w:w="120" w:type="dxa"/>
+              <w:right w:w="120" w:type="dxa"/>
+            </w:tcMar>
+            <w:hideMark/>
+          </w:tcPr>
+          <w:p>
+            <w:pPr>
+              <w:jc w:val="right"/>
+              <w:rPr>
+                <w:color w:val="000000"/>
+                <w:lang w:val="en-GB"/>
+              </w:rPr>
+            </w:pPr>
+            <w:r>
+              <w:rPr>
+                <w:color w:val="000000"/>
+                <w:lang w:val="en-GB"/>
+              </w:rPr>
+              <w:t>Logistic Regression</w:t>
+            </w:r>
+          </w:p>
+        </w:tc>
+        <w:tc>
+          <w:tcPr>
+            <w:tcW w:w="0" w:type="auto"/>
+            <w:tcBorders>
+              <w:top w:val="nil"/>
+              <w:left w:val="nil"/>
+              <w:bottom w:val="nil"/>
+              <w:right w:val="nil"/>
+            </w:tcBorders>
+            <w:shd w:val="clear" w:color="auto" w:fill="F5F5F5"/>
+            <w:tcMar>
+              <w:top w:w="120" w:type="dxa"/>
+              <w:left w:w="120" w:type="dxa"/>
+              <w:bottom w:w="120" w:type="dxa"/>
+              <w:right w:w="120" w:type="dxa"/>
+            </w:tcMar>
+            <w:hideMark/>
+          </w:tcPr>
+          <w:p>
+            <w:pPr>
+              <w:jc w:val="right"/>
+              <w:rPr>
+                <w:color w:val="000000"/>
+                <w:lang w:val="en-GB"/>
+              </w:rPr>
+            </w:pPr>
+            <w:r>
+              <w:rPr>
+                <w:color w:val="000000"/>
+                <w:lang w:val="en-GB"/>
+              </w:rPr>
+              <w:t>0.6984</w:t>
+            </w:r>
+          </w:p>
+        </w:tc>
+        <w:tc>
+          <w:tcPr>
+            <w:tcW w:w="0" w:type="auto"/>
+            <w:tcBorders>
+              <w:top w:val="nil"/>
+              <w:left w:val="nil"/>
+              <w:bottom w:val="nil"/>
+              <w:right w:val="nil"/>
+            </w:tcBorders>
+            <w:shd w:val="clear" w:color="auto" w:fill="F5F5F5"/>
+            <w:tcMar>
+              <w:top w:w="120" w:type="dxa"/>
+              <w:left w:w="120" w:type="dxa"/>
+              <w:bottom w:w="120" w:type="dxa"/>
+              <w:right w:w="120" w:type="dxa"/>
+            </w:tcMar>
+            <w:hideMark/>
+          </w:tcPr>
+          <w:p>
+            <w:pPr>
+              <w:jc w:val="right"/>
+              <w:rPr>
+                <w:color w:val="000000"/>
+                <w:lang w:val="en-GB"/>
+              </w:rPr>
+            </w:pPr>
+            <w:r>
+              <w:rPr>
+                <w:color w:val="000000"/>
+                <w:lang w:val="en-GB"/>
+              </w:rPr>
+              <w:t>0.6640</w:t>
+            </w:r>
+          </w:p>
+        </w:tc>
+        <w:tc>
+          <w:tcPr>
+            <w:tcW w:w="0" w:type="auto"/>
+            <w:tcBorders>
+              <w:top w:val="nil"/>
+              <w:left w:val="nil"/>
+              <w:bottom w:val="nil"/>
+              <w:right w:val="nil"/>
+            </w:tcBorders>
+            <w:shd w:val="clear" w:color="auto" w:fill="F5F5F5"/>
+            <w:tcMar>
+              <w:top w:w="120" w:type="dxa"/>
+              <w:left w:w="120" w:type="dxa"/>
+              <w:bottom w:w="120" w:type="dxa"/>
+              <w:right w:w="120" w:type="dxa"/>
+            </w:tcMar>
+            <w:hideMark/>
+          </w:tcPr>
+          <w:p>
+            <w:pPr>
+              <w:jc w:val="right"/>
+              <w:rPr>
+                <w:color w:val="000000"/>
+                <w:lang w:val="en-GB"/>
+              </w:rPr>
+            </w:pPr>
+            <w:r>
+              <w:rPr>
+                <w:color w:val="000000"/>
+                <w:lang w:val="en-GB"/>
+              </w:rPr>
+              <w:t>0.7171</w:t>
+            </w:r>
+          </w:p>
+        </w:tc>
+        <w:tc>
+          <w:tcPr>
+            <w:tcW w:w="0" w:type="auto"/>
+            <w:tcBorders>
+              <w:top w:val="nil"/>
+              <w:left w:val="nil"/>
+              <w:bottom w:val="nil"/>
+              <w:right w:val="nil"/>
+            </w:tcBorders>
+            <w:shd w:val="clear" w:color="auto" w:fill="F5F5F5"/>
+            <w:tcMar>
+              <w:top w:w="120" w:type="dxa"/>
+              <w:left w:w="120" w:type="dxa"/>
+              <w:bottom w:w="120" w:type="dxa"/>
+              <w:right w:w="120" w:type="dxa"/>
+            </w:tcMar>
+            <w:hideMark/>
+          </w:tcPr>
+          <w:p>
+            <w:pPr>
+              <w:jc w:val="right"/>
+              <w:rPr>
+                <w:color w:val="000000"/>
+                <w:lang w:val="en-GB"/>
+              </w:rPr>
+            </w:pPr>
+            <w:r>
+              <w:rPr>
+                <w:color w:val="000000"/>
+                <w:lang w:val="en-GB"/>
+              </w:rPr>
+              <w:t>0.5775</w:t>
+            </w:r>
+          </w:p>
+        </w:tc>
+      </w:tr>
+    </w:tbl>
+    <w:p>
+      <w:pPr>
+        <w:pStyle w:val="NoSpacing"/>
+      </w:pPr>
+      <w:r>
+        <w:t xml:space="preserve">Table </w:t>
+      </w:r>
+      <w:r>
+        <w:t>4.</w:t>
+      </w:r>
+      <w:r>
+        <w:t xml:space="preserve">1 </w:t>
+      </w:r>
+      <w:r>
+        <w:t>Performance of classification models</w:t>
+      </w:r>
+      <w:r>
+        <w:t xml:space="preserve"> - Accuracy</w:t>
+      </w:r>
+      <w:r>
         <w:t xml:space="preserve"> </w:t>
+      </w:r>
+      <w:r>
+        <w:t>(red best results)</w:t>
       </w:r>
     </w:p>
     <w:p>
       <w:pPr>
-        <w:rPr>
-          <w:lang w:val="nl-NL"/>
-        </w:rPr>
-      </w:pPr>
+        <w:shd w:val="clear" w:color="auto" w:fill="FFFFFF"/>
+        <w:spacing w:before="100" w:beforeAutospacing="1" w:after="100" w:afterAutospacing="1"/>
+        <w:jc w:val="both"/>
+        <w:rPr>
+          <w:lang w:val="en-GB"/>
+        </w:rPr>
+        <w:sectPr>
+          <w:footerReference w:type="even" r:id="rId16"/>
+          <w:footerReference w:type="default" r:id="rId17"/>
+          <w:type w:val="continuous"/>
+          <w:pgSz w:w="11905" w:h="16837"/>
+          <w:pgMar w:top="1440" w:right="1440" w:bottom="1446" w:left="1440" w:header="709" w:footer="709" w:gutter="0"/>
+          <w:cols w:space="708"/>
+          <w:docGrid w:linePitch="360"/>
+        </w:sectPr>
+      </w:pPr>
+      <w:r>
+        <w:rPr>
+          <w:lang w:val="en-GB"/>
+        </w:rPr>
+        <w:t xml:space="preserve">Even though the decision tree has a lower Jaccard score than the one of SVM, its F1-score and the accuracy (using </w:t>
+      </w:r>
+      <w:proofErr w:type="spellStart"/>
+      <w:proofErr w:type="gramStart"/>
+      <w:r>
+        <w:rPr>
+          <w:lang w:val="en-GB"/>
+        </w:rPr>
+        <w:t>metrics.accuracy</w:t>
+      </w:r>
+      <w:proofErr w:type="gramEnd"/>
+      <w:r>
+        <w:rPr>
+          <w:lang w:val="en-GB"/>
+        </w:rPr>
+        <w:t>_score</w:t>
+      </w:r>
+      <w:proofErr w:type="spellEnd"/>
+      <w:r>
+        <w:rPr>
+          <w:lang w:val="en-GB"/>
+        </w:rPr>
+        <w:t>) are slight</w:t>
+      </w:r>
+      <w:r>
+        <w:rPr>
+          <w:lang w:val="en-GB"/>
+        </w:rPr>
+        <w:t>l</w:t>
+      </w:r>
+      <w:r>
+        <w:rPr>
+          <w:lang w:val="en-GB"/>
+        </w:rPr>
+        <w:t>y higher.</w:t>
+      </w:r>
+      <w:r>
+        <w:rPr>
+          <w:lang w:val="en-GB"/>
+        </w:rPr>
+        <w:t xml:space="preserve"> This situation is well shown by t</w:t>
+      </w:r>
+      <w:r>
+        <w:rPr>
+          <w:lang w:val="en-GB"/>
+        </w:rPr>
+        <w:t>heir confusion matrixes as it is possible to see in the diagrams below (Diagram 4.1, 4.2, 4.3).</w:t>
+      </w:r>
     </w:p>
     <w:p>
       <w:pPr>
-        <w:rPr>
-          <w:lang w:val="nl-NL"/>
-        </w:rPr>
-      </w:pPr>
-      <w:r>
-        <w:rPr>
-          <w:lang w:val="nl-NL"/>
-        </w:rPr>
-        <w:t xml:space="preserve">Rainforest </w:t>
-      </w:r>
-      <w:hyperlink r:id="rId18" w:history="1">
-        <w:r>
-          <w:rPr>
-            <w:rStyle w:val="Hyperlink"/>
-            <w:lang w:val="nl-NL"/>
-          </w:rPr>
-          <w:t>https://scikit-learn.org/stable/modules/generated/sklearn.ensemble.RandomForestClassifier.html</w:t>
-        </w:r>
-      </w:hyperlink>
-      <w:r>
-        <w:rPr>
-          <w:lang w:val="nl-NL"/>
-        </w:rPr>
-        <w:t xml:space="preserve"> </w:t>
+        <w:shd w:val="clear" w:color="auto" w:fill="FFFFFF"/>
+        <w:spacing w:before="100" w:beforeAutospacing="1" w:after="100" w:afterAutospacing="1"/>
+        <w:rPr>
+          <w:lang w:val="en-GB"/>
+        </w:rPr>
+      </w:pPr>
+      <w:r>
+        <w:rPr>
+          <w:noProof/>
+          <w:lang w:val="en-GB"/>
+        </w:rPr>
+        <w:drawing>
+          <wp:inline distT="0" distB="0" distL="0" distR="0" wp14:anchorId="00689694" wp14:editId="5F10938F">
+            <wp:extent cx="2767748" cy="2365321"/>
+            <wp:effectExtent l="0" t="0" r="0" b="0"/>
+            <wp:docPr id="9" name="Picture 9" descr="Chart, treemap chart&#10;&#10;Description automatically generated"/>
+            <wp:cNvGraphicFramePr>
+              <a:graphicFrameLocks xmlns:a="http://schemas.openxmlformats.org/drawingml/2006/main" noChangeAspect="1"/>
+            </wp:cNvGraphicFramePr>
+            <a:graphic xmlns:a="http://schemas.openxmlformats.org/drawingml/2006/main">
+              <a:graphicData uri="http://schemas.openxmlformats.org/drawingml/2006/picture">
+                <pic:pic xmlns:pic="http://schemas.openxmlformats.org/drawingml/2006/picture">
+                  <pic:nvPicPr>
+                    <pic:cNvPr id="9" name="Picture 9" descr="Chart, treemap chart&#10;&#10;Description automatically generated"/>
+                    <pic:cNvPicPr/>
+                  </pic:nvPicPr>
+                  <pic:blipFill>
+                    <a:blip r:embed="rId18">
+                      <a:extLst>
+                        <a:ext uri="{28A0092B-C50C-407E-A947-70E740481C1C}">
+                          <a14:useLocalDpi xmlns:a14="http://schemas.microsoft.com/office/drawing/2010/main" val="0"/>
+                        </a:ext>
+                      </a:extLst>
+                    </a:blip>
+                    <a:stretch>
+                      <a:fillRect/>
+                    </a:stretch>
+                  </pic:blipFill>
+                  <pic:spPr>
+                    <a:xfrm>
+                      <a:off x="0" y="0"/>
+                      <a:ext cx="2813859" cy="2404728"/>
+                    </a:xfrm>
+                    <a:prstGeom prst="rect">
+                      <a:avLst/>
+                    </a:prstGeom>
+                  </pic:spPr>
+                </pic:pic>
+              </a:graphicData>
+            </a:graphic>
+          </wp:inline>
+        </w:drawing>
       </w:r>
     </w:p>
     <w:p>
       <w:pPr>
+        <w:pStyle w:val="NoSpacing"/>
+      </w:pPr>
+      <w:r>
+        <w:t>Diagram</w:t>
+      </w:r>
+      <w:r>
+        <w:t xml:space="preserve"> 4.</w:t>
+      </w:r>
+      <w:r>
+        <w:t>1</w:t>
+      </w:r>
+      <w:r>
+        <w:t xml:space="preserve"> </w:t>
+      </w:r>
+      <w:r>
+        <w:t>Confusion matrix – Decision Tree</w:t>
+      </w:r>
+      <w:r>
+        <w:t xml:space="preserve"> </w:t>
+      </w:r>
+      <w:r>
+        <w:t>(1 = injuries; 2 = property damages)</w:t>
+      </w:r>
+    </w:p>
+    <w:p>
+      <w:pPr>
+        <w:pStyle w:val="NoSpacing"/>
+      </w:pPr>
+      <w:r>
+        <w:rPr>
+          <w:noProof/>
+        </w:rPr>
+        <w:drawing>
+          <wp:inline distT="0" distB="0" distL="0" distR="0" wp14:anchorId="3E118D7F" wp14:editId="58D7CCEA">
+            <wp:extent cx="2772000" cy="2369357"/>
+            <wp:effectExtent l="0" t="0" r="0" b="0"/>
+            <wp:docPr id="11" name="Picture 11" descr="Chart&#10;&#10;Description automatically generated"/>
+            <wp:cNvGraphicFramePr>
+              <a:graphicFrameLocks xmlns:a="http://schemas.openxmlformats.org/drawingml/2006/main" noChangeAspect="1"/>
+            </wp:cNvGraphicFramePr>
+            <a:graphic xmlns:a="http://schemas.openxmlformats.org/drawingml/2006/main">
+              <a:graphicData uri="http://schemas.openxmlformats.org/drawingml/2006/picture">
+                <pic:pic xmlns:pic="http://schemas.openxmlformats.org/drawingml/2006/picture">
+                  <pic:nvPicPr>
+                    <pic:cNvPr id="11" name="Picture 11" descr="Chart&#10;&#10;Description automatically generated"/>
+                    <pic:cNvPicPr/>
+                  </pic:nvPicPr>
+                  <pic:blipFill>
+                    <a:blip r:embed="rId19">
+                      <a:extLst>
+                        <a:ext uri="{28A0092B-C50C-407E-A947-70E740481C1C}">
+                          <a14:useLocalDpi xmlns:a14="http://schemas.microsoft.com/office/drawing/2010/main" val="0"/>
+                        </a:ext>
+                      </a:extLst>
+                    </a:blip>
+                    <a:stretch>
+                      <a:fillRect/>
+                    </a:stretch>
+                  </pic:blipFill>
+                  <pic:spPr>
+                    <a:xfrm>
+                      <a:off x="0" y="0"/>
+                      <a:ext cx="2772000" cy="2369357"/>
+                    </a:xfrm>
+                    <a:prstGeom prst="rect">
+                      <a:avLst/>
+                    </a:prstGeom>
+                  </pic:spPr>
+                </pic:pic>
+              </a:graphicData>
+            </a:graphic>
+          </wp:inline>
+        </w:drawing>
+      </w:r>
+      <w:r>
+        <w:t xml:space="preserve"> </w:t>
+      </w:r>
+    </w:p>
+    <w:p>
+      <w:pPr>
+        <w:pStyle w:val="NoSpacing"/>
+      </w:pPr>
+      <w:r>
+        <w:t>Diagram 4.</w:t>
+      </w:r>
+      <w:r>
+        <w:t>2</w:t>
+      </w:r>
+      <w:r>
+        <w:t xml:space="preserve"> Confusion matrix – </w:t>
+      </w:r>
+      <w:r>
+        <w:t>SVM</w:t>
+      </w:r>
+      <w:r>
+        <w:t xml:space="preserve"> </w:t>
+      </w:r>
+      <w:r>
+        <w:t>(1 = injuries; 2 = property damages)</w:t>
+      </w:r>
+    </w:p>
+    <w:p>
+      <w:pPr>
+        <w:pStyle w:val="NoSpacing"/>
+        <w:sectPr>
+          <w:type w:val="continuous"/>
+          <w:pgSz w:w="11905" w:h="16837"/>
+          <w:pgMar w:top="1440" w:right="1440" w:bottom="1446" w:left="1440" w:header="709" w:footer="709" w:gutter="0"/>
+          <w:cols w:num="2" w:space="708"/>
+          <w:docGrid w:linePitch="360"/>
+        </w:sectPr>
+      </w:pPr>
+    </w:p>
+    <w:p>
+      <w:pPr>
+        <w:pStyle w:val="NoSpacing"/>
+      </w:pPr>
+      <w:r>
+        <w:rPr>
+          <w:noProof/>
+        </w:rPr>
+        <w:lastRenderedPageBreak/>
+        <w:drawing>
+          <wp:inline distT="0" distB="0" distL="0" distR="0" wp14:anchorId="2471268A" wp14:editId="3DA6F633">
+            <wp:extent cx="2772000" cy="2368743"/>
+            <wp:effectExtent l="0" t="0" r="0" b="0"/>
+            <wp:docPr id="10" name="Picture 10" descr="Chart&#10;&#10;Description automatically generated"/>
+            <wp:cNvGraphicFramePr>
+              <a:graphicFrameLocks xmlns:a="http://schemas.openxmlformats.org/drawingml/2006/main" noChangeAspect="1"/>
+            </wp:cNvGraphicFramePr>
+            <a:graphic xmlns:a="http://schemas.openxmlformats.org/drawingml/2006/main">
+              <a:graphicData uri="http://schemas.openxmlformats.org/drawingml/2006/picture">
+                <pic:pic xmlns:pic="http://schemas.openxmlformats.org/drawingml/2006/picture">
+                  <pic:nvPicPr>
+                    <pic:cNvPr id="10" name="Picture 10" descr="Chart&#10;&#10;Description automatically generated"/>
+                    <pic:cNvPicPr/>
+                  </pic:nvPicPr>
+                  <pic:blipFill>
+                    <a:blip r:embed="rId20">
+                      <a:extLst>
+                        <a:ext uri="{28A0092B-C50C-407E-A947-70E740481C1C}">
+                          <a14:useLocalDpi xmlns:a14="http://schemas.microsoft.com/office/drawing/2010/main" val="0"/>
+                        </a:ext>
+                      </a:extLst>
+                    </a:blip>
+                    <a:stretch>
+                      <a:fillRect/>
+                    </a:stretch>
+                  </pic:blipFill>
+                  <pic:spPr>
+                    <a:xfrm>
+                      <a:off x="0" y="0"/>
+                      <a:ext cx="2772000" cy="2368743"/>
+                    </a:xfrm>
+                    <a:prstGeom prst="rect">
+                      <a:avLst/>
+                    </a:prstGeom>
+                  </pic:spPr>
+                </pic:pic>
+              </a:graphicData>
+            </a:graphic>
+          </wp:inline>
+        </w:drawing>
+      </w:r>
+      <w:r>
+        <w:t xml:space="preserve"> </w:t>
+      </w:r>
+    </w:p>
+    <w:p>
+      <w:pPr>
+        <w:pStyle w:val="NoSpacing"/>
+      </w:pPr>
+      <w:r>
+        <w:t>Diagram 4.</w:t>
+      </w:r>
+      <w:r>
+        <w:t>3</w:t>
+      </w:r>
+      <w:r>
+        <w:t xml:space="preserve"> Confusion matrix – </w:t>
+      </w:r>
+      <w:r>
+        <w:t>Logistic Regression</w:t>
+      </w:r>
+      <w:r>
+        <w:t xml:space="preserve"> </w:t>
+      </w:r>
+      <w:r>
+        <w:t>(1 = injuries; 2 = property damages)</w:t>
+      </w:r>
+    </w:p>
+    <w:p>
+      <w:pPr>
+        <w:shd w:val="clear" w:color="auto" w:fill="FFFFFF"/>
+        <w:jc w:val="both"/>
+        <w:rPr>
+          <w:lang w:val="en-GB"/>
+        </w:rPr>
+      </w:pPr>
+      <w:r>
+        <w:rPr>
+          <w:lang w:val="en-GB"/>
+        </w:rPr>
+        <w:t xml:space="preserve">The three confusion matrixes show how the logistic regression model has a higher mistake with both severity 1 (i.e. injuries) and 2 (i.e. property damages). However, the decision tree has the lowest false negative while the SVM the lowest false positive (see table </w:t>
+      </w:r>
+      <w:r>
+        <w:rPr>
+          <w:lang w:val="en-GB"/>
+        </w:rPr>
+        <w:t>below, Table 4.2</w:t>
+      </w:r>
+      <w:r>
+        <w:rPr>
+          <w:lang w:val="en-GB"/>
+        </w:rPr>
+        <w:t>).</w:t>
+      </w:r>
+    </w:p>
+    <w:tbl>
+      <w:tblPr>
+        <w:tblW w:w="0" w:type="auto"/>
+        <w:jc w:val="right"/>
+        <w:tblCellMar>
+          <w:top w:w="15" w:type="dxa"/>
+          <w:left w:w="15" w:type="dxa"/>
+          <w:bottom w:w="15" w:type="dxa"/>
+          <w:right w:w="15" w:type="dxa"/>
+        </w:tblCellMar>
+        <w:tblLook w:val="04A0" w:firstRow="1" w:lastRow="0" w:firstColumn="1" w:lastColumn="0" w:noHBand="0" w:noVBand="1"/>
+      </w:tblPr>
+      <w:tblGrid>
+        <w:gridCol w:w="2138"/>
+        <w:gridCol w:w="1689"/>
+        <w:gridCol w:w="1715"/>
+        <w:gridCol w:w="1808"/>
+        <w:gridCol w:w="1675"/>
+      </w:tblGrid>
+      <w:tr>
+        <w:trPr>
+          <w:tblHeader/>
+          <w:jc w:val="right"/>
+        </w:trPr>
+        <w:tc>
+          <w:tcPr>
+            <w:tcW w:w="0" w:type="auto"/>
+            <w:tcBorders>
+              <w:top w:val="nil"/>
+              <w:left w:val="nil"/>
+              <w:bottom w:val="nil"/>
+              <w:right w:val="nil"/>
+            </w:tcBorders>
+            <w:shd w:val="clear" w:color="auto" w:fill="auto"/>
+            <w:tcMar>
+              <w:top w:w="120" w:type="dxa"/>
+              <w:left w:w="120" w:type="dxa"/>
+              <w:bottom w:w="120" w:type="dxa"/>
+              <w:right w:w="120" w:type="dxa"/>
+            </w:tcMar>
+            <w:vAlign w:val="center"/>
+            <w:hideMark/>
+          </w:tcPr>
+          <w:p>
+            <w:pPr>
+              <w:spacing w:before="240"/>
+              <w:jc w:val="center"/>
+              <w:rPr>
+                <w:b/>
+                <w:bCs/>
+                <w:color w:val="000000"/>
+                <w:lang w:val="en-GB"/>
+              </w:rPr>
+            </w:pPr>
+            <w:r>
+              <w:rPr>
+                <w:b/>
+                <w:bCs/>
+                <w:color w:val="000000"/>
+                <w:lang w:val="en-GB"/>
+              </w:rPr>
+              <w:t>Algorithm</w:t>
+            </w:r>
+          </w:p>
+        </w:tc>
+        <w:tc>
+          <w:tcPr>
+            <w:tcW w:w="0" w:type="auto"/>
+            <w:tcBorders>
+              <w:top w:val="nil"/>
+              <w:left w:val="nil"/>
+              <w:bottom w:val="nil"/>
+              <w:right w:val="nil"/>
+            </w:tcBorders>
+            <w:shd w:val="clear" w:color="auto" w:fill="auto"/>
+            <w:tcMar>
+              <w:top w:w="120" w:type="dxa"/>
+              <w:left w:w="120" w:type="dxa"/>
+              <w:bottom w:w="120" w:type="dxa"/>
+              <w:right w:w="120" w:type="dxa"/>
+            </w:tcMar>
+            <w:vAlign w:val="center"/>
+            <w:hideMark/>
+          </w:tcPr>
+          <w:p>
+            <w:pPr>
+              <w:spacing w:before="240"/>
+              <w:jc w:val="center"/>
+              <w:rPr>
+                <w:b/>
+                <w:bCs/>
+                <w:color w:val="000000"/>
+                <w:lang w:val="en-GB"/>
+              </w:rPr>
+            </w:pPr>
+            <w:r>
+              <w:rPr>
+                <w:b/>
+                <w:bCs/>
+                <w:color w:val="000000"/>
+                <w:lang w:val="en-GB"/>
+              </w:rPr>
+              <w:t>True Positives</w:t>
+            </w:r>
+          </w:p>
+        </w:tc>
+        <w:tc>
+          <w:tcPr>
+            <w:tcW w:w="0" w:type="auto"/>
+            <w:tcBorders>
+              <w:top w:val="nil"/>
+              <w:left w:val="nil"/>
+              <w:bottom w:val="nil"/>
+              <w:right w:val="nil"/>
+            </w:tcBorders>
+            <w:shd w:val="clear" w:color="auto" w:fill="auto"/>
+            <w:tcMar>
+              <w:top w:w="120" w:type="dxa"/>
+              <w:left w:w="120" w:type="dxa"/>
+              <w:bottom w:w="120" w:type="dxa"/>
+              <w:right w:w="120" w:type="dxa"/>
+            </w:tcMar>
+            <w:vAlign w:val="center"/>
+            <w:hideMark/>
+          </w:tcPr>
+          <w:p>
+            <w:pPr>
+              <w:spacing w:before="240"/>
+              <w:jc w:val="center"/>
+              <w:rPr>
+                <w:b/>
+                <w:bCs/>
+                <w:color w:val="000000"/>
+                <w:lang w:val="en-GB"/>
+              </w:rPr>
+            </w:pPr>
+            <w:r>
+              <w:rPr>
+                <w:b/>
+                <w:bCs/>
+                <w:color w:val="000000"/>
+                <w:lang w:val="en-GB"/>
+              </w:rPr>
+              <w:t>False Positives</w:t>
+            </w:r>
+          </w:p>
+        </w:tc>
+        <w:tc>
+          <w:tcPr>
+            <w:tcW w:w="0" w:type="auto"/>
+            <w:tcBorders>
+              <w:top w:val="nil"/>
+              <w:left w:val="nil"/>
+              <w:bottom w:val="nil"/>
+              <w:right w:val="nil"/>
+            </w:tcBorders>
+            <w:shd w:val="clear" w:color="auto" w:fill="auto"/>
+            <w:tcMar>
+              <w:top w:w="120" w:type="dxa"/>
+              <w:left w:w="120" w:type="dxa"/>
+              <w:bottom w:w="120" w:type="dxa"/>
+              <w:right w:w="120" w:type="dxa"/>
+            </w:tcMar>
+            <w:vAlign w:val="center"/>
+            <w:hideMark/>
+          </w:tcPr>
+          <w:p>
+            <w:pPr>
+              <w:spacing w:before="240"/>
+              <w:jc w:val="center"/>
+              <w:rPr>
+                <w:b/>
+                <w:bCs/>
+                <w:color w:val="000000"/>
+                <w:lang w:val="en-GB"/>
+              </w:rPr>
+            </w:pPr>
+            <w:r>
+              <w:rPr>
+                <w:b/>
+                <w:bCs/>
+                <w:color w:val="000000"/>
+                <w:lang w:val="en-GB"/>
+              </w:rPr>
+              <w:t>False Negatives</w:t>
+            </w:r>
+          </w:p>
+        </w:tc>
+        <w:tc>
+          <w:tcPr>
+            <w:tcW w:w="1675" w:type="dxa"/>
+            <w:tcBorders>
+              <w:top w:val="nil"/>
+              <w:left w:val="nil"/>
+              <w:bottom w:val="nil"/>
+              <w:right w:val="nil"/>
+            </w:tcBorders>
+            <w:shd w:val="clear" w:color="auto" w:fill="auto"/>
+            <w:tcMar>
+              <w:top w:w="120" w:type="dxa"/>
+              <w:left w:w="120" w:type="dxa"/>
+              <w:bottom w:w="120" w:type="dxa"/>
+              <w:right w:w="120" w:type="dxa"/>
+            </w:tcMar>
+            <w:vAlign w:val="center"/>
+            <w:hideMark/>
+          </w:tcPr>
+          <w:p>
+            <w:pPr>
+              <w:spacing w:before="240"/>
+              <w:jc w:val="center"/>
+              <w:rPr>
+                <w:b/>
+                <w:bCs/>
+                <w:color w:val="000000"/>
+                <w:lang w:val="en-GB"/>
+              </w:rPr>
+            </w:pPr>
+            <w:r>
+              <w:rPr>
+                <w:b/>
+                <w:bCs/>
+                <w:color w:val="000000"/>
+                <w:lang w:val="en-GB"/>
+              </w:rPr>
+              <w:t>True Negatives</w:t>
+            </w:r>
+          </w:p>
+        </w:tc>
+      </w:tr>
+      <w:tr>
+        <w:trPr>
+          <w:jc w:val="right"/>
+        </w:trPr>
+        <w:tc>
+          <w:tcPr>
+            <w:tcW w:w="0" w:type="auto"/>
+            <w:tcBorders>
+              <w:top w:val="nil"/>
+              <w:left w:val="nil"/>
+              <w:bottom w:val="nil"/>
+              <w:right w:val="nil"/>
+            </w:tcBorders>
+            <w:shd w:val="clear" w:color="auto" w:fill="F5F5F5"/>
+            <w:tcMar>
+              <w:top w:w="120" w:type="dxa"/>
+              <w:left w:w="120" w:type="dxa"/>
+              <w:bottom w:w="120" w:type="dxa"/>
+              <w:right w:w="120" w:type="dxa"/>
+            </w:tcMar>
+            <w:vAlign w:val="center"/>
+            <w:hideMark/>
+          </w:tcPr>
+          <w:p>
+            <w:pPr>
+              <w:jc w:val="right"/>
+              <w:rPr>
+                <w:color w:val="000000"/>
+                <w:lang w:val="en-GB"/>
+              </w:rPr>
+            </w:pPr>
+            <w:r>
+              <w:rPr>
+                <w:color w:val="000000"/>
+                <w:lang w:val="en-GB"/>
+              </w:rPr>
+              <w:t>Decision Tree</w:t>
+            </w:r>
+          </w:p>
+        </w:tc>
+        <w:tc>
+          <w:tcPr>
+            <w:tcW w:w="0" w:type="auto"/>
+            <w:tcBorders>
+              <w:top w:val="nil"/>
+              <w:left w:val="nil"/>
+              <w:bottom w:val="nil"/>
+              <w:right w:val="nil"/>
+            </w:tcBorders>
+            <w:shd w:val="clear" w:color="auto" w:fill="F5F5F5"/>
+            <w:tcMar>
+              <w:top w:w="120" w:type="dxa"/>
+              <w:left w:w="120" w:type="dxa"/>
+              <w:bottom w:w="120" w:type="dxa"/>
+              <w:right w:w="120" w:type="dxa"/>
+            </w:tcMar>
+            <w:vAlign w:val="center"/>
+            <w:hideMark/>
+          </w:tcPr>
+          <w:p>
+            <w:pPr>
+              <w:spacing w:before="240"/>
+              <w:jc w:val="center"/>
+              <w:rPr>
+                <w:color w:val="000000"/>
+                <w:lang w:val="en-GB"/>
+              </w:rPr>
+            </w:pPr>
+            <w:r>
+              <w:rPr>
+                <w:color w:val="000000"/>
+                <w:lang w:val="en-GB"/>
+              </w:rPr>
+              <w:t>23,331</w:t>
+            </w:r>
+          </w:p>
+        </w:tc>
+        <w:tc>
+          <w:tcPr>
+            <w:tcW w:w="0" w:type="auto"/>
+            <w:tcBorders>
+              <w:top w:val="nil"/>
+              <w:left w:val="nil"/>
+              <w:bottom w:val="nil"/>
+              <w:right w:val="nil"/>
+            </w:tcBorders>
+            <w:shd w:val="clear" w:color="auto" w:fill="F5F5F5"/>
+            <w:tcMar>
+              <w:top w:w="120" w:type="dxa"/>
+              <w:left w:w="120" w:type="dxa"/>
+              <w:bottom w:w="120" w:type="dxa"/>
+              <w:right w:w="120" w:type="dxa"/>
+            </w:tcMar>
+            <w:vAlign w:val="center"/>
+            <w:hideMark/>
+          </w:tcPr>
+          <w:p>
+            <w:pPr>
+              <w:spacing w:before="240"/>
+              <w:jc w:val="center"/>
+              <w:rPr>
+                <w:color w:val="000000"/>
+                <w:lang w:val="en-GB"/>
+              </w:rPr>
+            </w:pPr>
+            <w:r>
+              <w:rPr>
+                <w:color w:val="000000"/>
+                <w:lang w:val="en-GB"/>
+              </w:rPr>
+              <w:t>1,182</w:t>
+            </w:r>
+          </w:p>
+        </w:tc>
+        <w:tc>
+          <w:tcPr>
+            <w:tcW w:w="0" w:type="auto"/>
+            <w:tcBorders>
+              <w:top w:val="nil"/>
+              <w:left w:val="nil"/>
+              <w:bottom w:val="nil"/>
+              <w:right w:val="nil"/>
+            </w:tcBorders>
+            <w:shd w:val="clear" w:color="auto" w:fill="F5F5F5"/>
+            <w:tcMar>
+              <w:top w:w="120" w:type="dxa"/>
+              <w:left w:w="120" w:type="dxa"/>
+              <w:bottom w:w="120" w:type="dxa"/>
+              <w:right w:w="120" w:type="dxa"/>
+            </w:tcMar>
+            <w:vAlign w:val="center"/>
+            <w:hideMark/>
+          </w:tcPr>
+          <w:p>
+            <w:pPr>
+              <w:spacing w:before="240"/>
+              <w:jc w:val="center"/>
+              <w:rPr>
+                <w:color w:val="000000"/>
+                <w:lang w:val="en-GB"/>
+              </w:rPr>
+            </w:pPr>
+            <w:r>
+              <w:rPr>
+                <w:color w:val="000000"/>
+                <w:lang w:val="en-GB"/>
+              </w:rPr>
+              <w:t>8,017</w:t>
+            </w:r>
+          </w:p>
+        </w:tc>
+        <w:tc>
+          <w:tcPr>
+            <w:tcW w:w="1675" w:type="dxa"/>
+            <w:tcBorders>
+              <w:top w:val="nil"/>
+              <w:left w:val="nil"/>
+              <w:bottom w:val="nil"/>
+              <w:right w:val="nil"/>
+            </w:tcBorders>
+            <w:shd w:val="clear" w:color="auto" w:fill="F5F5F5"/>
+            <w:tcMar>
+              <w:top w:w="120" w:type="dxa"/>
+              <w:left w:w="120" w:type="dxa"/>
+              <w:bottom w:w="120" w:type="dxa"/>
+              <w:right w:w="120" w:type="dxa"/>
+            </w:tcMar>
+            <w:vAlign w:val="center"/>
+            <w:hideMark/>
+          </w:tcPr>
+          <w:p>
+            <w:pPr>
+              <w:spacing w:before="240"/>
+              <w:jc w:val="center"/>
+              <w:rPr>
+                <w:color w:val="FF0000"/>
+                <w:lang w:val="en-GB"/>
+              </w:rPr>
+            </w:pPr>
+            <w:r>
+              <w:rPr>
+                <w:color w:val="FF0000"/>
+                <w:lang w:val="en-GB"/>
+              </w:rPr>
+              <w:t>2,800</w:t>
+            </w:r>
+          </w:p>
+        </w:tc>
+      </w:tr>
+      <w:tr>
+        <w:trPr>
+          <w:jc w:val="right"/>
+        </w:trPr>
+        <w:tc>
+          <w:tcPr>
+            <w:tcW w:w="0" w:type="auto"/>
+            <w:tcBorders>
+              <w:top w:val="nil"/>
+              <w:left w:val="nil"/>
+              <w:bottom w:val="nil"/>
+              <w:right w:val="nil"/>
+            </w:tcBorders>
+            <w:shd w:val="clear" w:color="auto" w:fill="auto"/>
+            <w:tcMar>
+              <w:top w:w="120" w:type="dxa"/>
+              <w:left w:w="120" w:type="dxa"/>
+              <w:bottom w:w="120" w:type="dxa"/>
+              <w:right w:w="120" w:type="dxa"/>
+            </w:tcMar>
+            <w:vAlign w:val="center"/>
+            <w:hideMark/>
+          </w:tcPr>
+          <w:p>
+            <w:pPr>
+              <w:jc w:val="right"/>
+              <w:rPr>
+                <w:color w:val="000000"/>
+                <w:lang w:val="en-GB"/>
+              </w:rPr>
+            </w:pPr>
+            <w:r>
+              <w:rPr>
+                <w:color w:val="000000"/>
+                <w:lang w:val="en-GB"/>
+              </w:rPr>
+              <w:t>SVM</w:t>
+            </w:r>
+          </w:p>
+        </w:tc>
+        <w:tc>
+          <w:tcPr>
+            <w:tcW w:w="0" w:type="auto"/>
+            <w:tcBorders>
+              <w:top w:val="nil"/>
+              <w:left w:val="nil"/>
+              <w:bottom w:val="nil"/>
+              <w:right w:val="nil"/>
+            </w:tcBorders>
+            <w:shd w:val="clear" w:color="auto" w:fill="auto"/>
+            <w:tcMar>
+              <w:top w:w="120" w:type="dxa"/>
+              <w:left w:w="120" w:type="dxa"/>
+              <w:bottom w:w="120" w:type="dxa"/>
+              <w:right w:w="120" w:type="dxa"/>
+            </w:tcMar>
+            <w:vAlign w:val="center"/>
+            <w:hideMark/>
+          </w:tcPr>
+          <w:p>
+            <w:pPr>
+              <w:spacing w:before="240"/>
+              <w:jc w:val="center"/>
+              <w:rPr>
+                <w:color w:val="000000"/>
+                <w:lang w:val="en-GB"/>
+              </w:rPr>
+            </w:pPr>
+            <w:r>
+              <w:rPr>
+                <w:color w:val="FF0000"/>
+                <w:lang w:val="en-GB"/>
+              </w:rPr>
+              <w:t>23,847</w:t>
+            </w:r>
+          </w:p>
+        </w:tc>
+        <w:tc>
+          <w:tcPr>
+            <w:tcW w:w="0" w:type="auto"/>
+            <w:tcBorders>
+              <w:top w:val="nil"/>
+              <w:left w:val="nil"/>
+              <w:bottom w:val="nil"/>
+              <w:right w:val="nil"/>
+            </w:tcBorders>
+            <w:shd w:val="clear" w:color="auto" w:fill="auto"/>
+            <w:tcMar>
+              <w:top w:w="120" w:type="dxa"/>
+              <w:left w:w="120" w:type="dxa"/>
+              <w:bottom w:w="120" w:type="dxa"/>
+              <w:right w:w="120" w:type="dxa"/>
+            </w:tcMar>
+            <w:vAlign w:val="center"/>
+            <w:hideMark/>
+          </w:tcPr>
+          <w:p>
+            <w:pPr>
+              <w:spacing w:before="240"/>
+              <w:jc w:val="center"/>
+              <w:rPr>
+                <w:color w:val="000000"/>
+                <w:lang w:val="en-GB"/>
+              </w:rPr>
+            </w:pPr>
+            <w:r>
+              <w:rPr>
+                <w:color w:val="000000"/>
+                <w:lang w:val="en-GB"/>
+              </w:rPr>
+              <w:t>656</w:t>
+            </w:r>
+          </w:p>
+        </w:tc>
+        <w:tc>
+          <w:tcPr>
+            <w:tcW w:w="0" w:type="auto"/>
+            <w:tcBorders>
+              <w:top w:val="nil"/>
+              <w:left w:val="nil"/>
+              <w:bottom w:val="nil"/>
+              <w:right w:val="nil"/>
+            </w:tcBorders>
+            <w:shd w:val="clear" w:color="auto" w:fill="auto"/>
+            <w:tcMar>
+              <w:top w:w="120" w:type="dxa"/>
+              <w:left w:w="120" w:type="dxa"/>
+              <w:bottom w:w="120" w:type="dxa"/>
+              <w:right w:w="120" w:type="dxa"/>
+            </w:tcMar>
+            <w:vAlign w:val="center"/>
+            <w:hideMark/>
+          </w:tcPr>
+          <w:p>
+            <w:pPr>
+              <w:spacing w:before="240"/>
+              <w:jc w:val="center"/>
+              <w:rPr>
+                <w:color w:val="000000"/>
+                <w:lang w:val="en-GB"/>
+              </w:rPr>
+            </w:pPr>
+            <w:r>
+              <w:rPr>
+                <w:color w:val="000000"/>
+                <w:lang w:val="en-GB"/>
+              </w:rPr>
+              <w:t>8,544</w:t>
+            </w:r>
+          </w:p>
+        </w:tc>
+        <w:tc>
+          <w:tcPr>
+            <w:tcW w:w="1675" w:type="dxa"/>
+            <w:tcBorders>
+              <w:top w:val="nil"/>
+              <w:left w:val="nil"/>
+              <w:bottom w:val="nil"/>
+              <w:right w:val="nil"/>
+            </w:tcBorders>
+            <w:shd w:val="clear" w:color="auto" w:fill="auto"/>
+            <w:tcMar>
+              <w:top w:w="120" w:type="dxa"/>
+              <w:left w:w="120" w:type="dxa"/>
+              <w:bottom w:w="120" w:type="dxa"/>
+              <w:right w:w="120" w:type="dxa"/>
+            </w:tcMar>
+            <w:vAlign w:val="center"/>
+            <w:hideMark/>
+          </w:tcPr>
+          <w:p>
+            <w:pPr>
+              <w:spacing w:before="240"/>
+              <w:jc w:val="center"/>
+              <w:rPr>
+                <w:color w:val="000000"/>
+                <w:lang w:val="en-GB"/>
+              </w:rPr>
+            </w:pPr>
+            <w:r>
+              <w:rPr>
+                <w:color w:val="000000"/>
+                <w:lang w:val="en-GB"/>
+              </w:rPr>
+              <w:t>2,273</w:t>
+            </w:r>
+          </w:p>
+        </w:tc>
+      </w:tr>
+      <w:tr>
+        <w:trPr>
+          <w:jc w:val="right"/>
+        </w:trPr>
+        <w:tc>
+          <w:tcPr>
+            <w:tcW w:w="0" w:type="auto"/>
+            <w:tcBorders>
+              <w:top w:val="nil"/>
+              <w:left w:val="nil"/>
+              <w:bottom w:val="nil"/>
+              <w:right w:val="nil"/>
+            </w:tcBorders>
+            <w:shd w:val="clear" w:color="auto" w:fill="F5F5F5"/>
+            <w:tcMar>
+              <w:top w:w="120" w:type="dxa"/>
+              <w:left w:w="120" w:type="dxa"/>
+              <w:bottom w:w="120" w:type="dxa"/>
+              <w:right w:w="120" w:type="dxa"/>
+            </w:tcMar>
+            <w:vAlign w:val="center"/>
+            <w:hideMark/>
+          </w:tcPr>
+          <w:p>
+            <w:pPr>
+              <w:jc w:val="right"/>
+              <w:rPr>
+                <w:color w:val="000000"/>
+                <w:lang w:val="en-GB"/>
+              </w:rPr>
+            </w:pPr>
+            <w:r>
+              <w:rPr>
+                <w:color w:val="000000"/>
+                <w:lang w:val="en-GB"/>
+              </w:rPr>
+              <w:t>Logistic Regression</w:t>
+            </w:r>
+          </w:p>
+        </w:tc>
+        <w:tc>
+          <w:tcPr>
+            <w:tcW w:w="0" w:type="auto"/>
+            <w:tcBorders>
+              <w:top w:val="nil"/>
+              <w:left w:val="nil"/>
+              <w:bottom w:val="nil"/>
+              <w:right w:val="nil"/>
+            </w:tcBorders>
+            <w:shd w:val="clear" w:color="auto" w:fill="F5F5F5"/>
+            <w:tcMar>
+              <w:top w:w="120" w:type="dxa"/>
+              <w:left w:w="120" w:type="dxa"/>
+              <w:bottom w:w="120" w:type="dxa"/>
+              <w:right w:w="120" w:type="dxa"/>
+            </w:tcMar>
+            <w:vAlign w:val="center"/>
+            <w:hideMark/>
+          </w:tcPr>
+          <w:p>
+            <w:pPr>
+              <w:spacing w:before="240"/>
+              <w:jc w:val="center"/>
+              <w:rPr>
+                <w:color w:val="000000"/>
+                <w:lang w:val="en-GB"/>
+              </w:rPr>
+            </w:pPr>
+            <w:r>
+              <w:rPr>
+                <w:color w:val="000000"/>
+                <w:lang w:val="en-GB"/>
+              </w:rPr>
+              <w:t>23,135</w:t>
+            </w:r>
+          </w:p>
+        </w:tc>
+        <w:tc>
+          <w:tcPr>
+            <w:tcW w:w="0" w:type="auto"/>
+            <w:tcBorders>
+              <w:top w:val="nil"/>
+              <w:left w:val="nil"/>
+              <w:bottom w:val="nil"/>
+              <w:right w:val="nil"/>
+            </w:tcBorders>
+            <w:shd w:val="clear" w:color="auto" w:fill="F5F5F5"/>
+            <w:tcMar>
+              <w:top w:w="120" w:type="dxa"/>
+              <w:left w:w="120" w:type="dxa"/>
+              <w:bottom w:w="120" w:type="dxa"/>
+              <w:right w:w="120" w:type="dxa"/>
+            </w:tcMar>
+            <w:vAlign w:val="center"/>
+            <w:hideMark/>
+          </w:tcPr>
+          <w:p>
+            <w:pPr>
+              <w:spacing w:before="240"/>
+              <w:jc w:val="center"/>
+              <w:rPr>
+                <w:color w:val="000000"/>
+                <w:lang w:val="en-GB"/>
+              </w:rPr>
+            </w:pPr>
+            <w:r>
+              <w:rPr>
+                <w:color w:val="000000"/>
+                <w:lang w:val="en-GB"/>
+              </w:rPr>
+              <w:t>1,368</w:t>
+            </w:r>
+          </w:p>
+        </w:tc>
+        <w:tc>
+          <w:tcPr>
+            <w:tcW w:w="0" w:type="auto"/>
+            <w:tcBorders>
+              <w:top w:val="nil"/>
+              <w:left w:val="nil"/>
+              <w:bottom w:val="nil"/>
+              <w:right w:val="nil"/>
+            </w:tcBorders>
+            <w:shd w:val="clear" w:color="auto" w:fill="F5F5F5"/>
+            <w:tcMar>
+              <w:top w:w="120" w:type="dxa"/>
+              <w:left w:w="120" w:type="dxa"/>
+              <w:bottom w:w="120" w:type="dxa"/>
+              <w:right w:w="120" w:type="dxa"/>
+            </w:tcMar>
+            <w:vAlign w:val="center"/>
+            <w:hideMark/>
+          </w:tcPr>
+          <w:p>
+            <w:pPr>
+              <w:spacing w:before="240"/>
+              <w:jc w:val="center"/>
+              <w:rPr>
+                <w:color w:val="000000"/>
+                <w:lang w:val="en-GB"/>
+              </w:rPr>
+            </w:pPr>
+            <w:r>
+              <w:rPr>
+                <w:color w:val="000000"/>
+                <w:lang w:val="en-GB"/>
+              </w:rPr>
+              <w:t>8,624</w:t>
+            </w:r>
+          </w:p>
+        </w:tc>
+        <w:tc>
+          <w:tcPr>
+            <w:tcW w:w="1675" w:type="dxa"/>
+            <w:tcBorders>
+              <w:top w:val="nil"/>
+              <w:left w:val="nil"/>
+              <w:bottom w:val="nil"/>
+              <w:right w:val="nil"/>
+            </w:tcBorders>
+            <w:shd w:val="clear" w:color="auto" w:fill="F5F5F5"/>
+            <w:tcMar>
+              <w:top w:w="120" w:type="dxa"/>
+              <w:left w:w="120" w:type="dxa"/>
+              <w:bottom w:w="120" w:type="dxa"/>
+              <w:right w:w="120" w:type="dxa"/>
+            </w:tcMar>
+            <w:vAlign w:val="center"/>
+            <w:hideMark/>
+          </w:tcPr>
+          <w:p>
+            <w:pPr>
+              <w:spacing w:before="240"/>
+              <w:jc w:val="center"/>
+              <w:rPr>
+                <w:color w:val="000000"/>
+                <w:lang w:val="en-GB"/>
+              </w:rPr>
+            </w:pPr>
+            <w:r>
+              <w:rPr>
+                <w:color w:val="000000"/>
+                <w:lang w:val="en-GB"/>
+              </w:rPr>
+              <w:t>2,193</w:t>
+            </w:r>
+          </w:p>
+        </w:tc>
+      </w:tr>
+    </w:tbl>
+    <w:p>
+      <w:pPr>
+        <w:pStyle w:val="NoSpacing"/>
+      </w:pPr>
+      <w:r>
+        <w:t>Table 4.</w:t>
+      </w:r>
+      <w:r>
+        <w:t>2</w:t>
+      </w:r>
+      <w:r>
+        <w:t xml:space="preserve"> Performance of classification models </w:t>
+      </w:r>
+      <w:r>
+        <w:t>–</w:t>
+      </w:r>
+      <w:r>
+        <w:t xml:space="preserve"> </w:t>
+      </w:r>
+      <w:r>
+        <w:t>True/False Positive/Negative</w:t>
+      </w:r>
+      <w:r>
+        <w:t xml:space="preserve"> (red best results)</w:t>
+      </w:r>
+    </w:p>
+    <w:p>
+      <w:pPr>
         <w:shd w:val="clear" w:color="auto" w:fill="FFFFFF"/>
         <w:spacing w:before="100" w:beforeAutospacing="1" w:after="100" w:afterAutospacing="1"/>
         <w:rPr>
           <w:lang w:val="en-GB"/>
         </w:rPr>
       </w:pPr>
+      <w:r>
+        <w:rPr>
+          <w:lang w:val="en-GB"/>
+        </w:rPr>
+        <w:t xml:space="preserve">In this situation, both the decision tree and the SVM are good models to use. </w:t>
+      </w:r>
     </w:p>
     <w:p>
       <w:pPr>
-        <w:pStyle w:val="Heading2"/>
-      </w:pPr>
-      <w:r>
-        <w:t>5. Methodology</w:t>
+        <w:shd w:val="clear" w:color="auto" w:fill="FFFFFF"/>
+        <w:spacing w:before="100" w:beforeAutospacing="1" w:after="100" w:afterAutospacing="1"/>
+        <w:jc w:val="both"/>
+        <w:rPr>
+          <w:lang w:val="en-GB"/>
+        </w:rPr>
+      </w:pPr>
+      <w:r>
+        <w:rPr>
+          <w:lang w:val="en-GB"/>
+        </w:rPr>
+        <w:t>I</w:t>
+      </w:r>
+      <w:r>
+        <w:rPr>
+          <w:lang w:val="en-GB"/>
+        </w:rPr>
+        <w:t xml:space="preserve">f we consider the objective of our project – i.e. predicting the severity (and its probability) of an accident based on the conditions of weather, light and the road – predicting injuries (i.e. 1) is more important than property damages (i.e. 2). </w:t>
       </w:r>
     </w:p>
     <w:p>
       <w:pPr>
         <w:shd w:val="clear" w:color="auto" w:fill="FFFFFF"/>
         <w:spacing w:before="100" w:beforeAutospacing="1" w:after="100" w:afterAutospacing="1"/>
-        <w:rPr>
-          <w:lang w:val="en-GB"/>
-        </w:rPr>
-      </w:pPr>
+        <w:jc w:val="both"/>
+        <w:rPr>
+          <w:lang w:val="en-GB"/>
+        </w:rPr>
+      </w:pPr>
+      <w:r>
+        <w:rPr>
+          <w:lang w:val="en-GB"/>
+        </w:rPr>
+        <w:t xml:space="preserve">Therefore, the </w:t>
+      </w:r>
+      <w:r>
+        <w:rPr>
+          <w:rFonts w:ascii="TimesNewRomanPSMT" w:hAnsi="TimesNewRomanPSMT"/>
+          <w:lang w:val="en-GB"/>
+        </w:rPr>
+        <w:t>Support Vector Machine is the best model to use, as it has higher true positives, thus it predicts accidents with injuries with greater accuracy.</w:t>
+      </w:r>
     </w:p>
     <w:p>
       <w:pPr>
-        <w:pStyle w:val="Heading2"/>
-      </w:pPr>
-      <w:r>
-        <w:t>6. Conclusion</w:t>
-      </w:r>
+        <w:shd w:val="clear" w:color="auto" w:fill="FFFFFF"/>
+        <w:spacing w:before="100" w:beforeAutospacing="1" w:after="100" w:afterAutospacing="1"/>
+        <w:rPr>
+          <w:lang w:val="en-GB"/>
+        </w:rPr>
+      </w:pPr>
     </w:p>
     <w:p>
       <w:pPr>
+        <w:pStyle w:val="Heading2"/>
+      </w:pPr>
+      <w:r>
+        <w:t xml:space="preserve">5. </w:t>
+      </w:r>
+      <w:r>
+        <w:t>Results</w:t>
+      </w:r>
+    </w:p>
+    <w:p>
+      <w:pPr>
         <w:shd w:val="clear" w:color="auto" w:fill="FFFFFF"/>
         <w:spacing w:before="100" w:beforeAutospacing="1" w:after="100" w:afterAutospacing="1"/>
-        <w:rPr>
-          <w:lang w:val="en-GB"/>
-        </w:rPr>
-      </w:pPr>
+        <w:jc w:val="both"/>
+        <w:rPr>
+          <w:lang w:val="en-GB"/>
+        </w:rPr>
+      </w:pPr>
+      <w:r>
+        <w:rPr>
+          <w:lang w:val="en-GB"/>
+        </w:rPr>
+        <w:t xml:space="preserve">Data --&gt; more accidents </w:t>
+      </w:r>
+      <w:r>
+        <w:rPr>
+          <w:lang w:val="en-GB"/>
+        </w:rPr>
+        <w:t>with better conditions</w:t>
+      </w:r>
     </w:p>
     <w:p>
       <w:pPr>
-        <w:pStyle w:val="Heading2"/>
-      </w:pPr>
-      <w:r>
-        <w:t>7. Future directions</w:t>
+        <w:shd w:val="clear" w:color="auto" w:fill="FFFFFF"/>
+        <w:spacing w:before="100" w:beforeAutospacing="1" w:after="100" w:afterAutospacing="1"/>
+        <w:jc w:val="both"/>
+        <w:rPr>
+          <w:lang w:val="en-GB"/>
+        </w:rPr>
+      </w:pPr>
+      <w:r>
+        <w:rPr>
+          <w:lang w:val="en-GB"/>
+        </w:rPr>
+        <w:t>…</w:t>
       </w:r>
     </w:p>
     <w:p>
       <w:pPr>
-        <w:pStyle w:val="Heading2"/>
-      </w:pPr>
+        <w:shd w:val="clear" w:color="auto" w:fill="FFFFFF"/>
+        <w:spacing w:before="100" w:beforeAutospacing="1" w:after="100" w:afterAutospacing="1"/>
+        <w:jc w:val="both"/>
+        <w:rPr>
+          <w:lang w:val="en-GB"/>
+        </w:rPr>
+      </w:pPr>
+      <w:r>
+        <w:rPr>
+          <w:lang w:val="en-GB"/>
+        </w:rPr>
+        <w:lastRenderedPageBreak/>
+        <w:t xml:space="preserve">Regarding the </w:t>
+      </w:r>
+      <w:r>
+        <w:rPr>
+          <w:lang w:val="en-GB"/>
+        </w:rPr>
+        <w:t>I</w:t>
+      </w:r>
+      <w:r>
+        <w:rPr>
+          <w:lang w:val="en-GB"/>
+        </w:rPr>
+        <w:t xml:space="preserve">f we consider the objective of our project – i.e. </w:t>
+      </w:r>
+      <w:r>
+        <w:rPr>
+          <w:lang w:val="en-GB"/>
+        </w:rPr>
+        <w:t>predict</w:t>
+      </w:r>
+      <w:r>
+        <w:rPr>
+          <w:lang w:val="en-GB"/>
+        </w:rPr>
+        <w:t>ing</w:t>
+      </w:r>
+      <w:r>
+        <w:rPr>
+          <w:lang w:val="en-GB"/>
+        </w:rPr>
+        <w:t xml:space="preserve"> the severity (and its probability) of an accident based on the conditions of weather, light and the road</w:t>
+      </w:r>
+      <w:r>
+        <w:rPr>
+          <w:lang w:val="en-GB"/>
+        </w:rPr>
+        <w:t xml:space="preserve"> – </w:t>
+      </w:r>
+      <w:r>
+        <w:rPr>
+          <w:lang w:val="en-GB"/>
+        </w:rPr>
+        <w:t xml:space="preserve">predicting </w:t>
+      </w:r>
+      <w:r>
+        <w:rPr>
+          <w:lang w:val="en-GB"/>
+        </w:rPr>
+        <w:t>injuries</w:t>
+      </w:r>
+      <w:r>
+        <w:rPr>
+          <w:lang w:val="en-GB"/>
+        </w:rPr>
+        <w:t xml:space="preserve"> (i.e. 1)</w:t>
+      </w:r>
+      <w:r>
+        <w:rPr>
+          <w:lang w:val="en-GB"/>
+        </w:rPr>
+        <w:t xml:space="preserve"> </w:t>
+      </w:r>
+      <w:r>
+        <w:rPr>
+          <w:lang w:val="en-GB"/>
+        </w:rPr>
+        <w:t>is</w:t>
+      </w:r>
+      <w:r>
+        <w:rPr>
+          <w:lang w:val="en-GB"/>
+        </w:rPr>
+        <w:t xml:space="preserve"> more important than </w:t>
+      </w:r>
+      <w:r>
+        <w:rPr>
+          <w:lang w:val="en-GB"/>
+        </w:rPr>
+        <w:t xml:space="preserve">property damages (i.e. 2). </w:t>
+      </w:r>
     </w:p>
     <w:p>
       <w:pPr>
+        <w:shd w:val="clear" w:color="auto" w:fill="FFFFFF"/>
+        <w:spacing w:before="100" w:beforeAutospacing="1" w:after="100" w:afterAutospacing="1"/>
+        <w:jc w:val="both"/>
+        <w:rPr>
+          <w:lang w:val="en-GB"/>
+        </w:rPr>
+      </w:pPr>
+      <w:r>
+        <w:rPr>
+          <w:lang w:val="en-GB"/>
+        </w:rPr>
+        <w:t xml:space="preserve">Therefore, the </w:t>
+      </w:r>
+      <w:r>
+        <w:rPr>
+          <w:rFonts w:ascii="TimesNewRomanPSMT" w:hAnsi="TimesNewRomanPSMT"/>
+          <w:lang w:val="en-GB"/>
+        </w:rPr>
+        <w:t>Support Vector Machine</w:t>
+      </w:r>
+      <w:r>
+        <w:rPr>
+          <w:rFonts w:ascii="TimesNewRomanPSMT" w:hAnsi="TimesNewRomanPSMT"/>
+          <w:lang w:val="en-GB"/>
+        </w:rPr>
+        <w:t xml:space="preserve"> is the best model to use, as it has higher true positives, thus it predicts accidents with injuries with greater accuracy.</w:t>
+      </w:r>
+    </w:p>
+    <w:p>
+      <w:pPr>
+        <w:pStyle w:val="Heading2"/>
+      </w:pPr>
+      <w:r>
+        <w:t xml:space="preserve">6. </w:t>
+      </w:r>
+      <w:r>
+        <w:t>Discussion</w:t>
+      </w:r>
+    </w:p>
+    <w:p>
+      <w:pPr>
+        <w:shd w:val="clear" w:color="auto" w:fill="FFFFFF"/>
+        <w:spacing w:before="100" w:beforeAutospacing="1" w:after="100" w:afterAutospacing="1"/>
+        <w:rPr>
+          <w:lang w:val="en-GB"/>
+        </w:rPr>
+      </w:pPr>
+      <w:r>
+        <w:rPr>
+          <w:lang w:val="en-GB"/>
+        </w:rPr>
+        <w:t>Any recommendation based on the results</w:t>
+      </w:r>
+    </w:p>
+    <w:p>
+      <w:pPr>
+        <w:pStyle w:val="Heading2"/>
+      </w:pPr>
+      <w:r>
+        <w:t>7.</w:t>
+      </w:r>
+      <w:r>
+        <w:t>Conclusion</w:t>
+      </w:r>
+    </w:p>
+    <w:p>
+      <w:pPr>
+        <w:shd w:val="clear" w:color="auto" w:fill="FFFFFF"/>
+        <w:spacing w:before="100" w:beforeAutospacing="1" w:after="100" w:afterAutospacing="1"/>
+        <w:rPr>
+          <w:lang w:val="en-GB"/>
+        </w:rPr>
+      </w:pPr>
+    </w:p>
+    <w:p>
+      <w:pPr>
+        <w:pStyle w:val="Heading2"/>
+      </w:pPr>
+      <w:r>
+        <w:t>8</w:t>
+      </w:r>
+      <w:r>
+        <w:t>. Future directions</w:t>
+      </w:r>
+    </w:p>
+    <w:p>
+      <w:pPr>
+        <w:pStyle w:val="Heading2"/>
+      </w:pPr>
+    </w:p>
+    <w:p>
+      <w:pPr>
         <w:rPr>
           <w:lang w:val="en-GB"/>
         </w:rPr>
       </w:pPr>
     </w:p>
     <w:sectPr>
-      <w:footerReference w:type="even" r:id="rId19"/>
-      <w:footerReference w:type="default" r:id="rId20"/>
+      <w:type w:val="continuous"/>
       <w:pgSz w:w="11905" w:h="16837"/>
       <w:pgMar w:top="1440" w:right="1440" w:bottom="1446" w:left="1440" w:header="709" w:footer="709" w:gutter="0"/>
       <w:cols w:space="708"/>
@@ -17685,6 +19999,119 @@
     </w:lvl>
   </w:abstractNum>
   <w:abstractNum w:abstractNumId="3" w15:restartNumberingAfterBreak="0">
+    <w:nsid w:val="2E482960"/>
+    <w:multiLevelType w:val="hybridMultilevel"/>
+    <w:tmpl w:val="B0FAE0AA"/>
+    <w:lvl w:ilvl="0" w:tplc="08090001">
+      <w:start w:val="1"/>
+      <w:numFmt w:val="bullet"/>
+      <w:lvlText w:val=""/>
+      <w:lvlJc w:val="left"/>
+      <w:pPr>
+        <w:ind w:left="720" w:hanging="360"/>
+      </w:pPr>
+      <w:rPr>
+        <w:rFonts w:ascii="Symbol" w:hAnsi="Symbol" w:hint="default"/>
+      </w:rPr>
+    </w:lvl>
+    <w:lvl w:ilvl="1" w:tplc="08090003" w:tentative="1">
+      <w:start w:val="1"/>
+      <w:numFmt w:val="bullet"/>
+      <w:lvlText w:val="o"/>
+      <w:lvlJc w:val="left"/>
+      <w:pPr>
+        <w:ind w:left="1440" w:hanging="360"/>
+      </w:pPr>
+      <w:rPr>
+        <w:rFonts w:ascii="Courier New" w:hAnsi="Courier New" w:cs="Courier New" w:hint="default"/>
+      </w:rPr>
+    </w:lvl>
+    <w:lvl w:ilvl="2" w:tplc="08090005" w:tentative="1">
+      <w:start w:val="1"/>
+      <w:numFmt w:val="bullet"/>
+      <w:lvlText w:val=""/>
+      <w:lvlJc w:val="left"/>
+      <w:pPr>
+        <w:ind w:left="2160" w:hanging="360"/>
+      </w:pPr>
+      <w:rPr>
+        <w:rFonts w:ascii="Wingdings" w:hAnsi="Wingdings" w:hint="default"/>
+      </w:rPr>
+    </w:lvl>
+    <w:lvl w:ilvl="3" w:tplc="08090001" w:tentative="1">
+      <w:start w:val="1"/>
+      <w:numFmt w:val="bullet"/>
+      <w:lvlText w:val=""/>
+      <w:lvlJc w:val="left"/>
+      <w:pPr>
+        <w:ind w:left="2880" w:hanging="360"/>
+      </w:pPr>
+      <w:rPr>
+        <w:rFonts w:ascii="Symbol" w:hAnsi="Symbol" w:hint="default"/>
+      </w:rPr>
+    </w:lvl>
+    <w:lvl w:ilvl="4" w:tplc="08090003" w:tentative="1">
+      <w:start w:val="1"/>
+      <w:numFmt w:val="bullet"/>
+      <w:lvlText w:val="o"/>
+      <w:lvlJc w:val="left"/>
+      <w:pPr>
+        <w:ind w:left="3600" w:hanging="360"/>
+      </w:pPr>
+      <w:rPr>
+        <w:rFonts w:ascii="Courier New" w:hAnsi="Courier New" w:cs="Courier New" w:hint="default"/>
+      </w:rPr>
+    </w:lvl>
+    <w:lvl w:ilvl="5" w:tplc="08090005" w:tentative="1">
+      <w:start w:val="1"/>
+      <w:numFmt w:val="bullet"/>
+      <w:lvlText w:val=""/>
+      <w:lvlJc w:val="left"/>
+      <w:pPr>
+        <w:ind w:left="4320" w:hanging="360"/>
+      </w:pPr>
+      <w:rPr>
+        <w:rFonts w:ascii="Wingdings" w:hAnsi="Wingdings" w:hint="default"/>
+      </w:rPr>
+    </w:lvl>
+    <w:lvl w:ilvl="6" w:tplc="08090001" w:tentative="1">
+      <w:start w:val="1"/>
+      <w:numFmt w:val="bullet"/>
+      <w:lvlText w:val=""/>
+      <w:lvlJc w:val="left"/>
+      <w:pPr>
+        <w:ind w:left="5040" w:hanging="360"/>
+      </w:pPr>
+      <w:rPr>
+        <w:rFonts w:ascii="Symbol" w:hAnsi="Symbol" w:hint="default"/>
+      </w:rPr>
+    </w:lvl>
+    <w:lvl w:ilvl="7" w:tplc="08090003" w:tentative="1">
+      <w:start w:val="1"/>
+      <w:numFmt w:val="bullet"/>
+      <w:lvlText w:val="o"/>
+      <w:lvlJc w:val="left"/>
+      <w:pPr>
+        <w:ind w:left="5760" w:hanging="360"/>
+      </w:pPr>
+      <w:rPr>
+        <w:rFonts w:ascii="Courier New" w:hAnsi="Courier New" w:cs="Courier New" w:hint="default"/>
+      </w:rPr>
+    </w:lvl>
+    <w:lvl w:ilvl="8" w:tplc="08090005" w:tentative="1">
+      <w:start w:val="1"/>
+      <w:numFmt w:val="bullet"/>
+      <w:lvlText w:val=""/>
+      <w:lvlJc w:val="left"/>
+      <w:pPr>
+        <w:ind w:left="6480" w:hanging="360"/>
+      </w:pPr>
+      <w:rPr>
+        <w:rFonts w:ascii="Wingdings" w:hAnsi="Wingdings" w:hint="default"/>
+      </w:rPr>
+    </w:lvl>
+  </w:abstractNum>
+  <w:abstractNum w:abstractNumId="4" w15:restartNumberingAfterBreak="0">
     <w:nsid w:val="350E05A2"/>
     <w:multiLevelType w:val="multilevel"/>
     <w:tmpl w:val="69B602C8"/>
@@ -17833,7 +20260,7 @@
       </w:rPr>
     </w:lvl>
   </w:abstractNum>
-  <w:abstractNum w:abstractNumId="4" w15:restartNumberingAfterBreak="0">
+  <w:abstractNum w:abstractNumId="5" w15:restartNumberingAfterBreak="0">
     <w:nsid w:val="3B990CE6"/>
     <w:multiLevelType w:val="hybridMultilevel"/>
     <w:tmpl w:val="24BEDAEA"/>
@@ -17946,7 +20373,7 @@
       </w:rPr>
     </w:lvl>
   </w:abstractNum>
-  <w:abstractNum w:abstractNumId="5" w15:restartNumberingAfterBreak="0">
+  <w:abstractNum w:abstractNumId="6" w15:restartNumberingAfterBreak="0">
     <w:nsid w:val="3F5F6E89"/>
     <w:multiLevelType w:val="hybridMultilevel"/>
     <w:tmpl w:val="B128C3BC"/>
@@ -18059,7 +20486,7 @@
       </w:rPr>
     </w:lvl>
   </w:abstractNum>
-  <w:abstractNum w:abstractNumId="6" w15:restartNumberingAfterBreak="0">
+  <w:abstractNum w:abstractNumId="7" w15:restartNumberingAfterBreak="0">
     <w:nsid w:val="42D22556"/>
     <w:multiLevelType w:val="hybridMultilevel"/>
     <w:tmpl w:val="31F6F318"/>
@@ -18172,7 +20599,7 @@
       </w:rPr>
     </w:lvl>
   </w:abstractNum>
-  <w:abstractNum w:abstractNumId="7" w15:restartNumberingAfterBreak="0">
+  <w:abstractNum w:abstractNumId="8" w15:restartNumberingAfterBreak="0">
     <w:nsid w:val="719D74F1"/>
     <w:multiLevelType w:val="multilevel"/>
     <w:tmpl w:val="24A64E9A"/>
@@ -18321,10 +20748,10 @@
       </w:rPr>
     </w:lvl>
   </w:abstractNum>
-  <w:abstractNum w:abstractNumId="8" w15:restartNumberingAfterBreak="0">
-    <w:nsid w:val="7A7B1709"/>
+  <w:abstractNum w:abstractNumId="9" w15:restartNumberingAfterBreak="0">
+    <w:nsid w:val="747F0616"/>
     <w:multiLevelType w:val="hybridMultilevel"/>
-    <w:tmpl w:val="B128C3BC"/>
+    <w:tmpl w:val="48E4AAF4"/>
     <w:lvl w:ilvl="0" w:tplc="0809000F">
       <w:start w:val="1"/>
       <w:numFmt w:val="decimal"/>
@@ -18434,7 +20861,120 @@
       </w:rPr>
     </w:lvl>
   </w:abstractNum>
-  <w:abstractNum w:abstractNumId="9" w15:restartNumberingAfterBreak="0">
+  <w:abstractNum w:abstractNumId="10" w15:restartNumberingAfterBreak="0">
+    <w:nsid w:val="7A7B1709"/>
+    <w:multiLevelType w:val="hybridMultilevel"/>
+    <w:tmpl w:val="B128C3BC"/>
+    <w:lvl w:ilvl="0" w:tplc="0809000F">
+      <w:start w:val="1"/>
+      <w:numFmt w:val="decimal"/>
+      <w:lvlText w:val="%1."/>
+      <w:lvlJc w:val="left"/>
+      <w:pPr>
+        <w:ind w:left="720" w:hanging="360"/>
+      </w:pPr>
+      <w:rPr>
+        <w:rFonts w:hint="default"/>
+      </w:rPr>
+    </w:lvl>
+    <w:lvl w:ilvl="1" w:tplc="08090003" w:tentative="1">
+      <w:start w:val="1"/>
+      <w:numFmt w:val="bullet"/>
+      <w:lvlText w:val="o"/>
+      <w:lvlJc w:val="left"/>
+      <w:pPr>
+        <w:ind w:left="1440" w:hanging="360"/>
+      </w:pPr>
+      <w:rPr>
+        <w:rFonts w:ascii="Courier New" w:hAnsi="Courier New" w:cs="Courier New" w:hint="default"/>
+      </w:rPr>
+    </w:lvl>
+    <w:lvl w:ilvl="2" w:tplc="08090005" w:tentative="1">
+      <w:start w:val="1"/>
+      <w:numFmt w:val="bullet"/>
+      <w:lvlText w:val=""/>
+      <w:lvlJc w:val="left"/>
+      <w:pPr>
+        <w:ind w:left="2160" w:hanging="360"/>
+      </w:pPr>
+      <w:rPr>
+        <w:rFonts w:ascii="Wingdings" w:hAnsi="Wingdings" w:hint="default"/>
+      </w:rPr>
+    </w:lvl>
+    <w:lvl w:ilvl="3" w:tplc="08090001" w:tentative="1">
+      <w:start w:val="1"/>
+      <w:numFmt w:val="bullet"/>
+      <w:lvlText w:val=""/>
+      <w:lvlJc w:val="left"/>
+      <w:pPr>
+        <w:ind w:left="2880" w:hanging="360"/>
+      </w:pPr>
+      <w:rPr>
+        <w:rFonts w:ascii="Symbol" w:hAnsi="Symbol" w:hint="default"/>
+      </w:rPr>
+    </w:lvl>
+    <w:lvl w:ilvl="4" w:tplc="08090003" w:tentative="1">
+      <w:start w:val="1"/>
+      <w:numFmt w:val="bullet"/>
+      <w:lvlText w:val="o"/>
+      <w:lvlJc w:val="left"/>
+      <w:pPr>
+        <w:ind w:left="3600" w:hanging="360"/>
+      </w:pPr>
+      <w:rPr>
+        <w:rFonts w:ascii="Courier New" w:hAnsi="Courier New" w:cs="Courier New" w:hint="default"/>
+      </w:rPr>
+    </w:lvl>
+    <w:lvl w:ilvl="5" w:tplc="08090005" w:tentative="1">
+      <w:start w:val="1"/>
+      <w:numFmt w:val="bullet"/>
+      <w:lvlText w:val=""/>
+      <w:lvlJc w:val="left"/>
+      <w:pPr>
+        <w:ind w:left="4320" w:hanging="360"/>
+      </w:pPr>
+      <w:rPr>
+        <w:rFonts w:ascii="Wingdings" w:hAnsi="Wingdings" w:hint="default"/>
+      </w:rPr>
+    </w:lvl>
+    <w:lvl w:ilvl="6" w:tplc="08090001" w:tentative="1">
+      <w:start w:val="1"/>
+      <w:numFmt w:val="bullet"/>
+      <w:lvlText w:val=""/>
+      <w:lvlJc w:val="left"/>
+      <w:pPr>
+        <w:ind w:left="5040" w:hanging="360"/>
+      </w:pPr>
+      <w:rPr>
+        <w:rFonts w:ascii="Symbol" w:hAnsi="Symbol" w:hint="default"/>
+      </w:rPr>
+    </w:lvl>
+    <w:lvl w:ilvl="7" w:tplc="08090003" w:tentative="1">
+      <w:start w:val="1"/>
+      <w:numFmt w:val="bullet"/>
+      <w:lvlText w:val="o"/>
+      <w:lvlJc w:val="left"/>
+      <w:pPr>
+        <w:ind w:left="5760" w:hanging="360"/>
+      </w:pPr>
+      <w:rPr>
+        <w:rFonts w:ascii="Courier New" w:hAnsi="Courier New" w:cs="Courier New" w:hint="default"/>
+      </w:rPr>
+    </w:lvl>
+    <w:lvl w:ilvl="8" w:tplc="08090005" w:tentative="1">
+      <w:start w:val="1"/>
+      <w:numFmt w:val="bullet"/>
+      <w:lvlText w:val=""/>
+      <w:lvlJc w:val="left"/>
+      <w:pPr>
+        <w:ind w:left="6480" w:hanging="360"/>
+      </w:pPr>
+      <w:rPr>
+        <w:rFonts w:ascii="Wingdings" w:hAnsi="Wingdings" w:hint="default"/>
+      </w:rPr>
+    </w:lvl>
+  </w:abstractNum>
+  <w:abstractNum w:abstractNumId="11" w15:restartNumberingAfterBreak="0">
     <w:nsid w:val="7AA8429D"/>
     <w:multiLevelType w:val="hybridMultilevel"/>
     <w:tmpl w:val="73200AAA"/>
@@ -18547,7 +21087,7 @@
       </w:rPr>
     </w:lvl>
   </w:abstractNum>
-  <w:abstractNum w:abstractNumId="10" w15:restartNumberingAfterBreak="0">
+  <w:abstractNum w:abstractNumId="12" w15:restartNumberingAfterBreak="0">
     <w:nsid w:val="7AEA3639"/>
     <w:multiLevelType w:val="multilevel"/>
     <w:tmpl w:val="D3E6D75E"/>
@@ -18697,16 +21237,16 @@
     </w:lvl>
   </w:abstractNum>
   <w:num w:numId="1">
-    <w:abstractNumId w:val="6"/>
+    <w:abstractNumId w:val="7"/>
   </w:num>
   <w:num w:numId="2">
-    <w:abstractNumId w:val="9"/>
+    <w:abstractNumId w:val="11"/>
   </w:num>
   <w:num w:numId="3">
-    <w:abstractNumId w:val="4"/>
+    <w:abstractNumId w:val="5"/>
   </w:num>
   <w:num w:numId="4">
-    <w:abstractNumId w:val="8"/>
+    <w:abstractNumId w:val="10"/>
   </w:num>
   <w:num w:numId="5">
     <w:abstractNumId w:val="1"/>
@@ -18718,16 +21258,22 @@
     <w:abstractNumId w:val="0"/>
   </w:num>
   <w:num w:numId="8">
+    <w:abstractNumId w:val="4"/>
+  </w:num>
+  <w:num w:numId="9">
+    <w:abstractNumId w:val="12"/>
+  </w:num>
+  <w:num w:numId="10">
+    <w:abstractNumId w:val="8"/>
+  </w:num>
+  <w:num w:numId="11">
+    <w:abstractNumId w:val="6"/>
+  </w:num>
+  <w:num w:numId="12">
     <w:abstractNumId w:val="3"/>
   </w:num>
-  <w:num w:numId="9">
-    <w:abstractNumId w:val="10"/>
-  </w:num>
-  <w:num w:numId="10">
-    <w:abstractNumId w:val="7"/>
-  </w:num>
-  <w:num w:numId="11">
-    <w:abstractNumId w:val="5"/>
+  <w:num w:numId="13">
+    <w:abstractNumId w:val="9"/>
   </w:num>
 </w:numbering>
 </file>
@@ -19216,7 +21762,6 @@
   <w:style w:type="character" w:default="1" w:styleId="DefaultParagraphFont">
     <w:name w:val="Default Paragraph Font"/>
     <w:uiPriority w:val="1"/>
-    <w:semiHidden/>
     <w:unhideWhenUsed/>
   </w:style>
   <w:style w:type="table" w:default="1" w:styleId="TableNormal">

</xml_diff>

<commit_message>
correct mistakes on the notebook, finished the report, put in order the folder
</commit_message>
<xml_diff>
--- a/Prediction of car accident severity.docx
+++ b/Prediction of car accident severity.docx
@@ -120,7 +120,19 @@
         <w:rPr>
           <w:lang w:val="en-GB"/>
         </w:rPr>
-        <w:t>Therefore, there is a great interest in different parts of society (such governments, decision-makers, carmakers, drivers, insurance companies) in changing and decreasing this trend.</w:t>
+        <w:t>Therefore, there is a great interest in different parts of society (such</w:t>
+      </w:r>
+      <w:r>
+        <w:rPr>
+          <w:lang w:val="en-GB"/>
+        </w:rPr>
+        <w:t xml:space="preserve"> as</w:t>
+      </w:r>
+      <w:r>
+        <w:rPr>
+          <w:lang w:val="en-GB"/>
+        </w:rPr>
+        <w:t xml:space="preserve"> governments, decision-makers, carmakers, drivers, insurance companies) in changing and decreasing this trend.</w:t>
       </w:r>
     </w:p>
     <w:p>
@@ -144,7 +156,19 @@
         <w:rPr>
           <w:lang w:val="en-GB"/>
         </w:rPr>
-        <w:t>A solution that would reduce the number of incidents could be the chance to warn a driver about the possibility of getting into a car accident and how severe that incident would be, given the weather and road conditions. In this way people would drive more carefully or even stay home.</w:t>
+        <w:t>A solution that would reduce the number of incidents could be the chance to warn a driver about the possibility of getting into a car accident and how severe that incident would be, given the weather and road conditions. In this way people would drive more carefully or even stay</w:t>
+      </w:r>
+      <w:r>
+        <w:rPr>
+          <w:lang w:val="en-GB"/>
+        </w:rPr>
+        <w:t xml:space="preserve"> at</w:t>
+      </w:r>
+      <w:r>
+        <w:rPr>
+          <w:lang w:val="en-GB"/>
+        </w:rPr>
+        <w:t xml:space="preserve"> home.</w:t>
       </w:r>
     </w:p>
     <w:p>
@@ -287,7 +311,19 @@
         <w:rPr>
           <w:lang w:val="en-GB"/>
         </w:rPr>
-        <w:t xml:space="preserve">n this project </w:t>
+        <w:t>n this project</w:t>
+      </w:r>
+      <w:r>
+        <w:rPr>
+          <w:lang w:val="en-GB"/>
+        </w:rPr>
+        <w:t>,</w:t>
+      </w:r>
+      <w:r>
+        <w:rPr>
+          <w:lang w:val="en-GB"/>
+        </w:rPr>
+        <w:t xml:space="preserve"> </w:t>
       </w:r>
       <w:r>
         <w:rPr>
@@ -311,7 +347,7 @@
         <w:rPr>
           <w:lang w:val="en-GB"/>
         </w:rPr>
-        <w:t xml:space="preserve"> the data provided by the SPD (Seattle Police Department) and recorded by the Traffic Records. This dataset - called Data-Collisions.csv - includes all types of collisions involving cars, bikes, pedestrians and others (around 200,000) from 2004 to present.</w:t>
+        <w:t xml:space="preserve"> the data provided by the SPD (Seattle Police Department) and recorded by Traffic Records. This dataset - called Data-Collisions.csv - includes all types of collisions involving cars, bikes, pedestrians and others (around 200,000) from 2004 to present.</w:t>
       </w:r>
     </w:p>
     <w:p>
@@ -978,7 +1014,35 @@
           <w:color w:val="000000"/>
           <w:lang w:val="en-GB"/>
         </w:rPr>
-        <w:t>PERSONCOUNT and VEHCOUNT makes us understand how big the accident can be</w:t>
+        <w:t xml:space="preserve">PERSONCOUNT and VEHCOUNT </w:t>
+      </w:r>
+      <w:r>
+        <w:rPr>
+          <w:color w:val="000000"/>
+          <w:lang w:val="en-GB"/>
+        </w:rPr>
+        <w:t xml:space="preserve">allow </w:t>
+      </w:r>
+      <w:r>
+        <w:rPr>
+          <w:color w:val="000000"/>
+          <w:lang w:val="en-GB"/>
+        </w:rPr>
+        <w:t>understand</w:t>
+      </w:r>
+      <w:r>
+        <w:rPr>
+          <w:color w:val="000000"/>
+          <w:lang w:val="en-GB"/>
+        </w:rPr>
+        <w:t>ing</w:t>
+      </w:r>
+      <w:r>
+        <w:rPr>
+          <w:color w:val="000000"/>
+          <w:lang w:val="en-GB"/>
+        </w:rPr>
+        <w:t xml:space="preserve"> how big the accident can be</w:t>
       </w:r>
       <w:r>
         <w:rPr>
@@ -1072,7 +1136,7 @@
           <w:color w:val="000000"/>
           <w:lang w:val="en-GB"/>
         </w:rPr>
-        <w:t xml:space="preserve"> a direct impact on the probability of the collision and is the only attribute that is actually a </w:t>
+        <w:t xml:space="preserve"> a direct impact on the probability of collision and is the only attribute that is a </w:t>
       </w:r>
       <w:r>
         <w:rPr>
@@ -2786,7 +2850,67 @@
         <w:rPr>
           <w:lang w:val="en-GB"/>
         </w:rPr>
-        <w:t>When I examined the value counts of speeding and considered what incidents speeding had on accidents, I saw that this attribute would not be a good predictor variable for the probability and severity of the accident. This is because only</w:t>
+        <w:t xml:space="preserve">When I examined the value counts of speeding and considered what </w:t>
+      </w:r>
+      <w:r>
+        <w:rPr>
+          <w:lang w:val="en-GB"/>
+        </w:rPr>
+        <w:t>impact</w:t>
+      </w:r>
+      <w:r>
+        <w:rPr>
+          <w:lang w:val="en-GB"/>
+        </w:rPr>
+        <w:t xml:space="preserve"> speeding had on accidents, I saw that this attribute would not</w:t>
+      </w:r>
+      <w:r>
+        <w:rPr>
+          <w:lang w:val="en-GB"/>
+        </w:rPr>
+        <w:t xml:space="preserve"> have</w:t>
+      </w:r>
+      <w:r>
+        <w:rPr>
+          <w:lang w:val="en-GB"/>
+        </w:rPr>
+        <w:t xml:space="preserve"> be</w:t>
+      </w:r>
+      <w:r>
+        <w:rPr>
+          <w:lang w:val="en-GB"/>
+        </w:rPr>
+        <w:t>en</w:t>
+      </w:r>
+      <w:r>
+        <w:rPr>
+          <w:lang w:val="en-GB"/>
+        </w:rPr>
+        <w:t xml:space="preserve"> a good predictor variable for the severity of </w:t>
+      </w:r>
+      <w:r>
+        <w:rPr>
+          <w:lang w:val="en-GB"/>
+        </w:rPr>
+        <w:t>an</w:t>
+      </w:r>
+      <w:r>
+        <w:rPr>
+          <w:lang w:val="en-GB"/>
+        </w:rPr>
+        <w:t xml:space="preserve"> accident</w:t>
+      </w:r>
+      <w:r>
+        <w:rPr>
+          <w:lang w:val="en-GB"/>
+        </w:rPr>
+        <w:t xml:space="preserve"> (and its probability)</w:t>
+      </w:r>
+      <w:r>
+        <w:rPr>
+          <w:lang w:val="en-GB"/>
+        </w:rPr>
+        <w:t>. This is because only</w:t>
       </w:r>
       <w:r>
         <w:rPr>
@@ -2856,13 +2980,25 @@
         <w:rPr>
           <w:lang w:val="en-GB"/>
         </w:rPr>
-        <w:t xml:space="preserve">as </w:t>
-      </w:r>
-      <w:r>
-        <w:rPr>
-          <w:lang w:val="en-GB"/>
-        </w:rPr>
-        <w:t>crossing one of them</w:t>
+        <w:t>since</w:t>
+      </w:r>
+      <w:r>
+        <w:rPr>
+          <w:lang w:val="en-GB"/>
+        </w:rPr>
+        <w:t xml:space="preserve"> </w:t>
+      </w:r>
+      <w:r>
+        <w:rPr>
+          <w:lang w:val="en-GB"/>
+        </w:rPr>
+        <w:t>passing through</w:t>
+      </w:r>
+      <w:r>
+        <w:rPr>
+          <w:lang w:val="en-GB"/>
+        </w:rPr>
+        <w:t xml:space="preserve"> one of them</w:t>
       </w:r>
       <w:r>
         <w:rPr>
@@ -2892,13 +3028,37 @@
         <w:rPr>
           <w:lang w:val="en-GB"/>
         </w:rPr>
-        <w:t xml:space="preserve">, I discovered that most of the accidents (47,16%) </w:t>
-      </w:r>
-      <w:r>
-        <w:rPr>
-          <w:lang w:val="en-GB"/>
-        </w:rPr>
-        <w:t>take place in mid-block crossing that are not related to intersections.</w:t>
+        <w:t xml:space="preserve">, I discovered that most accidents (47,16%) </w:t>
+      </w:r>
+      <w:r>
+        <w:rPr>
+          <w:lang w:val="en-GB"/>
+        </w:rPr>
+        <w:t xml:space="preserve">take place in mid-block crossing </w:t>
+      </w:r>
+      <w:r>
+        <w:rPr>
+          <w:lang w:val="en-GB"/>
+        </w:rPr>
+        <w:t>(</w:t>
+      </w:r>
+      <w:r>
+        <w:rPr>
+          <w:lang w:val="en-GB"/>
+        </w:rPr>
+        <w:t>not related to intersections</w:t>
+      </w:r>
+      <w:r>
+        <w:rPr>
+          <w:lang w:val="en-GB"/>
+        </w:rPr>
+        <w:t>)</w:t>
+      </w:r>
+      <w:r>
+        <w:rPr>
+          <w:lang w:val="en-GB"/>
+        </w:rPr>
+        <w:t>.</w:t>
       </w:r>
     </w:p>
     <w:tbl>
@@ -3698,7 +3858,31 @@
         <w:rPr>
           <w:lang w:val="en-GB"/>
         </w:rPr>
-        <w:t xml:space="preserve">Accidents at intersections (related to the intersection) are the second most often incidents (33.47%) and happen more than the double of the time that the incidents in mid-block crossing related to intersections (12.40%). </w:t>
+        <w:t xml:space="preserve">Accidents at intersections (related to the intersection) are the second most </w:t>
+      </w:r>
+      <w:r>
+        <w:rPr>
+          <w:lang w:val="en-GB"/>
+        </w:rPr>
+        <w:t>usual</w:t>
+      </w:r>
+      <w:r>
+        <w:rPr>
+          <w:lang w:val="en-GB"/>
+        </w:rPr>
+        <w:t xml:space="preserve"> incidents (33.47%) and happen more than the double of the time tha</w:t>
+      </w:r>
+      <w:r>
+        <w:rPr>
+          <w:lang w:val="en-GB"/>
+        </w:rPr>
+        <w:t>n</w:t>
+      </w:r>
+      <w:r>
+        <w:rPr>
+          <w:lang w:val="en-GB"/>
+        </w:rPr>
+        <w:t xml:space="preserve"> the incidents in mid-block crossing related to intersections (12.40%). </w:t>
       </w:r>
     </w:p>
     <w:p>
@@ -3713,13 +3897,37 @@
         <w:rPr>
           <w:lang w:val="en-GB"/>
         </w:rPr>
-        <w:t xml:space="preserve">The first three types of junction together are </w:t>
-      </w:r>
-      <w:r>
-        <w:rPr>
-          <w:lang w:val="en-GB"/>
-        </w:rPr>
-        <w:t>the places where more of the accidents happen</w:t>
+        <w:t>Th</w:t>
+      </w:r>
+      <w:r>
+        <w:rPr>
+          <w:lang w:val="en-GB"/>
+        </w:rPr>
+        <w:t>es</w:t>
+      </w:r>
+      <w:r>
+        <w:rPr>
+          <w:lang w:val="en-GB"/>
+        </w:rPr>
+        <w:t xml:space="preserve">e first three types of junction together are </w:t>
+      </w:r>
+      <w:r>
+        <w:rPr>
+          <w:lang w:val="en-GB"/>
+        </w:rPr>
+        <w:t xml:space="preserve">where </w:t>
+      </w:r>
+      <w:r>
+        <w:rPr>
+          <w:lang w:val="en-GB"/>
+        </w:rPr>
+        <w:t>most</w:t>
+      </w:r>
+      <w:r>
+        <w:rPr>
+          <w:lang w:val="en-GB"/>
+        </w:rPr>
+        <w:t xml:space="preserve"> of the accidents happen</w:t>
       </w:r>
       <w:r>
         <w:rPr>
@@ -3731,7 +3939,19 @@
         <w:rPr>
           <w:lang w:val="en-GB"/>
         </w:rPr>
-        <w:t xml:space="preserve"> diagram below</w:t>
+        <w:t xml:space="preserve"> </w:t>
+      </w:r>
+      <w:r>
+        <w:rPr>
+          <w:lang w:val="en-GB"/>
+        </w:rPr>
+        <w:t>chart</w:t>
+      </w:r>
+      <w:r>
+        <w:rPr>
+          <w:lang w:val="en-GB"/>
+        </w:rPr>
+        <w:t xml:space="preserve"> below</w:t>
       </w:r>
       <w:r>
         <w:rPr>
@@ -3821,6 +4041,7 @@
     <w:p>
       <w:pPr>
         <w:spacing w:after="120"/>
+        <w:jc w:val="both"/>
         <w:rPr>
           <w:color w:val="000000"/>
           <w:shd w:val="clear" w:color="auto" w:fill="FFFFFF"/>
@@ -3833,7 +4054,15 @@
           <w:shd w:val="clear" w:color="auto" w:fill="FFFFFF"/>
           <w:lang w:val="en-GB"/>
         </w:rPr>
-        <w:t xml:space="preserve">Considering the kind of </w:t>
+        <w:t>If we consider</w:t>
+      </w:r>
+      <w:r>
+        <w:rPr>
+          <w:color w:val="000000"/>
+          <w:shd w:val="clear" w:color="auto" w:fill="FFFFFF"/>
+          <w:lang w:val="en-GB"/>
+        </w:rPr>
+        <w:t xml:space="preserve"> the kind of </w:t>
       </w:r>
       <w:r>
         <w:rPr>
@@ -5357,7 +5586,7 @@
           <w:shd w:val="clear" w:color="auto" w:fill="FFFFFF"/>
           <w:lang w:val="en-GB"/>
         </w:rPr>
-        <w:t xml:space="preserve">The majority of the accidents takes place in mid-block crossings </w:t>
+        <w:t xml:space="preserve">The majority of the accidents </w:t>
       </w:r>
       <w:r>
         <w:rPr>
@@ -5365,7 +5594,7 @@
           <w:shd w:val="clear" w:color="auto" w:fill="FFFFFF"/>
           <w:lang w:val="en-GB"/>
         </w:rPr>
-        <w:t>(</w:t>
+        <w:t xml:space="preserve">that </w:t>
       </w:r>
       <w:r>
         <w:rPr>
@@ -5373,7 +5602,7 @@
           <w:shd w:val="clear" w:color="auto" w:fill="FFFFFF"/>
           <w:lang w:val="en-GB"/>
         </w:rPr>
-        <w:t>not related to intersections</w:t>
+        <w:t xml:space="preserve">takes place in mid-block crossings </w:t>
       </w:r>
       <w:r>
         <w:rPr>
@@ -5381,7 +5610,7 @@
           <w:shd w:val="clear" w:color="auto" w:fill="FFFFFF"/>
           <w:lang w:val="en-GB"/>
         </w:rPr>
-        <w:t>)</w:t>
+        <w:t>(</w:t>
       </w:r>
       <w:r>
         <w:rPr>
@@ -5389,7 +5618,7 @@
           <w:shd w:val="clear" w:color="auto" w:fill="FFFFFF"/>
           <w:lang w:val="en-GB"/>
         </w:rPr>
-        <w:t xml:space="preserve">, </w:t>
+        <w:t>not related to intersections</w:t>
       </w:r>
       <w:r>
         <w:rPr>
@@ -5397,7 +5626,7 @@
           <w:shd w:val="clear" w:color="auto" w:fill="FFFFFF"/>
           <w:lang w:val="en-GB"/>
         </w:rPr>
-        <w:t>which have the highest number of incidents with property damages (</w:t>
+        <w:t>)</w:t>
       </w:r>
       <w:r>
         <w:rPr>
@@ -5405,14 +5634,7 @@
           <w:shd w:val="clear" w:color="auto" w:fill="FFFFFF"/>
           <w:lang w:val="en-GB"/>
         </w:rPr>
-        <w:t xml:space="preserve">i.e. </w:t>
-      </w:r>
-      <w:r>
-        <w:rPr>
-          <w:color w:val="000000"/>
-          <w:lang w:val="en-GB"/>
-        </w:rPr>
-        <w:t>65,293</w:t>
+        <w:t xml:space="preserve"> </w:t>
       </w:r>
       <w:r>
         <w:rPr>
@@ -5420,6 +5642,37 @@
           <w:shd w:val="clear" w:color="auto" w:fill="FFFFFF"/>
           <w:lang w:val="en-GB"/>
         </w:rPr>
+        <w:t>are</w:t>
+      </w:r>
+      <w:r>
+        <w:rPr>
+          <w:color w:val="000000"/>
+          <w:shd w:val="clear" w:color="auto" w:fill="FFFFFF"/>
+          <w:lang w:val="en-GB"/>
+        </w:rPr>
+        <w:t xml:space="preserve"> incidents with property damages (</w:t>
+      </w:r>
+      <w:r>
+        <w:rPr>
+          <w:color w:val="000000"/>
+          <w:shd w:val="clear" w:color="auto" w:fill="FFFFFF"/>
+          <w:lang w:val="en-GB"/>
+        </w:rPr>
+        <w:t xml:space="preserve">i.e. </w:t>
+      </w:r>
+      <w:r>
+        <w:rPr>
+          <w:color w:val="000000"/>
+          <w:lang w:val="en-GB"/>
+        </w:rPr>
+        <w:t>65,293</w:t>
+      </w:r>
+      <w:r>
+        <w:rPr>
+          <w:color w:val="000000"/>
+          <w:shd w:val="clear" w:color="auto" w:fill="FFFFFF"/>
+          <w:lang w:val="en-GB"/>
+        </w:rPr>
         <w:t>): a number higher than the sum of incidents with property damages in the other junctions.</w:t>
       </w:r>
     </w:p>
@@ -5584,7 +5837,7 @@
           <w:shd w:val="clear" w:color="auto" w:fill="FFFFFF"/>
           <w:lang w:val="en-GB"/>
         </w:rPr>
-        <w:t xml:space="preserve">Incidents at intersections (related to intersections) are </w:t>
+        <w:t>T</w:t>
       </w:r>
       <w:r>
         <w:rPr>
@@ -5592,7 +5845,7 @@
           <w:shd w:val="clear" w:color="auto" w:fill="FFFFFF"/>
           <w:lang w:val="en-GB"/>
         </w:rPr>
-        <w:t xml:space="preserve">the accidents </w:t>
+        <w:t xml:space="preserve">his </w:t>
       </w:r>
       <w:r>
         <w:rPr>
@@ -5600,7 +5853,7 @@
           <w:shd w:val="clear" w:color="auto" w:fill="FFFFFF"/>
           <w:lang w:val="en-GB"/>
         </w:rPr>
-        <w:t>with the higher number of injuries (</w:t>
+        <w:t>means that</w:t>
       </w:r>
       <w:r>
         <w:rPr>
@@ -5608,14 +5861,7 @@
           <w:shd w:val="clear" w:color="auto" w:fill="FFFFFF"/>
           <w:lang w:val="en-GB"/>
         </w:rPr>
-        <w:t xml:space="preserve">i.e. </w:t>
-      </w:r>
-      <w:r>
-        <w:rPr>
-          <w:color w:val="000000"/>
-          <w:lang w:val="en-GB"/>
-        </w:rPr>
-        <w:t>25,769</w:t>
+        <w:t xml:space="preserve"> </w:t>
       </w:r>
       <w:r>
         <w:rPr>
@@ -5623,7 +5869,7 @@
           <w:shd w:val="clear" w:color="auto" w:fill="FFFFFF"/>
           <w:lang w:val="en-GB"/>
         </w:rPr>
-        <w:t>)</w:t>
+        <w:t>intersections</w:t>
       </w:r>
       <w:r>
         <w:rPr>
@@ -5631,7 +5877,7 @@
           <w:shd w:val="clear" w:color="auto" w:fill="FFFFFF"/>
           <w:lang w:val="en-GB"/>
         </w:rPr>
-        <w:t xml:space="preserve"> and</w:t>
+        <w:t xml:space="preserve"> are</w:t>
       </w:r>
       <w:r>
         <w:rPr>
@@ -5647,7 +5893,7 @@
           <w:shd w:val="clear" w:color="auto" w:fill="FFFFFF"/>
           <w:lang w:val="en-GB"/>
         </w:rPr>
-        <w:t>t</w:t>
+        <w:t xml:space="preserve">the most dangerous </w:t>
       </w:r>
       <w:r>
         <w:rPr>
@@ -5655,7 +5901,7 @@
           <w:shd w:val="clear" w:color="auto" w:fill="FFFFFF"/>
           <w:lang w:val="en-GB"/>
         </w:rPr>
-        <w:t xml:space="preserve">his makes </w:t>
+        <w:t>junctions</w:t>
       </w:r>
       <w:r>
         <w:rPr>
@@ -5663,31 +5909,7 @@
           <w:shd w:val="clear" w:color="auto" w:fill="FFFFFF"/>
           <w:lang w:val="en-GB"/>
         </w:rPr>
-        <w:t xml:space="preserve">them the most dangerous </w:t>
-      </w:r>
-      <w:r>
-        <w:rPr>
-          <w:color w:val="000000"/>
-          <w:shd w:val="clear" w:color="auto" w:fill="FFFFFF"/>
-          <w:lang w:val="en-GB"/>
-        </w:rPr>
-        <w:t xml:space="preserve">junctions </w:t>
-      </w:r>
-      <w:r>
-        <w:rPr>
-          <w:color w:val="000000"/>
-          <w:shd w:val="clear" w:color="auto" w:fill="FFFFFF"/>
-          <w:lang w:val="en-GB"/>
-        </w:rPr>
-        <w:t>if we consider</w:t>
-      </w:r>
-      <w:r>
-        <w:rPr>
-          <w:color w:val="000000"/>
-          <w:shd w:val="clear" w:color="auto" w:fill="FFFFFF"/>
-          <w:lang w:val="en-GB"/>
-        </w:rPr>
-        <w:t xml:space="preserve"> the safety of the people.</w:t>
+        <w:t>.</w:t>
       </w:r>
     </w:p>
     <w:p>
@@ -6992,13 +7214,37 @@
         <w:rPr>
           <w:lang w:val="en-GB"/>
         </w:rPr>
-        <w:t xml:space="preserve">The majority of the accidents </w:t>
-      </w:r>
-      <w:r>
-        <w:rPr>
-          <w:lang w:val="en-GB"/>
-        </w:rPr>
-        <w:t>take place</w:t>
+        <w:t xml:space="preserve">The </w:t>
+      </w:r>
+      <w:r>
+        <w:rPr>
+          <w:lang w:val="en-GB"/>
+        </w:rPr>
+        <w:t xml:space="preserve">larger number </w:t>
+      </w:r>
+      <w:r>
+        <w:rPr>
+          <w:lang w:val="en-GB"/>
+        </w:rPr>
+        <w:t xml:space="preserve">of accidents </w:t>
+      </w:r>
+      <w:r>
+        <w:rPr>
+          <w:lang w:val="en-GB"/>
+        </w:rPr>
+        <w:t>take</w:t>
+      </w:r>
+      <w:r>
+        <w:rPr>
+          <w:lang w:val="en-GB"/>
+        </w:rPr>
+        <w:t>s</w:t>
+      </w:r>
+      <w:r>
+        <w:rPr>
+          <w:lang w:val="en-GB"/>
+        </w:rPr>
+        <w:t xml:space="preserve"> place</w:t>
       </w:r>
       <w:r>
         <w:rPr>
@@ -7010,7 +7256,7 @@
         <w:rPr>
           <w:lang w:val="en-GB"/>
         </w:rPr>
-        <w:t>, rain (18%) and overcast (15.01%) and together they are the 99.10% of all the incidents.</w:t>
+        <w:t>, rain (18%) and overcast (15.01%) and together they are 99.10% of all the incidents.</w:t>
       </w:r>
     </w:p>
     <w:p>
@@ -8804,7 +9050,31 @@
         <w:rPr>
           <w:lang w:val="en-GB"/>
         </w:rPr>
-        <w:t>The diagram below (Diagram 3.3.1) shows even better how the majority of the accidents – both with property damages and injuries – occurs with clear sky.</w:t>
+        <w:t xml:space="preserve">The </w:t>
+      </w:r>
+      <w:r>
+        <w:rPr>
+          <w:lang w:val="en-GB"/>
+        </w:rPr>
+        <w:t>chart</w:t>
+      </w:r>
+      <w:r>
+        <w:rPr>
+          <w:lang w:val="en-GB"/>
+        </w:rPr>
+        <w:t xml:space="preserve"> below (Diagram 3.3.1) shows even better how the major</w:t>
+      </w:r>
+      <w:r>
+        <w:rPr>
+          <w:lang w:val="en-GB"/>
+        </w:rPr>
+        <w:t xml:space="preserve"> part</w:t>
+      </w:r>
+      <w:r>
+        <w:rPr>
+          <w:lang w:val="en-GB"/>
+        </w:rPr>
+        <w:t xml:space="preserve"> of the accidents – both with property damages and injuries – occurs with clear sky.</w:t>
       </w:r>
     </w:p>
     <w:p>
@@ -8903,18 +9173,18 @@
         <w:rPr>
           <w:lang w:val="en-GB"/>
         </w:rPr>
-        <w:t xml:space="preserve"> as well</w:t>
-      </w:r>
-      <w:r>
-        <w:rPr>
-          <w:lang w:val="en-GB"/>
-        </w:rPr>
         <w:t xml:space="preserve"> </w:t>
       </w:r>
       <w:r>
         <w:rPr>
           <w:lang w:val="en-GB"/>
         </w:rPr>
+        <w:t xml:space="preserve">also </w:t>
+      </w:r>
+      <w:r>
+        <w:rPr>
+          <w:lang w:val="en-GB"/>
+        </w:rPr>
         <w:t>have</w:t>
       </w:r>
       <w:r>
@@ -8957,7 +9227,25 @@
         <w:rPr>
           <w:lang w:val="en-GB"/>
         </w:rPr>
-        <w:t xml:space="preserve"> where the road has ice, snow, oil or water are dangerous and may </w:t>
+        <w:t>,</w:t>
+      </w:r>
+      <w:r>
+        <w:rPr>
+          <w:lang w:val="en-GB"/>
+        </w:rPr>
+        <w:t xml:space="preserve"> where the road has ice, snow, oil or water</w:t>
+      </w:r>
+      <w:r>
+        <w:rPr>
+          <w:lang w:val="en-GB"/>
+        </w:rPr>
+        <w:t>,</w:t>
+      </w:r>
+      <w:r>
+        <w:rPr>
+          <w:lang w:val="en-GB"/>
+        </w:rPr>
+        <w:t xml:space="preserve"> are dangerous and may </w:t>
       </w:r>
       <w:r>
         <w:rPr>
@@ -9897,7 +10185,19 @@
         <w:rPr>
           <w:lang w:val="en-GB"/>
         </w:rPr>
-        <w:t>Surprisingly, the vast majority of the accidents take place when the roads are dry</w:t>
+        <w:t>Surprisingly, the vast majority of the accidents take</w:t>
+      </w:r>
+      <w:r>
+        <w:rPr>
+          <w:lang w:val="en-GB"/>
+        </w:rPr>
+        <w:t>s</w:t>
+      </w:r>
+      <w:r>
+        <w:rPr>
+          <w:lang w:val="en-GB"/>
+        </w:rPr>
+        <w:t xml:space="preserve"> place when roads are dry</w:t>
       </w:r>
       <w:r>
         <w:rPr>
@@ -9909,7 +10209,19 @@
         <w:rPr>
           <w:lang w:val="en-GB"/>
         </w:rPr>
-        <w:t xml:space="preserve"> in the 72.90% of the cases. Wet conditions of the road are the variable with the second higher percentage of incident (25.79%).</w:t>
+        <w:t xml:space="preserve"> in 72.90% of the cases. Wet conditions of the road are the variable with the second higher percentage of incident</w:t>
+      </w:r>
+      <w:r>
+        <w:rPr>
+          <w:lang w:val="en-GB"/>
+        </w:rPr>
+        <w:t>s</w:t>
+      </w:r>
+      <w:r>
+        <w:rPr>
+          <w:lang w:val="en-GB"/>
+        </w:rPr>
+        <w:t xml:space="preserve"> (25.79%).</w:t>
       </w:r>
     </w:p>
     <w:p>
@@ -9924,7 +10236,7 @@
         <w:rPr>
           <w:lang w:val="en-GB"/>
         </w:rPr>
-        <w:t>These two variables together collect the 98.69% of the accidents</w:t>
+        <w:t>These two variables together collect 98.69% of the accidents</w:t>
       </w:r>
       <w:r>
         <w:rPr>
@@ -11712,7 +12024,31 @@
         <w:rPr>
           <w:lang w:val="en-GB"/>
         </w:rPr>
-        <w:t>The diagram below (Diagram 3.4.1) makes even more visible how the majority of the accidents – both with property damages and injuries – occurs with dry conditions of the road.</w:t>
+        <w:t xml:space="preserve">The </w:t>
+      </w:r>
+      <w:r>
+        <w:rPr>
+          <w:lang w:val="en-GB"/>
+        </w:rPr>
+        <w:t>chart</w:t>
+      </w:r>
+      <w:r>
+        <w:rPr>
+          <w:lang w:val="en-GB"/>
+        </w:rPr>
+        <w:t xml:space="preserve"> below (Diagram 3.4.1) makes even more visible how the </w:t>
+      </w:r>
+      <w:r>
+        <w:rPr>
+          <w:lang w:val="en-GB"/>
+        </w:rPr>
+        <w:t xml:space="preserve">larger number </w:t>
+      </w:r>
+      <w:r>
+        <w:rPr>
+          <w:lang w:val="en-GB"/>
+        </w:rPr>
+        <w:t>of the accidents – both with property damages and injuries – occurs with dry conditions of the road.</w:t>
       </w:r>
     </w:p>
     <w:p>
@@ -11809,6 +12145,12 @@
         <w:rPr>
           <w:lang w:val="en-GB"/>
         </w:rPr>
+        <w:t xml:space="preserve"> as well</w:t>
+      </w:r>
+      <w:r>
+        <w:rPr>
+          <w:lang w:val="en-GB"/>
+        </w:rPr>
         <w:t xml:space="preserve">. Situations like driving in the dark with no </w:t>
       </w:r>
       <w:proofErr w:type="gramStart"/>
@@ -13094,7 +13436,55 @@
         <w:rPr>
           <w:lang w:val="en-GB"/>
         </w:rPr>
-        <w:t xml:space="preserve"> Dark with lights street on is the variable with the second higher percentage of incident (</w:t>
+        <w:t xml:space="preserve"> Dark </w:t>
+      </w:r>
+      <w:r>
+        <w:rPr>
+          <w:lang w:val="en-GB"/>
+        </w:rPr>
+        <w:t xml:space="preserve">– </w:t>
+      </w:r>
+      <w:r>
+        <w:rPr>
+          <w:lang w:val="en-GB"/>
+        </w:rPr>
+        <w:t>with</w:t>
+      </w:r>
+      <w:r>
+        <w:rPr>
+          <w:lang w:val="en-GB"/>
+        </w:rPr>
+        <w:t xml:space="preserve"> </w:t>
+      </w:r>
+      <w:r>
+        <w:rPr>
+          <w:lang w:val="en-GB"/>
+        </w:rPr>
+        <w:t xml:space="preserve">lights street on </w:t>
+      </w:r>
+      <w:r>
+        <w:rPr>
+          <w:lang w:val="en-GB"/>
+        </w:rPr>
+        <w:t xml:space="preserve">– </w:t>
+      </w:r>
+      <w:r>
+        <w:rPr>
+          <w:lang w:val="en-GB"/>
+        </w:rPr>
+        <w:t>is the variable with the second higher percentage of incident</w:t>
+      </w:r>
+      <w:r>
+        <w:rPr>
+          <w:lang w:val="en-GB"/>
+        </w:rPr>
+        <w:t>s</w:t>
+      </w:r>
+      <w:r>
+        <w:rPr>
+          <w:lang w:val="en-GB"/>
+        </w:rPr>
+        <w:t xml:space="preserve"> (</w:t>
       </w:r>
       <w:r>
         <w:rPr>
@@ -13113,7 +13503,7 @@
         <w:rPr>
           <w:lang w:val="en-GB"/>
         </w:rPr>
-        <w:t>they cover the 94.06% of the accidents.</w:t>
+        <w:t>they cover 94.06% of the accidents.</w:t>
       </w:r>
     </w:p>
     <w:tbl>
@@ -15004,7 +15394,31 @@
         <w:rPr>
           <w:lang w:val="en-GB"/>
         </w:rPr>
-        <w:t xml:space="preserve">The diagram below (Diagram 3.5.1) shows how the majority of the accidents – both with property damages and injuries – occurs in daylight and darkness (with </w:t>
+        <w:t xml:space="preserve">The </w:t>
+      </w:r>
+      <w:r>
+        <w:rPr>
+          <w:lang w:val="en-GB"/>
+        </w:rPr>
+        <w:t>chart</w:t>
+      </w:r>
+      <w:r>
+        <w:rPr>
+          <w:lang w:val="en-GB"/>
+        </w:rPr>
+        <w:t xml:space="preserve"> below (Diagram 3.5.1) shows how the major</w:t>
+      </w:r>
+      <w:r>
+        <w:rPr>
+          <w:lang w:val="en-GB"/>
+        </w:rPr>
+        <w:t xml:space="preserve"> part</w:t>
+      </w:r>
+      <w:r>
+        <w:rPr>
+          <w:lang w:val="en-GB"/>
+        </w:rPr>
+        <w:t xml:space="preserve"> of the accidents – both with property damages and injuries – occurs in daylight and dark (with </w:t>
       </w:r>
       <w:proofErr w:type="gramStart"/>
       <w:r>
@@ -15157,7 +15571,7 @@
           <w:shd w:val="clear" w:color="auto" w:fill="FFFFFF"/>
           <w:lang w:val="en-GB"/>
         </w:rPr>
-        <w:t>n an accident is another attribute to take in consideration. Its mean per accident is 2.55 people, its mode is 2 and the 75% of the data are between</w:t>
+        <w:t xml:space="preserve">n an </w:t>
       </w:r>
       <w:r>
         <w:rPr>
@@ -15165,7 +15579,7 @@
           <w:shd w:val="clear" w:color="auto" w:fill="FFFFFF"/>
           <w:lang w:val="en-GB"/>
         </w:rPr>
-        <w:t xml:space="preserve"> </w:t>
+        <w:t>incident</w:t>
       </w:r>
       <w:r>
         <w:rPr>
@@ -15173,7 +15587,7 @@
           <w:shd w:val="clear" w:color="auto" w:fill="FFFFFF"/>
           <w:lang w:val="en-GB"/>
         </w:rPr>
-        <w:t xml:space="preserve">1 and 3 people. This means that even though the </w:t>
+        <w:t xml:space="preserve"> is another attribute to take in consideration. Its mean per accident is 2.55 people, its mode is 2 and the 75% of the </w:t>
       </w:r>
       <w:r>
         <w:rPr>
@@ -15181,7 +15595,7 @@
           <w:shd w:val="clear" w:color="auto" w:fill="FFFFFF"/>
           <w:lang w:val="en-GB"/>
         </w:rPr>
-        <w:t>highest number of people involved in an accident</w:t>
+        <w:t>incidents</w:t>
       </w:r>
       <w:r>
         <w:rPr>
@@ -15189,7 +15603,7 @@
           <w:shd w:val="clear" w:color="auto" w:fill="FFFFFF"/>
           <w:lang w:val="en-GB"/>
         </w:rPr>
-        <w:t xml:space="preserve"> is 81 people, the vast majority of the </w:t>
+        <w:t xml:space="preserve"> </w:t>
       </w:r>
       <w:r>
         <w:rPr>
@@ -15197,7 +15611,7 @@
           <w:shd w:val="clear" w:color="auto" w:fill="FFFFFF"/>
           <w:lang w:val="en-GB"/>
         </w:rPr>
-        <w:t>incidents</w:t>
+        <w:t>include</w:t>
       </w:r>
       <w:r>
         <w:rPr>
@@ -15205,7 +15619,63 @@
           <w:shd w:val="clear" w:color="auto" w:fill="FFFFFF"/>
           <w:lang w:val="en-GB"/>
         </w:rPr>
+        <w:t xml:space="preserve"> between</w:t>
+      </w:r>
+      <w:r>
+        <w:rPr>
+          <w:color w:val="000000"/>
+          <w:shd w:val="clear" w:color="auto" w:fill="FFFFFF"/>
+          <w:lang w:val="en-GB"/>
+        </w:rPr>
+        <w:t xml:space="preserve"> </w:t>
+      </w:r>
+      <w:r>
+        <w:rPr>
+          <w:color w:val="000000"/>
+          <w:shd w:val="clear" w:color="auto" w:fill="FFFFFF"/>
+          <w:lang w:val="en-GB"/>
+        </w:rPr>
+        <w:t xml:space="preserve">1 and 3 people. This means that even though the </w:t>
+      </w:r>
+      <w:r>
+        <w:rPr>
+          <w:color w:val="000000"/>
+          <w:shd w:val="clear" w:color="auto" w:fill="FFFFFF"/>
+          <w:lang w:val="en-GB"/>
+        </w:rPr>
+        <w:t>highest number of people in an accident</w:t>
+      </w:r>
+      <w:r>
+        <w:rPr>
+          <w:color w:val="000000"/>
+          <w:shd w:val="clear" w:color="auto" w:fill="FFFFFF"/>
+          <w:lang w:val="en-GB"/>
+        </w:rPr>
+        <w:t xml:space="preserve"> is 81, the vast majority of the </w:t>
+      </w:r>
+      <w:r>
+        <w:rPr>
+          <w:color w:val="000000"/>
+          <w:shd w:val="clear" w:color="auto" w:fill="FFFFFF"/>
+          <w:lang w:val="en-GB"/>
+        </w:rPr>
+        <w:t>incidents</w:t>
+      </w:r>
+      <w:r>
+        <w:rPr>
+          <w:color w:val="000000"/>
+          <w:shd w:val="clear" w:color="auto" w:fill="FFFFFF"/>
+          <w:lang w:val="en-GB"/>
+        </w:rPr>
         <w:t xml:space="preserve"> involve</w:t>
+      </w:r>
+      <w:r>
+        <w:rPr>
+          <w:color w:val="000000"/>
+          <w:shd w:val="clear" w:color="auto" w:fill="FFFFFF"/>
+          <w:lang w:val="en-GB"/>
+        </w:rPr>
+        <w:t>s</w:t>
       </w:r>
       <w:r>
         <w:rPr>
@@ -16118,7 +16588,19 @@
         <w:rPr>
           <w:lang w:val="en-GB"/>
         </w:rPr>
-        <w:t xml:space="preserve">The majority of the accidents involves 2 people (59.48%). </w:t>
+        <w:t>The major</w:t>
+      </w:r>
+      <w:r>
+        <w:rPr>
+          <w:lang w:val="en-GB"/>
+        </w:rPr>
+        <w:t xml:space="preserve"> part</w:t>
+      </w:r>
+      <w:r>
+        <w:rPr>
+          <w:lang w:val="en-GB"/>
+        </w:rPr>
+        <w:t xml:space="preserve"> of the accidents involves 2 people (59.48%). </w:t>
       </w:r>
       <w:r>
         <w:rPr>
@@ -16136,7 +16618,31 @@
         <w:rPr>
           <w:lang w:val="en-GB"/>
         </w:rPr>
-        <w:t xml:space="preserve"> have the second higher percentage</w:t>
+        <w:t xml:space="preserve"> have the second</w:t>
+      </w:r>
+      <w:r>
+        <w:rPr>
+          <w:lang w:val="en-GB"/>
+        </w:rPr>
+        <w:t>-</w:t>
+      </w:r>
+      <w:r>
+        <w:rPr>
+          <w:lang w:val="en-GB"/>
+        </w:rPr>
+        <w:t>highe</w:t>
+      </w:r>
+      <w:r>
+        <w:rPr>
+          <w:lang w:val="en-GB"/>
+        </w:rPr>
+        <w:t>st</w:t>
+      </w:r>
+      <w:r>
+        <w:rPr>
+          <w:lang w:val="en-GB"/>
+        </w:rPr>
+        <w:t xml:space="preserve"> percentage</w:t>
       </w:r>
       <w:r>
         <w:rPr>
@@ -16166,7 +16672,31 @@
         <w:rPr>
           <w:lang w:val="en-GB"/>
         </w:rPr>
-        <w:t xml:space="preserve">if we consider all the incidents that involve from 1 to 6 people. Over 10 people the </w:t>
+        <w:t xml:space="preserve">if we consider all the incidents that involve </w:t>
+      </w:r>
+      <w:r>
+        <w:rPr>
+          <w:lang w:val="en-GB"/>
+        </w:rPr>
+        <w:t>between</w:t>
+      </w:r>
+      <w:r>
+        <w:rPr>
+          <w:lang w:val="en-GB"/>
+        </w:rPr>
+        <w:t xml:space="preserve"> 1 </w:t>
+      </w:r>
+      <w:r>
+        <w:rPr>
+          <w:lang w:val="en-GB"/>
+        </w:rPr>
+        <w:t>and</w:t>
+      </w:r>
+      <w:r>
+        <w:rPr>
+          <w:lang w:val="en-GB"/>
+        </w:rPr>
+        <w:t xml:space="preserve"> 6 people. Over 10 people the </w:t>
       </w:r>
       <w:r>
         <w:rPr>
@@ -16312,9 +16842,9 @@
           <w:lang w:val="en-GB"/>
         </w:rPr>
         <w:drawing>
-          <wp:inline distT="0" distB="0" distL="0" distR="0" wp14:anchorId="4B154755" wp14:editId="7BB6A667">
-            <wp:extent cx="2603921" cy="2998043"/>
-            <wp:effectExtent l="0" t="0" r="0" b="0"/>
+          <wp:inline distT="0" distB="0" distL="0" distR="0" wp14:anchorId="4B154755" wp14:editId="5126A8B6">
+            <wp:extent cx="2554421" cy="2941051"/>
+            <wp:effectExtent l="0" t="0" r="0" b="5715"/>
             <wp:docPr id="6" name="Picture 6" descr="Chart, box and whisker chart&#10;&#10;Description automatically generated"/>
             <wp:cNvGraphicFramePr>
               <a:graphicFrameLocks xmlns:a="http://schemas.openxmlformats.org/drawingml/2006/main" noChangeAspect="1"/>
@@ -16341,7 +16871,7 @@
                   <pic:spPr>
                     <a:xfrm>
                       <a:off x="0" y="0"/>
-                      <a:ext cx="2613558" cy="3009138"/>
+                      <a:ext cx="2568604" cy="2957380"/>
                     </a:xfrm>
                     <a:prstGeom prst="rect">
                       <a:avLst/>
@@ -16412,7 +16942,7 @@
           <w:shd w:val="clear" w:color="auto" w:fill="FFFFFF"/>
           <w:lang w:val="en-GB"/>
         </w:rPr>
-        <w:t>accidents involve</w:t>
+        <w:t>incidents</w:t>
       </w:r>
       <w:r>
         <w:rPr>
@@ -16420,7 +16950,7 @@
           <w:shd w:val="clear" w:color="auto" w:fill="FFFFFF"/>
           <w:lang w:val="en-GB"/>
         </w:rPr>
-        <w:t xml:space="preserve"> 1 </w:t>
+        <w:t xml:space="preserve"> </w:t>
       </w:r>
       <w:r>
         <w:rPr>
@@ -16428,7 +16958,7 @@
           <w:shd w:val="clear" w:color="auto" w:fill="FFFFFF"/>
           <w:lang w:val="en-GB"/>
         </w:rPr>
-        <w:t>or</w:t>
+        <w:t>include</w:t>
       </w:r>
       <w:r>
         <w:rPr>
@@ -16436,7 +16966,39 @@
           <w:shd w:val="clear" w:color="auto" w:fill="FFFFFF"/>
           <w:lang w:val="en-GB"/>
         </w:rPr>
-        <w:t xml:space="preserve"> 2 vehicles. This means that even though the highest number of vehicles involved in an accident is 12 people, the vast majority of the incidents involve very few vehicles – as it is visible in </w:t>
+        <w:t xml:space="preserve"> 1 </w:t>
+      </w:r>
+      <w:r>
+        <w:rPr>
+          <w:color w:val="000000"/>
+          <w:shd w:val="clear" w:color="auto" w:fill="FFFFFF"/>
+          <w:lang w:val="en-GB"/>
+        </w:rPr>
+        <w:t>or</w:t>
+      </w:r>
+      <w:r>
+        <w:rPr>
+          <w:color w:val="000000"/>
+          <w:shd w:val="clear" w:color="auto" w:fill="FFFFFF"/>
+          <w:lang w:val="en-GB"/>
+        </w:rPr>
+        <w:t xml:space="preserve"> 2 vehicles. This means that even though the highest number of vehicles in an accident is 12, the vast majority of the incidents involve</w:t>
+      </w:r>
+      <w:r>
+        <w:rPr>
+          <w:color w:val="000000"/>
+          <w:shd w:val="clear" w:color="auto" w:fill="FFFFFF"/>
+          <w:lang w:val="en-GB"/>
+        </w:rPr>
+        <w:t>s</w:t>
+      </w:r>
+      <w:r>
+        <w:rPr>
+          <w:color w:val="000000"/>
+          <w:shd w:val="clear" w:color="auto" w:fill="FFFFFF"/>
+          <w:lang w:val="en-GB"/>
+        </w:rPr>
+        <w:t xml:space="preserve"> very few vehicles – as it is visible in </w:t>
       </w:r>
       <w:r>
         <w:rPr>
@@ -16548,7 +17110,7 @@
           <w:shd w:val="clear" w:color="auto" w:fill="FFFFFF"/>
           <w:lang w:val="en-GB"/>
         </w:rPr>
-        <w:t xml:space="preserve">The 91.23% of the accidents involves 1 or 2 vehicles and the 98.29% involves between 1 and 3 vehicles. </w:t>
+        <w:t xml:space="preserve">The 91.23% of the accidents involve 1 or 2 vehicles and 98.29% involves between 1 and 3 </w:t>
       </w:r>
       <w:r>
         <w:rPr>
@@ -16556,7 +17118,39 @@
           <w:shd w:val="clear" w:color="auto" w:fill="FFFFFF"/>
           <w:lang w:val="en-GB"/>
         </w:rPr>
-        <w:t>Over the 8 vehicles the percentage is so low that is rounded to zero.</w:t>
+        <w:t>of them</w:t>
+      </w:r>
+      <w:r>
+        <w:rPr>
+          <w:color w:val="000000"/>
+          <w:shd w:val="clear" w:color="auto" w:fill="FFFFFF"/>
+          <w:lang w:val="en-GB"/>
+        </w:rPr>
+        <w:t xml:space="preserve">. </w:t>
+      </w:r>
+      <w:r>
+        <w:rPr>
+          <w:color w:val="000000"/>
+          <w:shd w:val="clear" w:color="auto" w:fill="FFFFFF"/>
+          <w:lang w:val="en-GB"/>
+        </w:rPr>
+        <w:t>Over 8 vehicles the percentage</w:t>
+      </w:r>
+      <w:r>
+        <w:rPr>
+          <w:color w:val="000000"/>
+          <w:shd w:val="clear" w:color="auto" w:fill="FFFFFF"/>
+          <w:lang w:val="en-GB"/>
+        </w:rPr>
+        <w:t xml:space="preserve"> of the accidents</w:t>
+      </w:r>
+      <w:r>
+        <w:rPr>
+          <w:color w:val="000000"/>
+          <w:shd w:val="clear" w:color="auto" w:fill="FFFFFF"/>
+          <w:lang w:val="en-GB"/>
+        </w:rPr>
+        <w:t xml:space="preserve"> is so low that is rounded to zero.</w:t>
       </w:r>
     </w:p>
     <w:p>
@@ -16595,7 +17189,7 @@
         <w:rPr>
           <w:lang w:val="en-GB"/>
         </w:rPr>
-        <w:t>and the rest of the cases is mainly composed by outliers.</w:t>
+        <w:t>and the rest of the cases is composed by outliers.</w:t>
       </w:r>
     </w:p>
     <w:p>
@@ -16718,33 +17312,14 @@
           <w:szCs w:val="28"/>
           <w:lang w:val="en-GB"/>
         </w:rPr>
-        <w:t xml:space="preserve">(Methodology – part </w:t>
-      </w:r>
-      <w:r>
-        <w:rPr>
-          <w:b/>
-          <w:bCs/>
-          <w:sz w:val="28"/>
-          <w:szCs w:val="28"/>
-          <w:lang w:val="en-GB"/>
-        </w:rPr>
-        <w:t>2</w:t>
-      </w:r>
-      <w:r>
-        <w:rPr>
-          <w:b/>
-          <w:bCs/>
-          <w:sz w:val="28"/>
-          <w:szCs w:val="28"/>
-          <w:lang w:val="en-GB"/>
-        </w:rPr>
-        <w:t>)</w:t>
+        <w:t>(Methodology – part 2)</w:t>
       </w:r>
     </w:p>
     <w:p>
       <w:pPr>
         <w:shd w:val="clear" w:color="auto" w:fill="FFFFFF"/>
         <w:spacing w:before="100" w:beforeAutospacing="1" w:after="100" w:afterAutospacing="1"/>
+        <w:jc w:val="both"/>
         <w:rPr>
           <w:rFonts w:ascii="TimesNewRomanPSMT" w:hAnsi="TimesNewRomanPSMT"/>
           <w:lang w:val="en-GB"/>
@@ -16755,13 +17330,35 @@
           <w:rFonts w:ascii="TimesNewRomanPSMT" w:hAnsi="TimesNewRomanPSMT"/>
           <w:lang w:val="en-GB"/>
         </w:rPr>
-        <w:t>As the target (i.e. dependent variable) is a categorical data, the logical model to is classification as to predict the severity of an accident.</w:t>
+        <w:t>Since</w:t>
+      </w:r>
+      <w:r>
+        <w:rPr>
+          <w:rFonts w:ascii="TimesNewRomanPSMT" w:hAnsi="TimesNewRomanPSMT"/>
+          <w:lang w:val="en-GB"/>
+        </w:rPr>
+        <w:t xml:space="preserve"> the target (i.e. dependent variable) is a categorical data, the logical model is classification </w:t>
+      </w:r>
+      <w:r>
+        <w:rPr>
+          <w:rFonts w:ascii="TimesNewRomanPSMT" w:hAnsi="TimesNewRomanPSMT"/>
+          <w:lang w:val="en-GB"/>
+        </w:rPr>
+        <w:t xml:space="preserve">so </w:t>
+      </w:r>
+      <w:r>
+        <w:rPr>
+          <w:rFonts w:ascii="TimesNewRomanPSMT" w:hAnsi="TimesNewRomanPSMT"/>
+          <w:lang w:val="en-GB"/>
+        </w:rPr>
+        <w:t>as to predict the severity of an accident.</w:t>
       </w:r>
     </w:p>
     <w:p>
       <w:pPr>
         <w:shd w:val="clear" w:color="auto" w:fill="FFFFFF"/>
         <w:spacing w:before="100" w:beforeAutospacing="1" w:after="100" w:afterAutospacing="1"/>
+        <w:jc w:val="both"/>
         <w:rPr>
           <w:rFonts w:ascii="TimesNewRomanPSMT" w:hAnsi="TimesNewRomanPSMT"/>
           <w:lang w:val="en-GB"/>
@@ -16779,6 +17376,7 @@
       <w:pPr>
         <w:shd w:val="clear" w:color="auto" w:fill="FFFFFF"/>
         <w:spacing w:before="100" w:beforeAutospacing="1" w:after="100" w:afterAutospacing="1"/>
+        <w:jc w:val="both"/>
         <w:rPr>
           <w:rFonts w:ascii="TimesNewRomanPSMT" w:hAnsi="TimesNewRomanPSMT"/>
           <w:lang w:val="en-GB"/>
@@ -16789,7 +17387,21 @@
           <w:rFonts w:ascii="TimesNewRomanPSMT" w:hAnsi="TimesNewRomanPSMT"/>
           <w:lang w:val="en-GB"/>
         </w:rPr>
-        <w:t xml:space="preserve">I then used three techniques to create three different predictive models: </w:t>
+        <w:t xml:space="preserve">I then used three </w:t>
+      </w:r>
+      <w:r>
+        <w:rPr>
+          <w:rFonts w:ascii="TimesNewRomanPSMT" w:hAnsi="TimesNewRomanPSMT"/>
+          <w:lang w:val="en-GB"/>
+        </w:rPr>
+        <w:t>approaches</w:t>
+      </w:r>
+      <w:r>
+        <w:rPr>
+          <w:rFonts w:ascii="TimesNewRomanPSMT" w:hAnsi="TimesNewRomanPSMT"/>
+          <w:lang w:val="en-GB"/>
+        </w:rPr>
+        <w:t xml:space="preserve"> to create three different predictive models: </w:t>
       </w:r>
     </w:p>
     <w:p>
@@ -16801,6 +17413,7 @@
         </w:numPr>
         <w:shd w:val="clear" w:color="auto" w:fill="FFFFFF"/>
         <w:spacing w:before="100" w:beforeAutospacing="1" w:after="100" w:afterAutospacing="1"/>
+        <w:jc w:val="both"/>
         <w:rPr>
           <w:rFonts w:ascii="TimesNewRomanPSMT" w:hAnsi="TimesNewRomanPSMT"/>
           <w:lang w:val="en-GB"/>
@@ -16854,14 +17467,7 @@
           <w:rFonts w:ascii="TimesNewRomanPSMT" w:hAnsi="TimesNewRomanPSMT"/>
           <w:lang w:val="en-GB"/>
         </w:rPr>
-        <w:t>Support Vector Machine</w:t>
-      </w:r>
-      <w:r>
-        <w:rPr>
-          <w:rFonts w:ascii="TimesNewRomanPSMT" w:hAnsi="TimesNewRomanPSMT"/>
-          <w:lang w:val="en-GB"/>
-        </w:rPr>
-        <w:t xml:space="preserve"> (</w:t>
+        <w:t>Support Vector Machine (</w:t>
       </w:r>
       <w:r>
         <w:rPr>
@@ -16897,14 +17503,7 @@
           <w:rFonts w:ascii="TimesNewRomanPSMT" w:hAnsi="TimesNewRomanPSMT"/>
           <w:lang w:val="en-GB"/>
         </w:rPr>
-        <w:t>Logistic Regression</w:t>
-      </w:r>
-      <w:r>
-        <w:rPr>
-          <w:rFonts w:ascii="TimesNewRomanPSMT" w:hAnsi="TimesNewRomanPSMT"/>
-          <w:lang w:val="en-GB"/>
-        </w:rPr>
-        <w:t xml:space="preserve">. </w:t>
+        <w:t xml:space="preserve">Logistic Regression. </w:t>
       </w:r>
     </w:p>
     <w:p>
@@ -16963,20 +17562,34 @@
           <w:rFonts w:ascii="TimesNewRomanPSMT" w:hAnsi="TimesNewRomanPSMT"/>
           <w:lang w:val="en-GB"/>
         </w:rPr>
-        <w:t xml:space="preserve"> the lowest accuracy with all the methodolog</w:t>
+        <w:t xml:space="preserve"> the </w:t>
       </w:r>
       <w:r>
         <w:rPr>
           <w:rFonts w:ascii="TimesNewRomanPSMT" w:hAnsi="TimesNewRomanPSMT"/>
           <w:lang w:val="en-GB"/>
         </w:rPr>
-        <w:t>ies</w:t>
+        <w:t>worst</w:t>
       </w:r>
       <w:r>
         <w:rPr>
           <w:rFonts w:ascii="TimesNewRomanPSMT" w:hAnsi="TimesNewRomanPSMT"/>
           <w:lang w:val="en-GB"/>
         </w:rPr>
+        <w:t xml:space="preserve"> accuracy with all the </w:t>
+      </w:r>
+      <w:r>
+        <w:rPr>
+          <w:rFonts w:ascii="TimesNewRomanPSMT" w:hAnsi="TimesNewRomanPSMT"/>
+          <w:lang w:val="en-GB"/>
+        </w:rPr>
+        <w:t>measures</w:t>
+      </w:r>
+      <w:r>
+        <w:rPr>
+          <w:rFonts w:ascii="TimesNewRomanPSMT" w:hAnsi="TimesNewRomanPSMT"/>
+          <w:lang w:val="en-GB"/>
+        </w:rPr>
         <w:t xml:space="preserve"> </w:t>
       </w:r>
       <w:r>
@@ -16998,21 +17611,35 @@
           <w:rFonts w:ascii="TimesNewRomanPSMT" w:hAnsi="TimesNewRomanPSMT"/>
           <w:lang w:val="en-GB"/>
         </w:rPr>
-        <w:t>, a</w:t>
+        <w:t xml:space="preserve">, as it is </w:t>
       </w:r>
       <w:r>
         <w:rPr>
           <w:rFonts w:ascii="TimesNewRomanPSMT" w:hAnsi="TimesNewRomanPSMT"/>
           <w:lang w:val="en-GB"/>
         </w:rPr>
-        <w:t>s it is evident from Table 4.1</w:t>
+        <w:t>visible</w:t>
       </w:r>
       <w:r>
         <w:rPr>
           <w:rFonts w:ascii="TimesNewRomanPSMT" w:hAnsi="TimesNewRomanPSMT"/>
           <w:lang w:val="en-GB"/>
         </w:rPr>
-        <w:t>.</w:t>
+        <w:t xml:space="preserve"> </w:t>
+      </w:r>
+      <w:r>
+        <w:rPr>
+          <w:rFonts w:ascii="TimesNewRomanPSMT" w:hAnsi="TimesNewRomanPSMT"/>
+          <w:lang w:val="en-GB"/>
+        </w:rPr>
+        <w:t>in</w:t>
+      </w:r>
+      <w:r>
+        <w:rPr>
+          <w:rFonts w:ascii="TimesNewRomanPSMT" w:hAnsi="TimesNewRomanPSMT"/>
+          <w:lang w:val="en-GB"/>
+        </w:rPr>
+        <w:t xml:space="preserve"> Table 4.1.</w:t>
       </w:r>
     </w:p>
     <w:tbl>
@@ -17793,16 +18420,7 @@
         <w:pStyle w:val="NoSpacing"/>
       </w:pPr>
       <w:r>
-        <w:t xml:space="preserve">Table </w:t>
-      </w:r>
-      <w:r>
-        <w:t>4.</w:t>
-      </w:r>
-      <w:r>
-        <w:t xml:space="preserve">1 </w:t>
-      </w:r>
-      <w:r>
-        <w:t>Performance of classification models</w:t>
+        <w:t>Table 4.1 Performance of classification models</w:t>
       </w:r>
       <w:r>
         <w:t xml:space="preserve"> - Accuracy</w:t>
@@ -17836,7 +18454,7 @@
         <w:rPr>
           <w:lang w:val="en-GB"/>
         </w:rPr>
-        <w:t xml:space="preserve">Even though the decision tree has a lower Jaccard score than the one of SVM, its F1-score and the accuracy (using </w:t>
+        <w:t xml:space="preserve">Even though the decision tree has a lower Jaccard score than the one of SVM, its F1-score and accuracy (using </w:t>
       </w:r>
       <w:proofErr w:type="spellStart"/>
       <w:proofErr w:type="gramStart"/>
@@ -17882,7 +18500,7 @@
         <w:rPr>
           <w:lang w:val="en-GB"/>
         </w:rPr>
-        <w:t>heir confusion matrixes as it is possible to see in the diagrams below (Diagram 4.1, 4.2, 4.3).</w:t>
+        <w:t>heir confusion matrixes below (Diagram 4.1, 4.2, 4.3).</w:t>
       </w:r>
     </w:p>
     <w:p>
@@ -17946,25 +18564,22 @@
         <w:pStyle w:val="NoSpacing"/>
       </w:pPr>
       <w:r>
-        <w:t>Diagram</w:t>
-      </w:r>
-      <w:r>
-        <w:t xml:space="preserve"> 4.</w:t>
-      </w:r>
-      <w:r>
-        <w:t>1</w:t>
-      </w:r>
-      <w:r>
-        <w:t xml:space="preserve"> </w:t>
-      </w:r>
-      <w:r>
-        <w:t>Confusion matrix – Decision Tree</w:t>
-      </w:r>
-      <w:r>
-        <w:t xml:space="preserve"> </w:t>
-      </w:r>
-      <w:r>
-        <w:t>(1 = injuries; 2 = property damages)</w:t>
+        <w:t>Diagram 4.1 Confusion matrix – Decision Tree</w:t>
+      </w:r>
+      <w:r>
+        <w:t xml:space="preserve"> (1 = </w:t>
+      </w:r>
+      <w:r>
+        <w:t>property damages</w:t>
+      </w:r>
+      <w:r>
+        <w:t xml:space="preserve">; 2 = </w:t>
+      </w:r>
+      <w:r>
+        <w:t>injuries</w:t>
+      </w:r>
+      <w:r>
+        <w:t>)</w:t>
       </w:r>
     </w:p>
     <w:p>
@@ -18026,22 +18641,13 @@
         <w:pStyle w:val="NoSpacing"/>
       </w:pPr>
       <w:r>
-        <w:t>Diagram 4.</w:t>
-      </w:r>
-      <w:r>
-        <w:t>2</w:t>
-      </w:r>
-      <w:r>
-        <w:t xml:space="preserve"> Confusion matrix – </w:t>
-      </w:r>
-      <w:r>
-        <w:t>SVM</w:t>
+        <w:t>Diagram 4.2 Confusion matrix – SVM</w:t>
       </w:r>
       <w:r>
         <w:t xml:space="preserve"> </w:t>
       </w:r>
       <w:r>
-        <w:t>(1 = injuries; 2 = property damages)</w:t>
+        <w:t>(1 = property damages; 2 = injuries)</w:t>
       </w:r>
     </w:p>
     <w:p>
@@ -18131,7 +18737,7 @@
         <w:t xml:space="preserve"> </w:t>
       </w:r>
       <w:r>
-        <w:t>(1 = injuries; 2 = property damages)</w:t>
+        <w:t>(1 = property damages; 2 = injuries)</w:t>
       </w:r>
     </w:p>
     <w:p>
@@ -18146,7 +18752,151 @@
         <w:rPr>
           <w:lang w:val="en-GB"/>
         </w:rPr>
-        <w:t xml:space="preserve">The three confusion matrixes show how the logistic regression model has a higher mistake with both severity 1 (i.e. injuries) and 2 (i.e. property damages). However, the decision tree has the lowest false negative while the SVM the lowest false positive (see table </w:t>
+        <w:t>The three confusion matrixes show how the logistic regression model has a higher mistake with both severit</w:t>
+      </w:r>
+      <w:r>
+        <w:rPr>
+          <w:lang w:val="en-GB"/>
+        </w:rPr>
+        <w:t>y</w:t>
+      </w:r>
+      <w:r>
+        <w:rPr>
+          <w:lang w:val="en-GB"/>
+        </w:rPr>
+        <w:t xml:space="preserve"> 1 (i.e.</w:t>
+      </w:r>
+      <w:r>
+        <w:rPr>
+          <w:lang w:val="en-GB"/>
+        </w:rPr>
+        <w:t xml:space="preserve"> </w:t>
+      </w:r>
+      <w:r>
+        <w:rPr>
+          <w:lang w:val="en-GB"/>
+        </w:rPr>
+        <w:t>property damages</w:t>
+      </w:r>
+      <w:r>
+        <w:rPr>
+          <w:lang w:val="en-GB"/>
+        </w:rPr>
+        <w:t xml:space="preserve">) and </w:t>
+      </w:r>
+      <w:r>
+        <w:rPr>
+          <w:lang w:val="en-GB"/>
+        </w:rPr>
+        <w:t xml:space="preserve">severity </w:t>
+      </w:r>
+      <w:r>
+        <w:rPr>
+          <w:lang w:val="en-GB"/>
+        </w:rPr>
+        <w:t>2 (i.e.</w:t>
+      </w:r>
+      <w:r>
+        <w:rPr>
+          <w:lang w:val="en-GB"/>
+        </w:rPr>
+        <w:t xml:space="preserve"> </w:t>
+      </w:r>
+      <w:r>
+        <w:rPr>
+          <w:lang w:val="en-GB"/>
+        </w:rPr>
+        <w:t>injuries</w:t>
+      </w:r>
+      <w:r>
+        <w:rPr>
+          <w:lang w:val="en-GB"/>
+        </w:rPr>
+        <w:t xml:space="preserve">). However, the decision tree has the </w:t>
+      </w:r>
+      <w:r>
+        <w:rPr>
+          <w:lang w:val="en-GB"/>
+        </w:rPr>
+        <w:t>highest</w:t>
+      </w:r>
+      <w:r>
+        <w:rPr>
+          <w:lang w:val="en-GB"/>
+        </w:rPr>
+        <w:t xml:space="preserve"> </w:t>
+      </w:r>
+      <w:r>
+        <w:rPr>
+          <w:lang w:val="en-GB"/>
+        </w:rPr>
+        <w:t>true</w:t>
+      </w:r>
+      <w:r>
+        <w:rPr>
+          <w:lang w:val="en-GB"/>
+        </w:rPr>
+        <w:t xml:space="preserve"> negative</w:t>
+      </w:r>
+      <w:r>
+        <w:rPr>
+          <w:lang w:val="en-GB"/>
+        </w:rPr>
+        <w:t>s</w:t>
+      </w:r>
+      <w:r>
+        <w:rPr>
+          <w:lang w:val="en-GB"/>
+        </w:rPr>
+        <w:t xml:space="preserve"> while the SVM </w:t>
+      </w:r>
+      <w:r>
+        <w:rPr>
+          <w:lang w:val="en-GB"/>
+        </w:rPr>
+        <w:t xml:space="preserve">has </w:t>
+      </w:r>
+      <w:r>
+        <w:rPr>
+          <w:lang w:val="en-GB"/>
+        </w:rPr>
+        <w:t xml:space="preserve">the </w:t>
+      </w:r>
+      <w:r>
+        <w:rPr>
+          <w:lang w:val="en-GB"/>
+        </w:rPr>
+        <w:t>highest</w:t>
+      </w:r>
+      <w:r>
+        <w:rPr>
+          <w:lang w:val="en-GB"/>
+        </w:rPr>
+        <w:t xml:space="preserve"> </w:t>
+      </w:r>
+      <w:r>
+        <w:rPr>
+          <w:lang w:val="en-GB"/>
+        </w:rPr>
+        <w:t>true</w:t>
+      </w:r>
+      <w:r>
+        <w:rPr>
+          <w:lang w:val="en-GB"/>
+        </w:rPr>
+        <w:t xml:space="preserve"> positive</w:t>
+      </w:r>
+      <w:r>
+        <w:rPr>
+          <w:lang w:val="en-GB"/>
+        </w:rPr>
+        <w:t>s</w:t>
+      </w:r>
+      <w:r>
+        <w:rPr>
+          <w:lang w:val="en-GB"/>
+        </w:rPr>
+        <w:t xml:space="preserve"> (see table </w:t>
       </w:r>
       <w:r>
         <w:rPr>
@@ -18771,6 +19521,7 @@
       </w:tr>
       <w:tr>
         <w:trPr>
+          <w:trHeight w:val="586"/>
           <w:jc w:val="right"/>
         </w:trPr>
         <w:tc>
@@ -18964,25 +19715,7 @@
         <w:pStyle w:val="NoSpacing"/>
       </w:pPr>
       <w:r>
-        <w:t>Table 4.</w:t>
-      </w:r>
-      <w:r>
-        <w:t>2</w:t>
-      </w:r>
-      <w:r>
-        <w:t xml:space="preserve"> Performance of classification models </w:t>
-      </w:r>
-      <w:r>
-        <w:t>–</w:t>
-      </w:r>
-      <w:r>
-        <w:t xml:space="preserve"> </w:t>
-      </w:r>
-      <w:r>
-        <w:t>True/False Positive/Negative</w:t>
-      </w:r>
-      <w:r>
-        <w:t xml:space="preserve"> (red best results)</w:t>
+        <w:t>Table 4.2 Performance of classification models – True/False Positive/Negative (red best results)</w:t>
       </w:r>
     </w:p>
     <w:p>
@@ -19013,13 +19746,49 @@
         <w:rPr>
           <w:lang w:val="en-GB"/>
         </w:rPr>
-        <w:t>I</w:t>
-      </w:r>
-      <w:r>
-        <w:rPr>
-          <w:lang w:val="en-GB"/>
-        </w:rPr>
-        <w:t xml:space="preserve">f we consider the objective of our project – i.e. predicting the severity (and its probability) of an accident based on the conditions of weather, light and the road – predicting injuries (i.e. 1) is more important than property damages (i.e. 2). </w:t>
+        <w:t>However, i</w:t>
+      </w:r>
+      <w:r>
+        <w:rPr>
+          <w:lang w:val="en-GB"/>
+        </w:rPr>
+        <w:t>f we consider the objective of our project</w:t>
+      </w:r>
+      <w:r>
+        <w:rPr>
+          <w:lang w:val="en-GB"/>
+        </w:rPr>
+        <w:t xml:space="preserve">, </w:t>
+      </w:r>
+      <w:r>
+        <w:rPr>
+          <w:lang w:val="en-GB"/>
+        </w:rPr>
+        <w:t>we are more interested in saving life and avoiding injuries than avoiding property damages. Thus, predicting injuries (i.e. 2</w:t>
+      </w:r>
+      <w:r>
+        <w:rPr>
+          <w:lang w:val="en-GB"/>
+        </w:rPr>
+        <w:t>, true negative</w:t>
+      </w:r>
+      <w:r>
+        <w:rPr>
+          <w:lang w:val="en-GB"/>
+        </w:rPr>
+        <w:t>) is more important than property damages (i.e. 1</w:t>
+      </w:r>
+      <w:r>
+        <w:rPr>
+          <w:lang w:val="en-GB"/>
+        </w:rPr>
+        <w:t>, true positive</w:t>
+      </w:r>
+      <w:r>
+        <w:rPr>
+          <w:lang w:val="en-GB"/>
+        </w:rPr>
+        <w:t>).</w:t>
       </w:r>
     </w:p>
     <w:p>
@@ -19028,6 +19797,7 @@
         <w:spacing w:before="100" w:beforeAutospacing="1" w:after="100" w:afterAutospacing="1"/>
         <w:jc w:val="both"/>
         <w:rPr>
+          <w:rFonts w:ascii="TimesNewRomanPSMT" w:hAnsi="TimesNewRomanPSMT"/>
           <w:lang w:val="en-GB"/>
         </w:rPr>
       </w:pPr>
@@ -19042,31 +19812,30 @@
           <w:rFonts w:ascii="TimesNewRomanPSMT" w:hAnsi="TimesNewRomanPSMT"/>
           <w:lang w:val="en-GB"/>
         </w:rPr>
-        <w:t>Support Vector Machine is the best model to use, as it has higher true positives, thus it predicts accidents with injuries with greater accuracy.</w:t>
+        <w:t xml:space="preserve">Decision Tree </w:t>
+      </w:r>
+      <w:r>
+        <w:rPr>
+          <w:rFonts w:ascii="TimesNewRomanPSMT" w:hAnsi="TimesNewRomanPSMT"/>
+          <w:lang w:val="en-GB"/>
+        </w:rPr>
+        <w:t>is the best model to use</w:t>
+      </w:r>
+      <w:r>
+        <w:rPr>
+          <w:rFonts w:ascii="TimesNewRomanPSMT" w:hAnsi="TimesNewRomanPSMT"/>
+          <w:lang w:val="en-GB"/>
+        </w:rPr>
+        <w:t xml:space="preserve"> for two reasons:</w:t>
       </w:r>
     </w:p>
     <w:p>
       <w:pPr>
-        <w:shd w:val="clear" w:color="auto" w:fill="FFFFFF"/>
-        <w:spacing w:before="100" w:beforeAutospacing="1" w:after="100" w:afterAutospacing="1"/>
-        <w:rPr>
-          <w:lang w:val="en-GB"/>
-        </w:rPr>
-      </w:pPr>
-    </w:p>
-    <w:p>
-      <w:pPr>
-        <w:pStyle w:val="Heading2"/>
-      </w:pPr>
-      <w:r>
-        <w:t xml:space="preserve">5. </w:t>
-      </w:r>
-      <w:r>
-        <w:t>Results</w:t>
-      </w:r>
-    </w:p>
-    <w:p>
-      <w:pPr>
+        <w:pStyle w:val="ListParagraph"/>
+        <w:numPr>
+          <w:ilvl w:val="0"/>
+          <w:numId w:val="14"/>
+        </w:numPr>
         <w:shd w:val="clear" w:color="auto" w:fill="FFFFFF"/>
         <w:spacing w:before="100" w:beforeAutospacing="1" w:after="100" w:afterAutospacing="1"/>
         <w:jc w:val="both"/>
@@ -19076,19 +19845,19 @@
       </w:pPr>
       <w:r>
         <w:rPr>
-          <w:lang w:val="en-GB"/>
-        </w:rPr>
-        <w:t xml:space="preserve">Data --&gt; more accidents </w:t>
-      </w:r>
-      <w:r>
-        <w:rPr>
-          <w:lang w:val="en-GB"/>
-        </w:rPr>
-        <w:t>with better conditions</w:t>
+          <w:rFonts w:ascii="TimesNewRomanPSMT" w:hAnsi="TimesNewRomanPSMT"/>
+          <w:lang w:val="en-GB"/>
+        </w:rPr>
+        <w:t>It has better F1-score and accuracy</w:t>
       </w:r>
     </w:p>
     <w:p>
       <w:pPr>
+        <w:pStyle w:val="ListParagraph"/>
+        <w:numPr>
+          <w:ilvl w:val="0"/>
+          <w:numId w:val="14"/>
+        </w:numPr>
         <w:shd w:val="clear" w:color="auto" w:fill="FFFFFF"/>
         <w:spacing w:before="100" w:beforeAutospacing="1" w:after="100" w:afterAutospacing="1"/>
         <w:jc w:val="both"/>
@@ -19098,9 +19867,62 @@
       </w:pPr>
       <w:r>
         <w:rPr>
-          <w:lang w:val="en-GB"/>
-        </w:rPr>
-        <w:t>…</w:t>
+          <w:rFonts w:ascii="TimesNewRomanPSMT" w:hAnsi="TimesNewRomanPSMT"/>
+          <w:lang w:val="en-GB"/>
+        </w:rPr>
+        <w:t xml:space="preserve">It has </w:t>
+      </w:r>
+      <w:r>
+        <w:rPr>
+          <w:rFonts w:ascii="TimesNewRomanPSMT" w:hAnsi="TimesNewRomanPSMT"/>
+          <w:lang w:val="en-GB"/>
+        </w:rPr>
+        <w:t>the highest</w:t>
+      </w:r>
+      <w:r>
+        <w:rPr>
+          <w:rFonts w:ascii="TimesNewRomanPSMT" w:hAnsi="TimesNewRomanPSMT"/>
+          <w:lang w:val="en-GB"/>
+        </w:rPr>
+        <w:t xml:space="preserve"> true </w:t>
+      </w:r>
+      <w:proofErr w:type="gramStart"/>
+      <w:r>
+        <w:rPr>
+          <w:rFonts w:ascii="TimesNewRomanPSMT" w:hAnsi="TimesNewRomanPSMT"/>
+          <w:lang w:val="en-GB"/>
+        </w:rPr>
+        <w:t>negative</w:t>
+      </w:r>
+      <w:r>
+        <w:rPr>
+          <w:rFonts w:ascii="TimesNewRomanPSMT" w:hAnsi="TimesNewRomanPSMT"/>
+          <w:lang w:val="en-GB"/>
+        </w:rPr>
+        <w:t>s</w:t>
+      </w:r>
+      <w:r>
+        <w:rPr>
+          <w:rFonts w:ascii="TimesNewRomanPSMT" w:hAnsi="TimesNewRomanPSMT"/>
+          <w:lang w:val="en-GB"/>
+        </w:rPr>
+        <w:t>,</w:t>
+      </w:r>
+      <w:proofErr w:type="gramEnd"/>
+      <w:r>
+        <w:rPr>
+          <w:rFonts w:ascii="TimesNewRomanPSMT" w:hAnsi="TimesNewRomanPSMT"/>
+          <w:lang w:val="en-GB"/>
+        </w:rPr>
+        <w:t xml:space="preserve"> thus it predicts accidents with injuries with greater accuracy</w:t>
+      </w:r>
+    </w:p>
+    <w:p>
+      <w:pPr>
+        <w:pStyle w:val="Heading2"/>
+      </w:pPr>
+      <w:r>
+        <w:t>5. Results</w:t>
       </w:r>
     </w:p>
     <w:p>
@@ -19116,62 +19938,25 @@
         <w:rPr>
           <w:lang w:val="en-GB"/>
         </w:rPr>
-        <w:lastRenderedPageBreak/>
-        <w:t xml:space="preserve">Regarding the </w:t>
-      </w:r>
-      <w:r>
-        <w:rPr>
-          <w:lang w:val="en-GB"/>
-        </w:rPr>
-        <w:t>I</w:t>
-      </w:r>
-      <w:r>
-        <w:rPr>
-          <w:lang w:val="en-GB"/>
-        </w:rPr>
-        <w:t xml:space="preserve">f we consider the objective of our project – i.e. </w:t>
-      </w:r>
-      <w:r>
-        <w:rPr>
-          <w:lang w:val="en-GB"/>
-        </w:rPr>
-        <w:t>predict</w:t>
-      </w:r>
-      <w:r>
-        <w:rPr>
-          <w:lang w:val="en-GB"/>
-        </w:rPr>
-        <w:t>ing</w:t>
-      </w:r>
-      <w:r>
-        <w:rPr>
-          <w:lang w:val="en-GB"/>
-        </w:rPr>
-        <w:t xml:space="preserve"> the severity (and its probability) of an accident based on the conditions of weather, light and the road</w:t>
-      </w:r>
-      <w:r>
-        <w:rPr>
-          <w:lang w:val="en-GB"/>
-        </w:rPr>
-        <w:t xml:space="preserve"> – </w:t>
-      </w:r>
-      <w:r>
-        <w:rPr>
-          <w:lang w:val="en-GB"/>
-        </w:rPr>
-        <w:t xml:space="preserve">predicting </w:t>
-      </w:r>
-      <w:r>
-        <w:rPr>
-          <w:lang w:val="en-GB"/>
-        </w:rPr>
-        <w:t>injuries</w:t>
-      </w:r>
-      <w:r>
-        <w:rPr>
-          <w:lang w:val="en-GB"/>
-        </w:rPr>
-        <w:t xml:space="preserve"> (i.e. 1)</w:t>
+        <w:t xml:space="preserve">In this research I discovered that accidents occur much more often in situations that are </w:t>
+      </w:r>
+      <w:r>
+        <w:rPr>
+          <w:lang w:val="en-GB"/>
+        </w:rPr>
+        <w:t xml:space="preserve">– at least in theory – </w:t>
+      </w:r>
+      <w:r>
+        <w:rPr>
+          <w:lang w:val="en-GB"/>
+        </w:rPr>
+        <w:t>safer</w:t>
+      </w:r>
+      <w:r>
+        <w:rPr>
+          <w:lang w:val="en-GB"/>
+        </w:rPr>
+        <w:t>,</w:t>
       </w:r>
       <w:r>
         <w:rPr>
@@ -19183,19 +19968,13 @@
         <w:rPr>
           <w:lang w:val="en-GB"/>
         </w:rPr>
-        <w:t>is</w:t>
-      </w:r>
-      <w:r>
-        <w:rPr>
-          <w:lang w:val="en-GB"/>
-        </w:rPr>
-        <w:t xml:space="preserve"> more important than </w:t>
-      </w:r>
-      <w:r>
-        <w:rPr>
-          <w:lang w:val="en-GB"/>
-        </w:rPr>
-        <w:t xml:space="preserve">property damages (i.e. 2). </w:t>
+        <w:t>i.e.</w:t>
+      </w:r>
+      <w:r>
+        <w:rPr>
+          <w:lang w:val="en-GB"/>
+        </w:rPr>
+        <w:t xml:space="preserve"> conditions with clear sky, dry road, and daylight.</w:t>
       </w:r>
     </w:p>
     <w:p>
@@ -19211,91 +19990,985 @@
         <w:rPr>
           <w:lang w:val="en-GB"/>
         </w:rPr>
-        <w:t xml:space="preserve">Therefore, the </w:t>
-      </w:r>
-      <w:r>
-        <w:rPr>
-          <w:rFonts w:ascii="TimesNewRomanPSMT" w:hAnsi="TimesNewRomanPSMT"/>
-          <w:lang w:val="en-GB"/>
-        </w:rPr>
-        <w:t>Support Vector Machine</w:t>
-      </w:r>
-      <w:r>
-        <w:rPr>
-          <w:rFonts w:ascii="TimesNewRomanPSMT" w:hAnsi="TimesNewRomanPSMT"/>
-          <w:lang w:val="en-GB"/>
-        </w:rPr>
-        <w:t xml:space="preserve"> is the best model to use, as it has higher true positives, thus it predicts accidents with injuries with greater accuracy.</w:t>
+        <w:lastRenderedPageBreak/>
+        <w:t xml:space="preserve">The </w:t>
+      </w:r>
+      <w:r>
+        <w:rPr>
+          <w:lang w:val="en-GB"/>
+        </w:rPr>
+        <w:t>larger number</w:t>
+      </w:r>
+      <w:r>
+        <w:rPr>
+          <w:lang w:val="en-GB"/>
+        </w:rPr>
+        <w:t xml:space="preserve"> of the accidents take</w:t>
+      </w:r>
+      <w:r>
+        <w:rPr>
+          <w:lang w:val="en-GB"/>
+        </w:rPr>
+        <w:t>s</w:t>
+      </w:r>
+      <w:r>
+        <w:rPr>
+          <w:lang w:val="en-GB"/>
+        </w:rPr>
+        <w:t xml:space="preserve"> place with clear </w:t>
+      </w:r>
+      <w:r>
+        <w:rPr>
+          <w:lang w:val="en-GB"/>
+        </w:rPr>
+        <w:t>sky</w:t>
+      </w:r>
+      <w:r>
+        <w:rPr>
+          <w:lang w:val="en-GB"/>
+        </w:rPr>
+        <w:t xml:space="preserve"> (66.09%), rain (18%) and overcast (15.01%) and together they are the 99.10% of all the incidents.</w:t>
+      </w:r>
+      <w:r>
+        <w:rPr>
+          <w:lang w:val="en-GB"/>
+        </w:rPr>
+        <w:t xml:space="preserve"> </w:t>
       </w:r>
     </w:p>
     <w:p>
       <w:pPr>
-        <w:pStyle w:val="Heading2"/>
-      </w:pPr>
-      <w:r>
-        <w:t xml:space="preserve">6. </w:t>
-      </w:r>
-      <w:r>
-        <w:t>Discussion</w:t>
+        <w:shd w:val="clear" w:color="auto" w:fill="FFFFFF"/>
+        <w:spacing w:before="100" w:beforeAutospacing="1" w:after="100" w:afterAutospacing="1"/>
+        <w:jc w:val="both"/>
+        <w:rPr>
+          <w:lang w:val="en-GB"/>
+        </w:rPr>
+      </w:pPr>
+      <w:r>
+        <w:rPr>
+          <w:lang w:val="en-GB"/>
+        </w:rPr>
+        <w:t xml:space="preserve">The vast majority of the </w:t>
+      </w:r>
+      <w:r>
+        <w:rPr>
+          <w:lang w:val="en-GB"/>
+        </w:rPr>
+        <w:t>incidents</w:t>
+      </w:r>
+      <w:r>
+        <w:rPr>
+          <w:lang w:val="en-GB"/>
+        </w:rPr>
+        <w:t xml:space="preserve"> take</w:t>
+      </w:r>
+      <w:r>
+        <w:rPr>
+          <w:lang w:val="en-GB"/>
+        </w:rPr>
+        <w:t>s</w:t>
+      </w:r>
+      <w:r>
+        <w:rPr>
+          <w:lang w:val="en-GB"/>
+        </w:rPr>
+        <w:t xml:space="preserve"> place when the roads are dry, in the 72.90% of the cases. Wet conditions of the road are the situation with the second higher percentage of incident (25.79%). These two variables together collect the 98.69% of the accidents while the other apparently more complicated conditions are correlated to only 1.31%.</w:t>
       </w:r>
     </w:p>
     <w:p>
       <w:pPr>
+        <w:spacing w:after="240"/>
+        <w:jc w:val="both"/>
+        <w:rPr>
+          <w:lang w:val="en-GB"/>
+        </w:rPr>
+      </w:pPr>
+      <w:r>
+        <w:rPr>
+          <w:lang w:val="en-GB"/>
+        </w:rPr>
+        <w:t>T</w:t>
+      </w:r>
+      <w:r>
+        <w:rPr>
+          <w:lang w:val="en-GB"/>
+        </w:rPr>
+        <w:t>he major</w:t>
+      </w:r>
+      <w:r>
+        <w:rPr>
+          <w:lang w:val="en-GB"/>
+        </w:rPr>
+        <w:t xml:space="preserve"> part</w:t>
+      </w:r>
+      <w:r>
+        <w:rPr>
+          <w:lang w:val="en-GB"/>
+        </w:rPr>
+        <w:t xml:space="preserve"> of the accidents take</w:t>
+      </w:r>
+      <w:r>
+        <w:rPr>
+          <w:lang w:val="en-GB"/>
+        </w:rPr>
+        <w:t>s</w:t>
+      </w:r>
+      <w:r>
+        <w:rPr>
+          <w:lang w:val="en-GB"/>
+        </w:rPr>
+        <w:t xml:space="preserve"> place in daylight (in 67.84% of the cases). Dark </w:t>
+      </w:r>
+      <w:r>
+        <w:rPr>
+          <w:lang w:val="en-GB"/>
+        </w:rPr>
+        <w:t>(</w:t>
+      </w:r>
+      <w:r>
+        <w:rPr>
+          <w:lang w:val="en-GB"/>
+        </w:rPr>
+        <w:t>with lights street on</w:t>
+      </w:r>
+      <w:r>
+        <w:rPr>
+          <w:lang w:val="en-GB"/>
+        </w:rPr>
+        <w:t>)</w:t>
+      </w:r>
+      <w:r>
+        <w:rPr>
+          <w:lang w:val="en-GB"/>
+        </w:rPr>
+        <w:t xml:space="preserve"> is the </w:t>
+      </w:r>
+      <w:r>
+        <w:rPr>
+          <w:lang w:val="en-GB"/>
+        </w:rPr>
+        <w:t>situation</w:t>
+      </w:r>
+      <w:r>
+        <w:rPr>
+          <w:lang w:val="en-GB"/>
+        </w:rPr>
+        <w:t xml:space="preserve"> with the second highe</w:t>
+      </w:r>
+      <w:r>
+        <w:rPr>
+          <w:lang w:val="en-GB"/>
+        </w:rPr>
+        <w:t>st</w:t>
+      </w:r>
+      <w:r>
+        <w:rPr>
+          <w:lang w:val="en-GB"/>
+        </w:rPr>
+        <w:t xml:space="preserve"> percentage of incident (</w:t>
+      </w:r>
+      <w:r>
+        <w:rPr>
+          <w:color w:val="000000"/>
+          <w:lang w:val="en-GB"/>
+        </w:rPr>
+        <w:t>26.22</w:t>
+      </w:r>
+      <w:r>
+        <w:rPr>
+          <w:lang w:val="en-GB"/>
+        </w:rPr>
+        <w:t>%). Together they cover the 94.06% of the accidents.</w:t>
+      </w:r>
+    </w:p>
+    <w:p>
+      <w:pPr>
         <w:shd w:val="clear" w:color="auto" w:fill="FFFFFF"/>
         <w:spacing w:before="100" w:beforeAutospacing="1" w:after="100" w:afterAutospacing="1"/>
-        <w:rPr>
-          <w:lang w:val="en-GB"/>
-        </w:rPr>
-      </w:pPr>
-      <w:r>
-        <w:rPr>
-          <w:lang w:val="en-GB"/>
-        </w:rPr>
-        <w:t>Any recommendation based on the results</w:t>
+        <w:jc w:val="both"/>
+        <w:rPr>
+          <w:lang w:val="en-GB"/>
+        </w:rPr>
+      </w:pPr>
+      <w:r>
+        <w:rPr>
+          <w:lang w:val="en-GB"/>
+        </w:rPr>
+        <w:t>Considering the conditions of weather, road and light, t</w:t>
+      </w:r>
+      <w:r>
+        <w:rPr>
+          <w:lang w:val="en-GB"/>
+        </w:rPr>
+        <w:t xml:space="preserve">he </w:t>
+      </w:r>
+      <w:proofErr w:type="gramStart"/>
+      <w:r>
+        <w:rPr>
+          <w:lang w:val="en-GB"/>
+        </w:rPr>
+        <w:t>amount</w:t>
+      </w:r>
+      <w:proofErr w:type="gramEnd"/>
+      <w:r>
+        <w:rPr>
+          <w:lang w:val="en-GB"/>
+        </w:rPr>
+        <w:t xml:space="preserve"> of </w:t>
+      </w:r>
+      <w:r>
+        <w:rPr>
+          <w:lang w:val="en-GB"/>
+        </w:rPr>
+        <w:t>incidents</w:t>
+      </w:r>
+      <w:r>
+        <w:rPr>
+          <w:lang w:val="en-GB"/>
+        </w:rPr>
+        <w:t xml:space="preserve"> with property damages is always larger than those ones with injuries.</w:t>
       </w:r>
     </w:p>
     <w:p>
       <w:pPr>
-        <w:pStyle w:val="Heading2"/>
-      </w:pPr>
-      <w:r>
-        <w:t>7.</w:t>
-      </w:r>
-      <w:r>
-        <w:t>Conclusion</w:t>
+        <w:shd w:val="clear" w:color="auto" w:fill="FFFFFF"/>
+        <w:spacing w:before="100" w:beforeAutospacing="1" w:after="100" w:afterAutospacing="1"/>
+        <w:jc w:val="both"/>
+        <w:rPr>
+          <w:lang w:val="en-GB"/>
+        </w:rPr>
+      </w:pPr>
+      <w:r>
+        <w:rPr>
+          <w:lang w:val="en-GB"/>
+        </w:rPr>
+        <w:t>Speeding is not a considerable attribute since it</w:t>
+      </w:r>
+      <w:r>
+        <w:rPr>
+          <w:lang w:val="en-GB"/>
+        </w:rPr>
+        <w:t xml:space="preserve"> is</w:t>
+      </w:r>
+      <w:r>
+        <w:rPr>
+          <w:lang w:val="en-GB"/>
+        </w:rPr>
+        <w:t xml:space="preserve"> responsible for </w:t>
+      </w:r>
+      <w:r>
+        <w:rPr>
+          <w:lang w:val="en-GB"/>
+        </w:rPr>
+        <w:t>only a small percentage of accidents. Thus, it was not possible to use it in the research study.</w:t>
       </w:r>
     </w:p>
     <w:p>
       <w:pPr>
         <w:shd w:val="clear" w:color="auto" w:fill="FFFFFF"/>
         <w:spacing w:before="100" w:beforeAutospacing="1" w:after="100" w:afterAutospacing="1"/>
-        <w:rPr>
-          <w:lang w:val="en-GB"/>
-        </w:rPr>
-      </w:pPr>
+        <w:jc w:val="both"/>
+        <w:rPr>
+          <w:lang w:val="en-GB"/>
+        </w:rPr>
+      </w:pPr>
+      <w:r>
+        <w:rPr>
+          <w:lang w:val="en-GB"/>
+        </w:rPr>
+        <w:t>Whether we compare</w:t>
+      </w:r>
+      <w:r>
+        <w:rPr>
+          <w:lang w:val="en-GB"/>
+        </w:rPr>
+        <w:t xml:space="preserve"> the different types of junctions, </w:t>
+      </w:r>
+      <w:r>
+        <w:rPr>
+          <w:lang w:val="en-GB"/>
+        </w:rPr>
+        <w:t>we</w:t>
+      </w:r>
+      <w:r>
+        <w:rPr>
+          <w:lang w:val="en-GB"/>
+        </w:rPr>
+        <w:t xml:space="preserve"> discover that most of the accidents (47</w:t>
+      </w:r>
+      <w:r>
+        <w:rPr>
+          <w:lang w:val="en-GB"/>
+        </w:rPr>
+        <w:t>.</w:t>
+      </w:r>
+      <w:r>
+        <w:rPr>
+          <w:lang w:val="en-GB"/>
+        </w:rPr>
+        <w:t>16%) take place in mid-block crossing (not related to intersections). Accidents at intersections (related to the intersection) are the second most often incidents (33.47%) and happen more than the double of the time that the incidents in mid-block crossing related to intersections (12.40%). These three types of junction together are the places where more of the accidents happen (more than 90%).</w:t>
+      </w:r>
     </w:p>
     <w:p>
       <w:pPr>
-        <w:pStyle w:val="Heading2"/>
-      </w:pPr>
-      <w:r>
-        <w:t>8</w:t>
-      </w:r>
-      <w:r>
-        <w:t>. Future directions</w:t>
+        <w:shd w:val="clear" w:color="auto" w:fill="FFFFFF"/>
+        <w:spacing w:before="100" w:beforeAutospacing="1" w:after="100" w:afterAutospacing="1"/>
+        <w:jc w:val="both"/>
+        <w:rPr>
+          <w:lang w:val="en-GB"/>
+        </w:rPr>
+      </w:pPr>
+      <w:r>
+        <w:rPr>
+          <w:lang w:val="en-GB"/>
+        </w:rPr>
+        <w:t>If we take in consideration the type of severity that an incident can have, accidents with property damages are always more often than those ones with injuries</w:t>
+      </w:r>
+      <w:r>
+        <w:rPr>
+          <w:lang w:val="en-GB"/>
+        </w:rPr>
+        <w:t xml:space="preserve"> – like in weather, light and road conditions</w:t>
+      </w:r>
+      <w:r>
+        <w:rPr>
+          <w:lang w:val="en-GB"/>
+        </w:rPr>
+        <w:t xml:space="preserve">. </w:t>
       </w:r>
     </w:p>
     <w:p>
       <w:pPr>
-        <w:pStyle w:val="Heading2"/>
-      </w:pPr>
+        <w:shd w:val="clear" w:color="auto" w:fill="FFFFFF"/>
+        <w:spacing w:before="100" w:beforeAutospacing="1" w:after="100" w:afterAutospacing="1"/>
+        <w:jc w:val="both"/>
+        <w:rPr>
+          <w:lang w:val="en-GB"/>
+        </w:rPr>
+      </w:pPr>
+      <w:r>
+        <w:rPr>
+          <w:lang w:val="en-GB"/>
+        </w:rPr>
+        <w:t xml:space="preserve">We can also see that the </w:t>
+      </w:r>
+      <w:r>
+        <w:rPr>
+          <w:lang w:val="en-GB"/>
+        </w:rPr>
+        <w:t xml:space="preserve">larger number </w:t>
+      </w:r>
+      <w:r>
+        <w:rPr>
+          <w:lang w:val="en-GB"/>
+        </w:rPr>
+        <w:t xml:space="preserve">of the accidents </w:t>
+      </w:r>
+      <w:r>
+        <w:rPr>
+          <w:lang w:val="en-GB"/>
+        </w:rPr>
+        <w:t>that occur</w:t>
+      </w:r>
+      <w:r>
+        <w:rPr>
+          <w:lang w:val="en-GB"/>
+        </w:rPr>
+        <w:t xml:space="preserve"> in mid-block crossings (not related to intersections)</w:t>
+      </w:r>
+      <w:r>
+        <w:rPr>
+          <w:lang w:val="en-GB"/>
+        </w:rPr>
+        <w:t xml:space="preserve"> </w:t>
+      </w:r>
+      <w:r>
+        <w:rPr>
+          <w:lang w:val="en-GB"/>
+        </w:rPr>
+        <w:t>have the highest number of incidents with property damages (i.e. 65,293): a number higher than the sum of incidents with property damages in the other junctions.</w:t>
+      </w:r>
+      <w:r>
+        <w:rPr>
+          <w:lang w:val="en-GB"/>
+        </w:rPr>
+        <w:t xml:space="preserve"> </w:t>
+      </w:r>
+      <w:r>
+        <w:rPr>
+          <w:lang w:val="en-GB"/>
+        </w:rPr>
+        <w:t xml:space="preserve">However, </w:t>
+      </w:r>
+      <w:r>
+        <w:rPr>
+          <w:lang w:val="en-GB"/>
+        </w:rPr>
+        <w:t>the accidents with injuries at intersections (related to the intersections) are higher (i.e. 25.769) than those ones in mid-block crossing (not related to intersections), i.e. 17,993 incidents. This makes the intersections the most dangerous junctions</w:t>
+      </w:r>
+      <w:r>
+        <w:rPr>
+          <w:lang w:val="en-GB"/>
+        </w:rPr>
+        <w:t>.</w:t>
+      </w:r>
     </w:p>
     <w:p>
       <w:pPr>
-        <w:rPr>
-          <w:lang w:val="en-GB"/>
-        </w:rPr>
-      </w:pPr>
+        <w:spacing w:after="240"/>
+        <w:jc w:val="both"/>
+        <w:rPr>
+          <w:color w:val="000000"/>
+          <w:shd w:val="clear" w:color="auto" w:fill="FFFFFF"/>
+          <w:lang w:val="en-GB"/>
+        </w:rPr>
+      </w:pPr>
+      <w:r>
+        <w:rPr>
+          <w:lang w:val="en-GB"/>
+        </w:rPr>
+        <w:t xml:space="preserve">The major part of the accidents involves 2 people (59.48%). Incidents involving 3 people have the </w:t>
+      </w:r>
+      <w:r>
+        <w:rPr>
+          <w:lang w:val="en-GB"/>
+        </w:rPr>
+        <w:t>second-highest</w:t>
+      </w:r>
+      <w:r>
+        <w:rPr>
+          <w:lang w:val="en-GB"/>
+        </w:rPr>
+        <w:t xml:space="preserve"> </w:t>
+      </w:r>
+      <w:r>
+        <w:rPr>
+          <w:lang w:val="en-GB"/>
+        </w:rPr>
+        <w:t xml:space="preserve">percentage (19.67%). Together they cover 79.15% of the accidents and the percentage increase to 98,74% if we consider all the incidents that involve </w:t>
+      </w:r>
+      <w:r>
+        <w:rPr>
+          <w:lang w:val="en-GB"/>
+        </w:rPr>
+        <w:t>between</w:t>
+      </w:r>
+      <w:r>
+        <w:rPr>
+          <w:lang w:val="en-GB"/>
+        </w:rPr>
+        <w:t xml:space="preserve"> 1 </w:t>
+      </w:r>
+      <w:r>
+        <w:rPr>
+          <w:lang w:val="en-GB"/>
+        </w:rPr>
+        <w:t>and</w:t>
+      </w:r>
+      <w:r>
+        <w:rPr>
+          <w:lang w:val="en-GB"/>
+        </w:rPr>
+        <w:t xml:space="preserve"> 6 people. Over 10 people the percentage becomes so small that is rounded to zero. </w:t>
+      </w:r>
+      <w:r>
+        <w:rPr>
+          <w:color w:val="000000"/>
+          <w:shd w:val="clear" w:color="auto" w:fill="FFFFFF"/>
+          <w:lang w:val="en-GB"/>
+        </w:rPr>
+        <w:t xml:space="preserve">Its mean per accident is 2.55 people, its mode is 2 and the 75% of the </w:t>
+      </w:r>
+      <w:r>
+        <w:rPr>
+          <w:color w:val="000000"/>
+          <w:shd w:val="clear" w:color="auto" w:fill="FFFFFF"/>
+          <w:lang w:val="en-GB"/>
+        </w:rPr>
+        <w:t>incidents include</w:t>
+      </w:r>
+      <w:r>
+        <w:rPr>
+          <w:color w:val="000000"/>
+          <w:shd w:val="clear" w:color="auto" w:fill="FFFFFF"/>
+          <w:lang w:val="en-GB"/>
+        </w:rPr>
+        <w:t xml:space="preserve"> between 1 and 3 people. This means that even though the highest number of people involved in an accident is 81, the vast majority of the incidents involve</w:t>
+      </w:r>
+      <w:r>
+        <w:rPr>
+          <w:color w:val="000000"/>
+          <w:shd w:val="clear" w:color="auto" w:fill="FFFFFF"/>
+          <w:lang w:val="en-GB"/>
+        </w:rPr>
+        <w:t>s</w:t>
+      </w:r>
+      <w:r>
+        <w:rPr>
+          <w:color w:val="000000"/>
+          <w:shd w:val="clear" w:color="auto" w:fill="FFFFFF"/>
+          <w:lang w:val="en-GB"/>
+        </w:rPr>
+        <w:t xml:space="preserve"> few people.</w:t>
+      </w:r>
+      <w:r>
+        <w:rPr>
+          <w:color w:val="000000"/>
+          <w:shd w:val="clear" w:color="auto" w:fill="FFFFFF"/>
+          <w:lang w:val="en-GB"/>
+        </w:rPr>
+        <w:t xml:space="preserve"> </w:t>
+      </w:r>
+      <w:r>
+        <w:rPr>
+          <w:lang w:val="en-GB"/>
+        </w:rPr>
+        <w:t>This is true for both of the severities (i.e. property damages and injuries).</w:t>
+      </w:r>
+    </w:p>
+    <w:p>
+      <w:pPr>
+        <w:spacing w:after="240"/>
+        <w:jc w:val="both"/>
+        <w:rPr>
+          <w:lang w:val="en-GB"/>
+        </w:rPr>
+      </w:pPr>
+      <w:r>
+        <w:rPr>
+          <w:color w:val="000000"/>
+          <w:shd w:val="clear" w:color="auto" w:fill="FFFFFF"/>
+          <w:lang w:val="en-GB"/>
+        </w:rPr>
+        <w:t xml:space="preserve">The 91.23% of the accidents involve 1 or 2 vehicles and 98.29% involves between 1 and 3 vehicles. The percentage of incidents with over 8 vehicles is so </w:t>
+      </w:r>
+      <w:r>
+        <w:rPr>
+          <w:color w:val="000000"/>
+          <w:shd w:val="clear" w:color="auto" w:fill="FFFFFF"/>
+          <w:lang w:val="en-GB"/>
+        </w:rPr>
+        <w:t>small</w:t>
+      </w:r>
+      <w:r>
+        <w:rPr>
+          <w:color w:val="000000"/>
+          <w:shd w:val="clear" w:color="auto" w:fill="FFFFFF"/>
+          <w:lang w:val="en-GB"/>
+        </w:rPr>
+        <w:t xml:space="preserve"> that is rounded to zero.</w:t>
+      </w:r>
+      <w:r>
+        <w:rPr>
+          <w:lang w:val="en-GB"/>
+        </w:rPr>
+        <w:t xml:space="preserve"> The mean per accident is 1.97 vehicles, its mode is 2 and 75% of the accidents </w:t>
+      </w:r>
+      <w:r>
+        <w:rPr>
+          <w:lang w:val="en-GB"/>
+        </w:rPr>
+        <w:t>include</w:t>
+      </w:r>
+      <w:r>
+        <w:rPr>
+          <w:lang w:val="en-GB"/>
+        </w:rPr>
+        <w:t xml:space="preserve"> 1 or 2 vehicles. This means that even though the highest number of vehicles involved in an accident </w:t>
+      </w:r>
+      <w:r>
+        <w:rPr>
+          <w:lang w:val="en-GB"/>
+        </w:rPr>
+        <w:lastRenderedPageBreak/>
+        <w:t>is 12, the larger number of incidents involves very few vehicles.</w:t>
+      </w:r>
+      <w:r>
+        <w:rPr>
+          <w:lang w:val="en-GB"/>
+        </w:rPr>
+        <w:t xml:space="preserve"> This consideration is also valid for both of the severities (i.e. property damages and injuries).</w:t>
+      </w:r>
+    </w:p>
+    <w:p>
+      <w:pPr>
+        <w:spacing w:after="240"/>
+        <w:jc w:val="both"/>
+        <w:rPr>
+          <w:lang w:val="en-GB"/>
+        </w:rPr>
+      </w:pPr>
+      <w:r>
+        <w:rPr>
+          <w:lang w:val="en-GB"/>
+        </w:rPr>
+        <w:t>Regarding the</w:t>
+      </w:r>
+      <w:r>
+        <w:rPr>
+          <w:lang w:val="en-GB"/>
+        </w:rPr>
+        <w:t xml:space="preserve"> model to use for the predictions, both the Decision Tree</w:t>
+      </w:r>
+      <w:r>
+        <w:rPr>
+          <w:lang w:val="en-GB"/>
+        </w:rPr>
+        <w:t xml:space="preserve"> </w:t>
+      </w:r>
+      <w:r>
+        <w:rPr>
+          <w:lang w:val="en-GB"/>
+        </w:rPr>
+        <w:t>(</w:t>
+      </w:r>
+      <w:r>
+        <w:rPr>
+          <w:lang w:val="en-GB"/>
+        </w:rPr>
+        <w:t>best F1-score and accuracy</w:t>
+      </w:r>
+      <w:r>
+        <w:rPr>
+          <w:lang w:val="en-GB"/>
+        </w:rPr>
+        <w:t xml:space="preserve">) </w:t>
+      </w:r>
+      <w:r>
+        <w:rPr>
+          <w:lang w:val="en-GB"/>
+        </w:rPr>
+        <w:t xml:space="preserve">and the </w:t>
+      </w:r>
+      <w:r>
+        <w:rPr>
+          <w:rFonts w:ascii="TimesNewRomanPSMT" w:hAnsi="TimesNewRomanPSMT"/>
+          <w:lang w:val="en-GB"/>
+        </w:rPr>
+        <w:t>Support Vector Machine</w:t>
+      </w:r>
+      <w:r>
+        <w:rPr>
+          <w:lang w:val="en-GB"/>
+        </w:rPr>
+        <w:t xml:space="preserve"> </w:t>
+      </w:r>
+      <w:r>
+        <w:rPr>
+          <w:lang w:val="en-GB"/>
+        </w:rPr>
+        <w:t>(</w:t>
+      </w:r>
+      <w:r>
+        <w:rPr>
+          <w:lang w:val="en-GB"/>
+        </w:rPr>
+        <w:t>best Jaccard score</w:t>
+      </w:r>
+      <w:r>
+        <w:rPr>
+          <w:lang w:val="en-GB"/>
+        </w:rPr>
+        <w:t>)</w:t>
+      </w:r>
+      <w:r>
+        <w:rPr>
+          <w:lang w:val="en-GB"/>
+        </w:rPr>
+        <w:t xml:space="preserve"> had good results</w:t>
+      </w:r>
+      <w:r>
+        <w:rPr>
+          <w:lang w:val="en-GB"/>
+        </w:rPr>
+        <w:t>.</w:t>
+      </w:r>
+      <w:r>
+        <w:rPr>
+          <w:lang w:val="en-GB"/>
+        </w:rPr>
+        <w:t xml:space="preserve"> </w:t>
+      </w:r>
+    </w:p>
+    <w:p>
+      <w:pPr>
+        <w:spacing w:after="240"/>
+        <w:jc w:val="both"/>
+        <w:rPr>
+          <w:lang w:val="en-GB"/>
+        </w:rPr>
+      </w:pPr>
+      <w:r>
+        <w:rPr>
+          <w:lang w:val="en-GB"/>
+        </w:rPr>
+        <w:t xml:space="preserve">However, </w:t>
+      </w:r>
+      <w:r>
+        <w:rPr>
+          <w:lang w:val="en-GB"/>
+        </w:rPr>
+        <w:t>con</w:t>
+      </w:r>
+      <w:r>
+        <w:rPr>
+          <w:lang w:val="en-GB"/>
+        </w:rPr>
+        <w:t>si</w:t>
+      </w:r>
+      <w:r>
+        <w:rPr>
+          <w:lang w:val="en-GB"/>
+        </w:rPr>
+        <w:t>dering the objective of the study, we are more interested in saving life and avoiding injuries than avoiding property damages. Thus, predicting injuries (i.e. 2) is more important than property damages (i.e. 1).</w:t>
+      </w:r>
+    </w:p>
+    <w:p>
+      <w:pPr>
+        <w:shd w:val="clear" w:color="auto" w:fill="FFFFFF"/>
+        <w:spacing w:before="100" w:beforeAutospacing="1" w:after="100" w:afterAutospacing="1"/>
+        <w:jc w:val="both"/>
+        <w:rPr>
+          <w:rFonts w:ascii="TimesNewRomanPSMT" w:hAnsi="TimesNewRomanPSMT"/>
+          <w:lang w:val="en-GB"/>
+        </w:rPr>
+      </w:pPr>
+      <w:r>
+        <w:rPr>
+          <w:lang w:val="en-GB"/>
+        </w:rPr>
+        <w:t xml:space="preserve">Therefore, the </w:t>
+      </w:r>
+      <w:r>
+        <w:rPr>
+          <w:rFonts w:ascii="TimesNewRomanPSMT" w:hAnsi="TimesNewRomanPSMT"/>
+          <w:lang w:val="en-GB"/>
+        </w:rPr>
+        <w:t>Decision Tree is the best model to use for two reasons:</w:t>
+      </w:r>
+    </w:p>
+    <w:p>
+      <w:pPr>
+        <w:pStyle w:val="ListParagraph"/>
+        <w:numPr>
+          <w:ilvl w:val="0"/>
+          <w:numId w:val="15"/>
+        </w:numPr>
+        <w:shd w:val="clear" w:color="auto" w:fill="FFFFFF"/>
+        <w:spacing w:before="100" w:beforeAutospacing="1" w:after="100" w:afterAutospacing="1"/>
+        <w:jc w:val="both"/>
+        <w:rPr>
+          <w:lang w:val="en-GB"/>
+        </w:rPr>
+      </w:pPr>
+      <w:r>
+        <w:rPr>
+          <w:rFonts w:ascii="TimesNewRomanPSMT" w:hAnsi="TimesNewRomanPSMT"/>
+          <w:lang w:val="en-GB"/>
+        </w:rPr>
+        <w:t>It has better F1-score and accuracy</w:t>
+      </w:r>
+    </w:p>
+    <w:p>
+      <w:pPr>
+        <w:pStyle w:val="ListParagraph"/>
+        <w:numPr>
+          <w:ilvl w:val="0"/>
+          <w:numId w:val="15"/>
+        </w:numPr>
+        <w:shd w:val="clear" w:color="auto" w:fill="FFFFFF"/>
+        <w:spacing w:before="100" w:beforeAutospacing="1" w:after="100" w:afterAutospacing="1"/>
+        <w:jc w:val="both"/>
+        <w:rPr>
+          <w:lang w:val="en-GB"/>
+        </w:rPr>
+      </w:pPr>
+      <w:r>
+        <w:rPr>
+          <w:rFonts w:ascii="TimesNewRomanPSMT" w:hAnsi="TimesNewRomanPSMT"/>
+          <w:lang w:val="en-GB"/>
+        </w:rPr>
+        <w:t>It has higher true negatives, thus it predicts accidents with injuries with greater accuracy</w:t>
+      </w:r>
+      <w:r>
+        <w:rPr>
+          <w:rFonts w:ascii="TimesNewRomanPSMT" w:hAnsi="TimesNewRomanPSMT"/>
+          <w:lang w:val="en-GB"/>
+        </w:rPr>
+        <w:t>.</w:t>
+      </w:r>
+    </w:p>
+    <w:p>
+      <w:pPr>
+        <w:pStyle w:val="Heading2"/>
+      </w:pPr>
+      <w:r>
+        <w:t xml:space="preserve">6. </w:t>
+      </w:r>
+      <w:r>
+        <w:t>Discussion</w:t>
+      </w:r>
+    </w:p>
+    <w:p>
+      <w:pPr>
+        <w:spacing w:before="100" w:beforeAutospacing="1" w:after="100" w:afterAutospacing="1"/>
+        <w:jc w:val="both"/>
+        <w:textAlignment w:val="baseline"/>
+        <w:rPr>
+          <w:lang w:val="en-GB"/>
+        </w:rPr>
+      </w:pPr>
+      <w:r>
+        <w:rPr>
+          <w:lang w:val="en-GB"/>
+        </w:rPr>
+        <w:t xml:space="preserve">In this study I showed that accidents occur much more often in situations that are – at least in theory – safer, such as clear sky, dry road, and daylight. </w:t>
+      </w:r>
+    </w:p>
+    <w:p>
+      <w:pPr>
+        <w:spacing w:before="100" w:beforeAutospacing="1" w:after="100" w:afterAutospacing="1"/>
+        <w:jc w:val="both"/>
+        <w:textAlignment w:val="baseline"/>
+        <w:rPr>
+          <w:lang w:val="en-GB"/>
+        </w:rPr>
+      </w:pPr>
+      <w:r>
+        <w:rPr>
+          <w:lang w:val="en-GB"/>
+        </w:rPr>
+        <w:t xml:space="preserve">It looks like drivers are more careful when situations are more stressful and they undervalue the risk of accidents when there are good conditions of the weather, the light and the road. </w:t>
+      </w:r>
+    </w:p>
+    <w:p>
+      <w:pPr>
+        <w:spacing w:before="100" w:beforeAutospacing="1" w:after="100" w:afterAutospacing="1"/>
+        <w:jc w:val="both"/>
+        <w:textAlignment w:val="baseline"/>
+        <w:rPr>
+          <w:lang w:val="en-GB"/>
+        </w:rPr>
+      </w:pPr>
+      <w:r>
+        <w:rPr>
+          <w:lang w:val="en-GB"/>
+        </w:rPr>
+        <w:t>This is also consistent with the small number of people and vehicles usually involved in accident</w:t>
+      </w:r>
+      <w:r>
+        <w:rPr>
+          <w:lang w:val="en-GB"/>
+        </w:rPr>
+        <w:t>s</w:t>
+      </w:r>
+      <w:r>
+        <w:rPr>
+          <w:lang w:val="en-GB"/>
+        </w:rPr>
+        <w:t>.</w:t>
+      </w:r>
+    </w:p>
+    <w:p>
+      <w:pPr>
+        <w:pStyle w:val="Heading2"/>
+      </w:pPr>
+      <w:r>
+        <w:t>7.</w:t>
+      </w:r>
+      <w:r>
+        <w:t xml:space="preserve"> </w:t>
+      </w:r>
+      <w:r>
+        <w:t>Conclusion</w:t>
+      </w:r>
+    </w:p>
+    <w:p>
+      <w:pPr>
+        <w:spacing w:before="100" w:beforeAutospacing="1" w:after="100" w:afterAutospacing="1"/>
+        <w:jc w:val="both"/>
+        <w:textAlignment w:val="baseline"/>
+        <w:rPr>
+          <w:lang w:val="en-GB"/>
+        </w:rPr>
+      </w:pPr>
+      <w:r>
+        <w:rPr>
+          <w:lang w:val="en-GB"/>
+        </w:rPr>
+        <w:t xml:space="preserve">Most of the people drive a vehicle for moving inside and outside cities </w:t>
+      </w:r>
+      <w:proofErr w:type="spellStart"/>
+      <w:r>
+        <w:rPr>
+          <w:lang w:val="en-GB"/>
+        </w:rPr>
+        <w:t>everyday</w:t>
+      </w:r>
+      <w:proofErr w:type="spellEnd"/>
+      <w:r>
+        <w:rPr>
+          <w:lang w:val="en-GB"/>
+        </w:rPr>
+        <w:t xml:space="preserve">. It can be for commuting, going </w:t>
+      </w:r>
+      <w:r>
+        <w:rPr>
+          <w:lang w:val="en-GB"/>
+        </w:rPr>
+        <w:t>on holidays</w:t>
+      </w:r>
+      <w:r>
+        <w:rPr>
+          <w:lang w:val="en-GB"/>
+        </w:rPr>
+        <w:t xml:space="preserve">, visiting someone or something else. </w:t>
+      </w:r>
+    </w:p>
+    <w:p>
+      <w:pPr>
+        <w:spacing w:before="100" w:beforeAutospacing="1" w:after="100" w:afterAutospacing="1"/>
+        <w:jc w:val="both"/>
+        <w:textAlignment w:val="baseline"/>
+        <w:rPr>
+          <w:lang w:val="en-GB"/>
+        </w:rPr>
+      </w:pPr>
+      <w:r>
+        <w:rPr>
+          <w:lang w:val="en-GB"/>
+        </w:rPr>
+        <w:t xml:space="preserve">Having a reminder </w:t>
+      </w:r>
+      <w:r>
+        <w:rPr>
+          <w:lang w:val="en-GB"/>
+        </w:rPr>
+        <w:t xml:space="preserve">showing that </w:t>
+      </w:r>
+      <w:r>
+        <w:rPr>
+          <w:lang w:val="en-GB"/>
+        </w:rPr>
+        <w:t>most of the accidents happen in the easiest conditions (such as clear sky or daylight) could be useful. It would keep the driver in the same state of alert that they have when the conditions are worst (such as snow).</w:t>
+      </w:r>
+    </w:p>
+    <w:p>
+      <w:pPr>
+        <w:spacing w:before="100" w:beforeAutospacing="1" w:after="100" w:afterAutospacing="1"/>
+        <w:jc w:val="both"/>
+        <w:textAlignment w:val="baseline"/>
+        <w:rPr>
+          <w:lang w:val="en-GB"/>
+        </w:rPr>
+      </w:pPr>
+      <w:r>
+        <w:rPr>
+          <w:lang w:val="en-GB"/>
+        </w:rPr>
+        <w:t>The models developed could also be useful for a municipality that wants to decrease the number of accidents in their district.</w:t>
+      </w:r>
     </w:p>
     <w:sectPr>
       <w:type w:val="continuous"/>
@@ -20600,6 +22273,178 @@
     </w:lvl>
   </w:abstractNum>
   <w:abstractNum w:abstractNumId="8" w15:restartNumberingAfterBreak="0">
+    <w:nsid w:val="558C24C4"/>
+    <w:multiLevelType w:val="hybridMultilevel"/>
+    <w:tmpl w:val="965E3722"/>
+    <w:lvl w:ilvl="0" w:tplc="0809000F">
+      <w:start w:val="1"/>
+      <w:numFmt w:val="decimal"/>
+      <w:lvlText w:val="%1."/>
+      <w:lvlJc w:val="left"/>
+      <w:pPr>
+        <w:ind w:left="780" w:hanging="360"/>
+      </w:pPr>
+    </w:lvl>
+    <w:lvl w:ilvl="1" w:tplc="08090019" w:tentative="1">
+      <w:start w:val="1"/>
+      <w:numFmt w:val="lowerLetter"/>
+      <w:lvlText w:val="%2."/>
+      <w:lvlJc w:val="left"/>
+      <w:pPr>
+        <w:ind w:left="1500" w:hanging="360"/>
+      </w:pPr>
+    </w:lvl>
+    <w:lvl w:ilvl="2" w:tplc="0809001B" w:tentative="1">
+      <w:start w:val="1"/>
+      <w:numFmt w:val="lowerRoman"/>
+      <w:lvlText w:val="%3."/>
+      <w:lvlJc w:val="right"/>
+      <w:pPr>
+        <w:ind w:left="2220" w:hanging="180"/>
+      </w:pPr>
+    </w:lvl>
+    <w:lvl w:ilvl="3" w:tplc="0809000F" w:tentative="1">
+      <w:start w:val="1"/>
+      <w:numFmt w:val="decimal"/>
+      <w:lvlText w:val="%4."/>
+      <w:lvlJc w:val="left"/>
+      <w:pPr>
+        <w:ind w:left="2940" w:hanging="360"/>
+      </w:pPr>
+    </w:lvl>
+    <w:lvl w:ilvl="4" w:tplc="08090019" w:tentative="1">
+      <w:start w:val="1"/>
+      <w:numFmt w:val="lowerLetter"/>
+      <w:lvlText w:val="%5."/>
+      <w:lvlJc w:val="left"/>
+      <w:pPr>
+        <w:ind w:left="3660" w:hanging="360"/>
+      </w:pPr>
+    </w:lvl>
+    <w:lvl w:ilvl="5" w:tplc="0809001B" w:tentative="1">
+      <w:start w:val="1"/>
+      <w:numFmt w:val="lowerRoman"/>
+      <w:lvlText w:val="%6."/>
+      <w:lvlJc w:val="right"/>
+      <w:pPr>
+        <w:ind w:left="4380" w:hanging="180"/>
+      </w:pPr>
+    </w:lvl>
+    <w:lvl w:ilvl="6" w:tplc="0809000F" w:tentative="1">
+      <w:start w:val="1"/>
+      <w:numFmt w:val="decimal"/>
+      <w:lvlText w:val="%7."/>
+      <w:lvlJc w:val="left"/>
+      <w:pPr>
+        <w:ind w:left="5100" w:hanging="360"/>
+      </w:pPr>
+    </w:lvl>
+    <w:lvl w:ilvl="7" w:tplc="08090019" w:tentative="1">
+      <w:start w:val="1"/>
+      <w:numFmt w:val="lowerLetter"/>
+      <w:lvlText w:val="%8."/>
+      <w:lvlJc w:val="left"/>
+      <w:pPr>
+        <w:ind w:left="5820" w:hanging="360"/>
+      </w:pPr>
+    </w:lvl>
+    <w:lvl w:ilvl="8" w:tplc="0809001B" w:tentative="1">
+      <w:start w:val="1"/>
+      <w:numFmt w:val="lowerRoman"/>
+      <w:lvlText w:val="%9."/>
+      <w:lvlJc w:val="right"/>
+      <w:pPr>
+        <w:ind w:left="6540" w:hanging="180"/>
+      </w:pPr>
+    </w:lvl>
+  </w:abstractNum>
+  <w:abstractNum w:abstractNumId="9" w15:restartNumberingAfterBreak="0">
+    <w:nsid w:val="5DED08A5"/>
+    <w:multiLevelType w:val="hybridMultilevel"/>
+    <w:tmpl w:val="965E3722"/>
+    <w:lvl w:ilvl="0" w:tplc="0809000F">
+      <w:start w:val="1"/>
+      <w:numFmt w:val="decimal"/>
+      <w:lvlText w:val="%1."/>
+      <w:lvlJc w:val="left"/>
+      <w:pPr>
+        <w:ind w:left="780" w:hanging="360"/>
+      </w:pPr>
+    </w:lvl>
+    <w:lvl w:ilvl="1" w:tplc="08090019" w:tentative="1">
+      <w:start w:val="1"/>
+      <w:numFmt w:val="lowerLetter"/>
+      <w:lvlText w:val="%2."/>
+      <w:lvlJc w:val="left"/>
+      <w:pPr>
+        <w:ind w:left="1500" w:hanging="360"/>
+      </w:pPr>
+    </w:lvl>
+    <w:lvl w:ilvl="2" w:tplc="0809001B" w:tentative="1">
+      <w:start w:val="1"/>
+      <w:numFmt w:val="lowerRoman"/>
+      <w:lvlText w:val="%3."/>
+      <w:lvlJc w:val="right"/>
+      <w:pPr>
+        <w:ind w:left="2220" w:hanging="180"/>
+      </w:pPr>
+    </w:lvl>
+    <w:lvl w:ilvl="3" w:tplc="0809000F" w:tentative="1">
+      <w:start w:val="1"/>
+      <w:numFmt w:val="decimal"/>
+      <w:lvlText w:val="%4."/>
+      <w:lvlJc w:val="left"/>
+      <w:pPr>
+        <w:ind w:left="2940" w:hanging="360"/>
+      </w:pPr>
+    </w:lvl>
+    <w:lvl w:ilvl="4" w:tplc="08090019" w:tentative="1">
+      <w:start w:val="1"/>
+      <w:numFmt w:val="lowerLetter"/>
+      <w:lvlText w:val="%5."/>
+      <w:lvlJc w:val="left"/>
+      <w:pPr>
+        <w:ind w:left="3660" w:hanging="360"/>
+      </w:pPr>
+    </w:lvl>
+    <w:lvl w:ilvl="5" w:tplc="0809001B" w:tentative="1">
+      <w:start w:val="1"/>
+      <w:numFmt w:val="lowerRoman"/>
+      <w:lvlText w:val="%6."/>
+      <w:lvlJc w:val="right"/>
+      <w:pPr>
+        <w:ind w:left="4380" w:hanging="180"/>
+      </w:pPr>
+    </w:lvl>
+    <w:lvl w:ilvl="6" w:tplc="0809000F" w:tentative="1">
+      <w:start w:val="1"/>
+      <w:numFmt w:val="decimal"/>
+      <w:lvlText w:val="%7."/>
+      <w:lvlJc w:val="left"/>
+      <w:pPr>
+        <w:ind w:left="5100" w:hanging="360"/>
+      </w:pPr>
+    </w:lvl>
+    <w:lvl w:ilvl="7" w:tplc="08090019" w:tentative="1">
+      <w:start w:val="1"/>
+      <w:numFmt w:val="lowerLetter"/>
+      <w:lvlText w:val="%8."/>
+      <w:lvlJc w:val="left"/>
+      <w:pPr>
+        <w:ind w:left="5820" w:hanging="360"/>
+      </w:pPr>
+    </w:lvl>
+    <w:lvl w:ilvl="8" w:tplc="0809001B" w:tentative="1">
+      <w:start w:val="1"/>
+      <w:numFmt w:val="lowerRoman"/>
+      <w:lvlText w:val="%9."/>
+      <w:lvlJc w:val="right"/>
+      <w:pPr>
+        <w:ind w:left="6540" w:hanging="180"/>
+      </w:pPr>
+    </w:lvl>
+  </w:abstractNum>
+  <w:abstractNum w:abstractNumId="10" w15:restartNumberingAfterBreak="0">
     <w:nsid w:val="719D74F1"/>
     <w:multiLevelType w:val="multilevel"/>
     <w:tmpl w:val="24A64E9A"/>
@@ -20748,7 +22593,7 @@
       </w:rPr>
     </w:lvl>
   </w:abstractNum>
-  <w:abstractNum w:abstractNumId="9" w15:restartNumberingAfterBreak="0">
+  <w:abstractNum w:abstractNumId="11" w15:restartNumberingAfterBreak="0">
     <w:nsid w:val="747F0616"/>
     <w:multiLevelType w:val="hybridMultilevel"/>
     <w:tmpl w:val="48E4AAF4"/>
@@ -20861,7 +22706,7 @@
       </w:rPr>
     </w:lvl>
   </w:abstractNum>
-  <w:abstractNum w:abstractNumId="10" w15:restartNumberingAfterBreak="0">
+  <w:abstractNum w:abstractNumId="12" w15:restartNumberingAfterBreak="0">
     <w:nsid w:val="7A7B1709"/>
     <w:multiLevelType w:val="hybridMultilevel"/>
     <w:tmpl w:val="B128C3BC"/>
@@ -20974,7 +22819,7 @@
       </w:rPr>
     </w:lvl>
   </w:abstractNum>
-  <w:abstractNum w:abstractNumId="11" w15:restartNumberingAfterBreak="0">
+  <w:abstractNum w:abstractNumId="13" w15:restartNumberingAfterBreak="0">
     <w:nsid w:val="7AA8429D"/>
     <w:multiLevelType w:val="hybridMultilevel"/>
     <w:tmpl w:val="73200AAA"/>
@@ -21087,7 +22932,7 @@
       </w:rPr>
     </w:lvl>
   </w:abstractNum>
-  <w:abstractNum w:abstractNumId="12" w15:restartNumberingAfterBreak="0">
+  <w:abstractNum w:abstractNumId="14" w15:restartNumberingAfterBreak="0">
     <w:nsid w:val="7AEA3639"/>
     <w:multiLevelType w:val="multilevel"/>
     <w:tmpl w:val="D3E6D75E"/>
@@ -21240,13 +23085,13 @@
     <w:abstractNumId w:val="7"/>
   </w:num>
   <w:num w:numId="2">
-    <w:abstractNumId w:val="11"/>
+    <w:abstractNumId w:val="13"/>
   </w:num>
   <w:num w:numId="3">
     <w:abstractNumId w:val="5"/>
   </w:num>
   <w:num w:numId="4">
-    <w:abstractNumId w:val="10"/>
+    <w:abstractNumId w:val="12"/>
   </w:num>
   <w:num w:numId="5">
     <w:abstractNumId w:val="1"/>
@@ -21261,10 +23106,10 @@
     <w:abstractNumId w:val="4"/>
   </w:num>
   <w:num w:numId="9">
-    <w:abstractNumId w:val="12"/>
+    <w:abstractNumId w:val="14"/>
   </w:num>
   <w:num w:numId="10">
-    <w:abstractNumId w:val="8"/>
+    <w:abstractNumId w:val="10"/>
   </w:num>
   <w:num w:numId="11">
     <w:abstractNumId w:val="6"/>
@@ -21273,7 +23118,13 @@
     <w:abstractNumId w:val="3"/>
   </w:num>
   <w:num w:numId="13">
+    <w:abstractNumId w:val="11"/>
+  </w:num>
+  <w:num w:numId="14">
     <w:abstractNumId w:val="9"/>
+  </w:num>
+  <w:num w:numId="15">
+    <w:abstractNumId w:val="8"/>
   </w:num>
 </w:numbering>
 </file>
@@ -21762,6 +23613,7 @@
   <w:style w:type="character" w:default="1" w:styleId="DefaultParagraphFont">
     <w:name w:val="Default Paragraph Font"/>
     <w:uiPriority w:val="1"/>
+    <w:semiHidden/>
     <w:unhideWhenUsed/>
   </w:style>
   <w:style w:type="table" w:default="1" w:styleId="TableNormal">

</xml_diff>

<commit_message>
corrected a couple of things
</commit_message>
<xml_diff>
--- a/Prediction of car accident severity.docx
+++ b/Prediction of car accident severity.docx
@@ -5708,7 +5708,23 @@
           <w:shd w:val="clear" w:color="auto" w:fill="FFFFFF"/>
           <w:lang w:val="en-GB"/>
         </w:rPr>
-        <w:t xml:space="preserve">even though the accidents with </w:t>
+        <w:t>even though the</w:t>
+      </w:r>
+      <w:r>
+        <w:rPr>
+          <w:color w:val="000000"/>
+          <w:shd w:val="clear" w:color="auto" w:fill="FFFFFF"/>
+          <w:lang w:val="en-GB"/>
+        </w:rPr>
+        <w:t xml:space="preserve"> number of</w:t>
+      </w:r>
+      <w:r>
+        <w:rPr>
+          <w:color w:val="000000"/>
+          <w:shd w:val="clear" w:color="auto" w:fill="FFFFFF"/>
+          <w:lang w:val="en-GB"/>
+        </w:rPr>
+        <w:t xml:space="preserve"> accidents with </w:t>
       </w:r>
       <w:r>
         <w:rPr>
@@ -18770,13 +18786,7 @@
         <w:rPr>
           <w:lang w:val="en-GB"/>
         </w:rPr>
-        <w:t xml:space="preserve"> </w:t>
-      </w:r>
-      <w:r>
-        <w:rPr>
-          <w:lang w:val="en-GB"/>
-        </w:rPr>
-        <w:t>property damages</w:t>
+        <w:t xml:space="preserve"> property damages</w:t>
       </w:r>
       <w:r>
         <w:rPr>
@@ -18800,13 +18810,7 @@
         <w:rPr>
           <w:lang w:val="en-GB"/>
         </w:rPr>
-        <w:t xml:space="preserve"> </w:t>
-      </w:r>
-      <w:r>
-        <w:rPr>
-          <w:lang w:val="en-GB"/>
-        </w:rPr>
-        <w:t>injuries</w:t>
+        <w:t xml:space="preserve"> injuries</w:t>
       </w:r>
       <w:r>
         <w:rPr>
@@ -19758,13 +19762,7 @@
         <w:rPr>
           <w:lang w:val="en-GB"/>
         </w:rPr>
-        <w:t xml:space="preserve">, </w:t>
-      </w:r>
-      <w:r>
-        <w:rPr>
-          <w:lang w:val="en-GB"/>
-        </w:rPr>
-        <w:t>we are more interested in saving life and avoiding injuries than avoiding property damages. Thus, predicting injuries (i.e. 2</w:t>
+        <w:t>, we are more interested in saving life and avoiding injuries than avoiding property damages. Thus, predicting injuries (i.e. 2</w:t>
       </w:r>
       <w:r>
         <w:rPr>
@@ -20434,13 +20432,7 @@
         <w:rPr>
           <w:lang w:val="en-GB"/>
         </w:rPr>
-        <w:t>second-highest</w:t>
-      </w:r>
-      <w:r>
-        <w:rPr>
-          <w:lang w:val="en-GB"/>
-        </w:rPr>
-        <w:t xml:space="preserve"> </w:t>
+        <w:t xml:space="preserve">second-highest </w:t>
       </w:r>
       <w:r>
         <w:rPr>
@@ -20682,13 +20674,7 @@
         <w:rPr>
           <w:lang w:val="en-GB"/>
         </w:rPr>
-        <w:t>.</w:t>
-      </w:r>
-      <w:r>
-        <w:rPr>
-          <w:lang w:val="en-GB"/>
-        </w:rPr>
-        <w:t xml:space="preserve"> </w:t>
+        <w:t xml:space="preserve">. </w:t>
       </w:r>
     </w:p>
     <w:p>
@@ -20703,25 +20689,7 @@
         <w:rPr>
           <w:lang w:val="en-GB"/>
         </w:rPr>
-        <w:t xml:space="preserve">However, </w:t>
-      </w:r>
-      <w:r>
-        <w:rPr>
-          <w:lang w:val="en-GB"/>
-        </w:rPr>
-        <w:t>con</w:t>
-      </w:r>
-      <w:r>
-        <w:rPr>
-          <w:lang w:val="en-GB"/>
-        </w:rPr>
-        <w:t>si</w:t>
-      </w:r>
-      <w:r>
-        <w:rPr>
-          <w:lang w:val="en-GB"/>
-        </w:rPr>
-        <w:t>dering the objective of the study, we are more interested in saving life and avoiding injuries than avoiding property damages. Thus, predicting injuries (i.e. 2) is more important than property damages (i.e. 1).</w:t>
+        <w:t>However, considering the objective of the study, we are more interested in saving life and avoiding injuries than avoiding property damages. Thus, predicting injuries (i.e. 2) is more important than property damages (i.e. 1).</w:t>
       </w:r>
     </w:p>
     <w:p>
@@ -20789,14 +20757,7 @@
           <w:rFonts w:ascii="TimesNewRomanPSMT" w:hAnsi="TimesNewRomanPSMT"/>
           <w:lang w:val="en-GB"/>
         </w:rPr>
-        <w:t>It has higher true negatives, thus it predicts accidents with injuries with greater accuracy</w:t>
-      </w:r>
-      <w:r>
-        <w:rPr>
-          <w:rFonts w:ascii="TimesNewRomanPSMT" w:hAnsi="TimesNewRomanPSMT"/>
-          <w:lang w:val="en-GB"/>
-        </w:rPr>
-        <w:t>.</w:t>
+        <w:t>It has higher true negatives, thus it predicts accidents with injuries with greater accuracy.</w:t>
       </w:r>
     </w:p>
     <w:p>
@@ -20840,34 +20801,6 @@
           <w:lang w:val="en-GB"/>
         </w:rPr>
         <w:t xml:space="preserve">It looks like drivers are more careful when situations are more stressful and they undervalue the risk of accidents when there are good conditions of the weather, the light and the road. </w:t>
-      </w:r>
-    </w:p>
-    <w:p>
-      <w:pPr>
-        <w:spacing w:before="100" w:beforeAutospacing="1" w:after="100" w:afterAutospacing="1"/>
-        <w:jc w:val="both"/>
-        <w:textAlignment w:val="baseline"/>
-        <w:rPr>
-          <w:lang w:val="en-GB"/>
-        </w:rPr>
-      </w:pPr>
-      <w:r>
-        <w:rPr>
-          <w:lang w:val="en-GB"/>
-        </w:rPr>
-        <w:t>This is also consistent with the small number of people and vehicles usually involved in accident</w:t>
-      </w:r>
-      <w:r>
-        <w:rPr>
-          <w:lang w:val="en-GB"/>
-        </w:rPr>
-        <w:t>s</w:t>
-      </w:r>
-      <w:r>
-        <w:rPr>
-          <w:lang w:val="en-GB"/>
-        </w:rPr>
-        <w:t>.</w:t>
       </w:r>
     </w:p>
     <w:p>
@@ -21013,6 +20946,11 @@
         <w:docPartUnique/>
       </w:docPartObj>
     </w:sdtPr>
+    <w:sdtEndPr>
+      <w:rPr>
+        <w:rStyle w:val="PageNumber"/>
+      </w:rPr>
+    </w:sdtEndPr>
     <w:sdtContent>
       <w:p>
         <w:pPr>
@@ -21064,6 +21002,11 @@
         <w:docPartUnique/>
       </w:docPartObj>
     </w:sdtPr>
+    <w:sdtEndPr>
+      <w:rPr>
+        <w:rStyle w:val="PageNumber"/>
+      </w:rPr>
+    </w:sdtEndPr>
     <w:sdtContent>
       <w:p>
         <w:pPr>

</xml_diff>